<commit_message>
day 6 - code, assignments, notes, updated
</commit_message>
<xml_diff>
--- a/Selenium Assignment.docx
+++ b/Selenium Assignment.docx
@@ -2,15 +2,358 @@
 <file path=word/document.xml><?xml version="1.0" encoding="utf-8"?>
 <w:document xmlns:wpc="http://schemas.microsoft.com/office/word/2010/wordprocessingCanvas" xmlns:mc="http://schemas.openxmlformats.org/markup-compatibility/2006" xmlns:o="urn:schemas-microsoft-com:office:office" xmlns:r="http://schemas.openxmlformats.org/officeDocument/2006/relationships" xmlns:m="http://schemas.openxmlformats.org/officeDocument/2006/math" xmlns:v="urn:schemas-microsoft-com:vml" xmlns:wp14="http://schemas.microsoft.com/office/word/2010/wordprocessingDrawing" xmlns:wp="http://schemas.openxmlformats.org/drawingml/2006/wordprocessingDrawing" xmlns:w10="urn:schemas-microsoft-com:office:word" xmlns:w="http://schemas.openxmlformats.org/wordprocessingml/2006/main" xmlns:w14="http://schemas.microsoft.com/office/word/2010/wordml" xmlns:w15="http://schemas.microsoft.com/office/word/2012/wordml" xmlns:wpg="http://schemas.microsoft.com/office/word/2010/wordprocessingGroup" xmlns:wpi="http://schemas.microsoft.com/office/word/2010/wordprocessingInk" xmlns:wne="http://schemas.microsoft.com/office/word/2006/wordml" xmlns:wps="http://schemas.microsoft.com/office/word/2010/wordprocessingShape" mc:Ignorable="w14 w15 wp14">
   <w:body>
+    <w:sdt>
+      <w:sdtPr>
+        <w:id w:val="492920195"/>
+        <w:docPartObj>
+          <w:docPartGallery w:val="Table of Contents"/>
+          <w:docPartUnique/>
+        </w:docPartObj>
+      </w:sdtPr>
+      <w:sdtEndPr>
+        <w:rPr>
+          <w:rFonts w:ascii="Calibri" w:eastAsia="Calibri" w:hAnsi="Calibri" w:cs="Calibri"/>
+          <w:b/>
+          <w:bCs/>
+          <w:noProof/>
+          <w:color w:val="auto"/>
+          <w:sz w:val="22"/>
+          <w:szCs w:val="22"/>
+        </w:rPr>
+      </w:sdtEndPr>
+      <w:sdtContent>
+        <w:p>
+          <w:pPr>
+            <w:pStyle w:val="TOCHeading"/>
+          </w:pPr>
+          <w:r>
+            <w:t>Contents</w:t>
+          </w:r>
+        </w:p>
+        <w:p>
+          <w:pPr>
+            <w:pStyle w:val="TOC1"/>
+            <w:tabs>
+              <w:tab w:val="right" w:leader="dot" w:pos="9350"/>
+            </w:tabs>
+            <w:rPr>
+              <w:rFonts w:asciiTheme="minorHAnsi" w:eastAsiaTheme="minorEastAsia" w:hAnsiTheme="minorHAnsi" w:cstheme="minorBidi"/>
+              <w:noProof/>
+              <w:lang w:val="en-IN"/>
+            </w:rPr>
+          </w:pPr>
+          <w:r>
+            <w:fldChar w:fldCharType="begin"/>
+          </w:r>
+          <w:r>
+            <w:instrText xml:space="preserve"> TOC \o "1-3" \h \z \u </w:instrText>
+          </w:r>
+          <w:r>
+            <w:fldChar w:fldCharType="separate"/>
+          </w:r>
+          <w:hyperlink w:anchor="_Toc89692156" w:history="1">
+            <w:r>
+              <w:rPr>
+                <w:rStyle w:val="Hyperlink"/>
+                <w:rFonts w:ascii="inherit" w:eastAsia="inherit" w:hAnsi="inherit" w:cs="inherit"/>
+                <w:b/>
+                <w:noProof/>
+              </w:rPr>
+              <w:t>Assignment (Day 1 - Day 5 - Java Assignment)</w:t>
+            </w:r>
+            <w:r>
+              <w:rPr>
+                <w:noProof/>
+                <w:webHidden/>
+              </w:rPr>
+              <w:tab/>
+            </w:r>
+            <w:r>
+              <w:rPr>
+                <w:noProof/>
+                <w:webHidden/>
+              </w:rPr>
+              <w:fldChar w:fldCharType="begin"/>
+            </w:r>
+            <w:r>
+              <w:rPr>
+                <w:noProof/>
+                <w:webHidden/>
+              </w:rPr>
+              <w:instrText xml:space="preserve"> PAGEREF _Toc89692156 \h </w:instrText>
+            </w:r>
+            <w:r>
+              <w:rPr>
+                <w:noProof/>
+                <w:webHidden/>
+              </w:rPr>
+            </w:r>
+            <w:r>
+              <w:rPr>
+                <w:noProof/>
+                <w:webHidden/>
+              </w:rPr>
+              <w:fldChar w:fldCharType="separate"/>
+            </w:r>
+            <w:r>
+              <w:rPr>
+                <w:noProof/>
+                <w:webHidden/>
+              </w:rPr>
+              <w:t>1</w:t>
+            </w:r>
+            <w:r>
+              <w:rPr>
+                <w:noProof/>
+                <w:webHidden/>
+              </w:rPr>
+              <w:fldChar w:fldCharType="end"/>
+            </w:r>
+          </w:hyperlink>
+        </w:p>
+        <w:p>
+          <w:pPr>
+            <w:pStyle w:val="TOC1"/>
+            <w:tabs>
+              <w:tab w:val="right" w:leader="dot" w:pos="9350"/>
+            </w:tabs>
+            <w:rPr>
+              <w:rFonts w:asciiTheme="minorHAnsi" w:eastAsiaTheme="minorEastAsia" w:hAnsiTheme="minorHAnsi" w:cstheme="minorBidi"/>
+              <w:noProof/>
+              <w:lang w:val="en-IN"/>
+            </w:rPr>
+          </w:pPr>
+          <w:hyperlink w:anchor="_Toc89692157" w:history="1">
+            <w:r>
+              <w:rPr>
+                <w:rStyle w:val="Hyperlink"/>
+                <w:rFonts w:ascii="inherit" w:eastAsia="inherit" w:hAnsi="inherit" w:cs="inherit"/>
+                <w:b/>
+                <w:noProof/>
+              </w:rPr>
+              <w:t>Assignment (Day 5 - Dec 3, 2021)</w:t>
+            </w:r>
+            <w:r>
+              <w:rPr>
+                <w:noProof/>
+                <w:webHidden/>
+              </w:rPr>
+              <w:tab/>
+            </w:r>
+            <w:r>
+              <w:rPr>
+                <w:noProof/>
+                <w:webHidden/>
+              </w:rPr>
+              <w:fldChar w:fldCharType="begin"/>
+            </w:r>
+            <w:r>
+              <w:rPr>
+                <w:noProof/>
+                <w:webHidden/>
+              </w:rPr>
+              <w:instrText xml:space="preserve"> PAGEREF _Toc89692157 \h </w:instrText>
+            </w:r>
+            <w:r>
+              <w:rPr>
+                <w:noProof/>
+                <w:webHidden/>
+              </w:rPr>
+            </w:r>
+            <w:r>
+              <w:rPr>
+                <w:noProof/>
+                <w:webHidden/>
+              </w:rPr>
+              <w:fldChar w:fldCharType="separate"/>
+            </w:r>
+            <w:r>
+              <w:rPr>
+                <w:noProof/>
+                <w:webHidden/>
+              </w:rPr>
+              <w:t>1</w:t>
+            </w:r>
+            <w:r>
+              <w:rPr>
+                <w:noProof/>
+                <w:webHidden/>
+              </w:rPr>
+              <w:fldChar w:fldCharType="end"/>
+            </w:r>
+          </w:hyperlink>
+        </w:p>
+        <w:p>
+          <w:pPr>
+            <w:pStyle w:val="TOC1"/>
+            <w:tabs>
+              <w:tab w:val="right" w:leader="dot" w:pos="9350"/>
+            </w:tabs>
+            <w:rPr>
+              <w:rFonts w:asciiTheme="minorHAnsi" w:eastAsiaTheme="minorEastAsia" w:hAnsiTheme="minorHAnsi" w:cstheme="minorBidi"/>
+              <w:noProof/>
+              <w:lang w:val="en-IN"/>
+            </w:rPr>
+          </w:pPr>
+          <w:hyperlink w:anchor="_Toc89692158" w:history="1">
+            <w:r>
+              <w:rPr>
+                <w:rStyle w:val="Hyperlink"/>
+                <w:rFonts w:ascii="inherit" w:eastAsia="inherit" w:hAnsi="inherit" w:cs="inherit"/>
+                <w:b/>
+                <w:noProof/>
+              </w:rPr>
+              <w:t>Assignment (Day 6 - Dec 6, 2021)</w:t>
+            </w:r>
+            <w:r>
+              <w:rPr>
+                <w:noProof/>
+                <w:webHidden/>
+              </w:rPr>
+              <w:tab/>
+            </w:r>
+            <w:r>
+              <w:rPr>
+                <w:noProof/>
+                <w:webHidden/>
+              </w:rPr>
+              <w:fldChar w:fldCharType="begin"/>
+            </w:r>
+            <w:r>
+              <w:rPr>
+                <w:noProof/>
+                <w:webHidden/>
+              </w:rPr>
+              <w:instrText xml:space="preserve"> PAGEREF _Toc89692158 \h </w:instrText>
+            </w:r>
+            <w:r>
+              <w:rPr>
+                <w:noProof/>
+                <w:webHidden/>
+              </w:rPr>
+            </w:r>
+            <w:r>
+              <w:rPr>
+                <w:noProof/>
+                <w:webHidden/>
+              </w:rPr>
+              <w:fldChar w:fldCharType="separate"/>
+            </w:r>
+            <w:r>
+              <w:rPr>
+                <w:noProof/>
+                <w:webHidden/>
+              </w:rPr>
+              <w:t>2</w:t>
+            </w:r>
+            <w:r>
+              <w:rPr>
+                <w:noProof/>
+                <w:webHidden/>
+              </w:rPr>
+              <w:fldChar w:fldCharType="end"/>
+            </w:r>
+          </w:hyperlink>
+        </w:p>
+        <w:p>
+          <w:r>
+            <w:rPr>
+              <w:b/>
+              <w:bCs/>
+              <w:noProof/>
+            </w:rPr>
+            <w:fldChar w:fldCharType="end"/>
+          </w:r>
+        </w:p>
+      </w:sdtContent>
+    </w:sdt>
     <w:p>
       <w:pPr>
-        <w:tabs>
-          <w:tab w:val="left" w:pos="7590"/>
-        </w:tabs>
-      </w:pPr>
-      <w:r>
-        <w:tab/>
-      </w:r>
+        <w:pStyle w:val="Heading1"/>
+        <w:rPr>
+          <w:rFonts w:ascii="inherit" w:eastAsia="inherit" w:hAnsi="inherit" w:cs="inherit"/>
+          <w:b/>
+          <w:color w:val="0E141E"/>
+          <w:sz w:val="21"/>
+          <w:szCs w:val="21"/>
+        </w:rPr>
+      </w:pPr>
+      <w:bookmarkStart w:id="0" w:name="_Toc89692156"/>
+      <w:r>
+        <w:rPr>
+          <w:rFonts w:ascii="inherit" w:eastAsia="inherit" w:hAnsi="inherit" w:cs="inherit"/>
+          <w:b/>
+          <w:color w:val="0E141E"/>
+          <w:sz w:val="21"/>
+          <w:szCs w:val="21"/>
+        </w:rPr>
+        <w:t>Assignment</w:t>
+      </w:r>
+      <w:r>
+        <w:rPr>
+          <w:rFonts w:ascii="inherit" w:eastAsia="inherit" w:hAnsi="inherit" w:cs="inherit"/>
+          <w:b/>
+          <w:color w:val="0E141E"/>
+          <w:sz w:val="21"/>
+          <w:szCs w:val="21"/>
+        </w:rPr>
+        <w:t xml:space="preserve"> (Day 1 - Day 5 - Java Assignment</w:t>
+      </w:r>
+      <w:r>
+        <w:rPr>
+          <w:rFonts w:ascii="inherit" w:eastAsia="inherit" w:hAnsi="inherit" w:cs="inherit"/>
+          <w:b/>
+          <w:color w:val="0E141E"/>
+          <w:sz w:val="21"/>
+          <w:szCs w:val="21"/>
+        </w:rPr>
+        <w:t>)</w:t>
+      </w:r>
+      <w:bookmarkEnd w:id="0"/>
+    </w:p>
+    <w:p>
+      <w:pPr>
+        <w:pStyle w:val="Heading1"/>
+        <w:rPr>
+          <w:rFonts w:ascii="inherit" w:eastAsia="inherit" w:hAnsi="inherit" w:cs="inherit"/>
+          <w:b/>
+          <w:color w:val="0E141E"/>
+          <w:sz w:val="21"/>
+          <w:szCs w:val="21"/>
+        </w:rPr>
+      </w:pPr>
+      <w:bookmarkStart w:id="1" w:name="_Toc89692157"/>
+      <w:r>
+        <w:rPr>
+          <w:rFonts w:ascii="inherit" w:eastAsia="inherit" w:hAnsi="inherit" w:cs="inherit"/>
+          <w:b/>
+          <w:color w:val="0E141E"/>
+          <w:sz w:val="21"/>
+          <w:szCs w:val="21"/>
+        </w:rPr>
+        <w:t>Assignment</w:t>
+      </w:r>
+      <w:r>
+        <w:rPr>
+          <w:rFonts w:ascii="inherit" w:eastAsia="inherit" w:hAnsi="inherit" w:cs="inherit"/>
+          <w:b/>
+          <w:color w:val="0E141E"/>
+          <w:sz w:val="21"/>
+          <w:szCs w:val="21"/>
+        </w:rPr>
+        <w:t xml:space="preserve"> (Day 5 - Dec 3</w:t>
+      </w:r>
+      <w:r>
+        <w:rPr>
+          <w:rFonts w:ascii="inherit" w:eastAsia="inherit" w:hAnsi="inherit" w:cs="inherit"/>
+          <w:b/>
+          <w:color w:val="0E141E"/>
+          <w:sz w:val="21"/>
+          <w:szCs w:val="21"/>
+        </w:rPr>
+        <w:t>, 2021)</w:t>
+      </w:r>
+      <w:bookmarkEnd w:id="1"/>
     </w:p>
     <w:p>
       <w:pPr>
@@ -31,6 +374,28 @@
           <w:szCs w:val="21"/>
         </w:rPr>
       </w:pPr>
+    </w:p>
+    <w:p>
+      <w:pPr>
+        <w:pBdr>
+          <w:top w:val="nil"/>
+          <w:left w:val="nil"/>
+          <w:bottom w:val="nil"/>
+          <w:right w:val="nil"/>
+          <w:between w:val="nil"/>
+        </w:pBdr>
+        <w:shd w:val="clear" w:color="auto" w:fill="FFFFFF"/>
+        <w:spacing w:after="0" w:line="480" w:lineRule="auto"/>
+        <w:rPr>
+          <w:rFonts w:ascii="inherit" w:eastAsia="inherit" w:hAnsi="inherit" w:cs="inherit"/>
+          <w:b/>
+          <w:color w:val="0E141E"/>
+          <w:sz w:val="21"/>
+          <w:szCs w:val="21"/>
+        </w:rPr>
+      </w:pPr>
+      <w:bookmarkStart w:id="2" w:name="_GoBack"/>
+      <w:bookmarkEnd w:id="2"/>
       <w:r>
         <w:rPr>
           <w:rFonts w:ascii="inherit" w:eastAsia="inherit" w:hAnsi="inherit" w:cs="inherit"/>
@@ -190,7 +555,7 @@
         </w:rPr>
         <w:t xml:space="preserve">Navigate onto  </w:t>
       </w:r>
-      <w:hyperlink r:id="rId6" w:history="1">
+      <w:hyperlink r:id="rId7" w:history="1">
         <w:r>
           <w:rPr>
             <w:rStyle w:val="Hyperlink"/>
@@ -467,15 +832,13 @@
           <w:color w:val="000000"/>
         </w:rPr>
       </w:pPr>
-      <w:bookmarkStart w:id="0" w:name="_GoBack"/>
-      <w:bookmarkEnd w:id="0"/>
       <w:r>
         <w:rPr>
           <w:color w:val="000000"/>
         </w:rPr>
         <w:t>Navigate onto </w:t>
       </w:r>
-      <w:hyperlink r:id="rId7" w:history="1">
+      <w:hyperlink r:id="rId8" w:history="1">
         <w:r>
           <w:rPr>
             <w:rStyle w:val="Hyperlink"/>
@@ -558,7 +921,7 @@
         </w:rPr>
         <w:t>Enter work email as “</w:t>
       </w:r>
-      <w:hyperlink r:id="rId8" w:history="1">
+      <w:hyperlink r:id="rId9" w:history="1">
         <w:r>
           <w:rPr>
             <w:color w:val="000000"/>
@@ -736,6 +1099,110 @@
     </w:p>
     <w:p>
       <w:pPr>
+        <w:pStyle w:val="Heading1"/>
+        <w:rPr>
+          <w:rFonts w:ascii="inherit" w:eastAsia="inherit" w:hAnsi="inherit" w:cs="inherit"/>
+          <w:b/>
+          <w:color w:val="0E141E"/>
+          <w:sz w:val="21"/>
+          <w:szCs w:val="21"/>
+        </w:rPr>
+      </w:pPr>
+      <w:bookmarkStart w:id="3" w:name="_Toc89692158"/>
+      <w:r>
+        <w:rPr>
+          <w:rFonts w:ascii="inherit" w:eastAsia="inherit" w:hAnsi="inherit" w:cs="inherit"/>
+          <w:b/>
+          <w:color w:val="0E141E"/>
+          <w:sz w:val="21"/>
+          <w:szCs w:val="21"/>
+        </w:rPr>
+        <w:lastRenderedPageBreak/>
+        <w:t>Assignment (Day 6 - Dec 6, 2021</w:t>
+      </w:r>
+      <w:r>
+        <w:rPr>
+          <w:rFonts w:ascii="inherit" w:eastAsia="inherit" w:hAnsi="inherit" w:cs="inherit"/>
+          <w:b/>
+          <w:color w:val="0E141E"/>
+          <w:sz w:val="21"/>
+          <w:szCs w:val="21"/>
+        </w:rPr>
+        <w:t>)</w:t>
+      </w:r>
+      <w:bookmarkEnd w:id="3"/>
+    </w:p>
+    <w:p>
+      <w:pPr>
+        <w:pBdr>
+          <w:top w:val="nil"/>
+          <w:left w:val="nil"/>
+          <w:bottom w:val="nil"/>
+          <w:right w:val="nil"/>
+          <w:between w:val="nil"/>
+        </w:pBdr>
+      </w:pPr>
+    </w:p>
+    <w:p>
+      <w:pPr>
+        <w:pBdr>
+          <w:top w:val="nil"/>
+          <w:left w:val="nil"/>
+          <w:bottom w:val="nil"/>
+          <w:right w:val="nil"/>
+          <w:between w:val="nil"/>
+        </w:pBdr>
+        <w:shd w:val="clear" w:color="auto" w:fill="FFFFFF"/>
+        <w:spacing w:after="0" w:line="480" w:lineRule="auto"/>
+        <w:rPr>
+          <w:rFonts w:ascii="inherit" w:eastAsia="inherit" w:hAnsi="inherit" w:cs="inherit"/>
+          <w:b/>
+          <w:color w:val="0E141E"/>
+          <w:sz w:val="21"/>
+          <w:szCs w:val="21"/>
+        </w:rPr>
+      </w:pPr>
+      <w:r>
+        <w:rPr>
+          <w:rFonts w:ascii="inherit" w:eastAsia="inherit" w:hAnsi="inherit" w:cs="inherit"/>
+          <w:b/>
+          <w:color w:val="0E141E"/>
+          <w:sz w:val="21"/>
+          <w:szCs w:val="21"/>
+        </w:rPr>
+        <w:t xml:space="preserve">Introduction </w:t>
+      </w:r>
+    </w:p>
+    <w:p>
+      <w:pPr>
+        <w:pBdr>
+          <w:top w:val="nil"/>
+          <w:left w:val="nil"/>
+          <w:bottom w:val="nil"/>
+          <w:right w:val="nil"/>
+          <w:between w:val="nil"/>
+        </w:pBdr>
+        <w:shd w:val="clear" w:color="auto" w:fill="FFFFFF"/>
+        <w:spacing w:after="0" w:line="480" w:lineRule="auto"/>
+        <w:rPr>
+          <w:rFonts w:ascii="Arial" w:eastAsia="Arial" w:hAnsi="Arial" w:cs="Arial"/>
+          <w:color w:val="576871"/>
+          <w:sz w:val="21"/>
+          <w:szCs w:val="21"/>
+        </w:rPr>
+      </w:pPr>
+      <w:r>
+        <w:rPr>
+          <w:rFonts w:ascii="Arial" w:eastAsia="Arial" w:hAnsi="Arial" w:cs="Arial"/>
+          <w:color w:val="576871"/>
+          <w:sz w:val="21"/>
+          <w:szCs w:val="21"/>
+        </w:rPr>
+        <w:t>This assignment will help you understand the concepts learnt in the session.</w:t>
+      </w:r>
+    </w:p>
+    <w:p>
+      <w:pPr>
         <w:pStyle w:val="NormalWeb"/>
         <w:shd w:val="clear" w:color="auto" w:fill="FFFFFF"/>
         <w:spacing w:before="0" w:beforeAutospacing="0" w:after="0" w:afterAutospacing="0" w:line="480" w:lineRule="auto"/>
@@ -744,6 +1211,524 @@
           <w:color w:val="000000"/>
         </w:rPr>
       </w:pPr>
+      <w:r>
+        <w:rPr>
+          <w:rFonts w:ascii="inherit" w:eastAsia="inherit" w:hAnsi="inherit" w:cs="inherit"/>
+          <w:b/>
+          <w:color w:val="0E141E"/>
+          <w:sz w:val="21"/>
+          <w:szCs w:val="21"/>
+        </w:rPr>
+        <w:t>Objective</w:t>
+      </w:r>
+      <w:r>
+        <w:rPr>
+          <w:rFonts w:ascii="Arial" w:eastAsia="Arial" w:hAnsi="Arial" w:cs="Arial"/>
+          <w:color w:val="576871"/>
+          <w:sz w:val="21"/>
+          <w:szCs w:val="21"/>
+        </w:rPr>
+        <w:t> </w:t>
+      </w:r>
+      <w:r>
+        <w:rPr>
+          <w:rFonts w:ascii="Arial" w:eastAsia="Arial" w:hAnsi="Arial" w:cs="Arial"/>
+          <w:color w:val="576871"/>
+          <w:sz w:val="21"/>
+          <w:szCs w:val="21"/>
+        </w:rPr>
+        <w:br/>
+        <w:t>In this challenge, we wil</w:t>
+      </w:r>
+      <w:r>
+        <w:rPr>
+          <w:rFonts w:ascii="Arial" w:eastAsia="Arial" w:hAnsi="Arial" w:cs="Arial"/>
+          <w:color w:val="576871"/>
+          <w:sz w:val="21"/>
+          <w:szCs w:val="21"/>
+        </w:rPr>
+        <w:t>l automate elements in web page inside frame and alert box</w:t>
+      </w:r>
+    </w:p>
+    <w:p>
+      <w:pPr>
+        <w:pStyle w:val="NormalWeb"/>
+        <w:shd w:val="clear" w:color="auto" w:fill="FFFFFF"/>
+        <w:spacing w:before="0" w:beforeAutospacing="0" w:after="240" w:afterAutospacing="0"/>
+        <w:rPr>
+          <w:rFonts w:ascii="Segoe UI" w:hAnsi="Segoe UI" w:cs="Segoe UI"/>
+          <w:color w:val="24292F"/>
+        </w:rPr>
+      </w:pPr>
+      <w:r>
+        <w:rPr>
+          <w:rFonts w:ascii="Segoe UI" w:hAnsi="Segoe UI" w:cs="Segoe UI"/>
+          <w:color w:val="24292F"/>
+        </w:rPr>
+        <w:t>Task</w:t>
+      </w:r>
+    </w:p>
+    <w:p>
+      <w:pPr>
+        <w:numPr>
+          <w:ilvl w:val="0"/>
+          <w:numId w:val="27"/>
+        </w:numPr>
+        <w:pBdr>
+          <w:top w:val="nil"/>
+          <w:left w:val="nil"/>
+          <w:bottom w:val="nil"/>
+          <w:right w:val="nil"/>
+          <w:between w:val="nil"/>
+        </w:pBdr>
+        <w:spacing w:after="0"/>
+        <w:rPr>
+          <w:color w:val="000000"/>
+        </w:rPr>
+      </w:pPr>
+      <w:r>
+        <w:rPr>
+          <w:color w:val="000000"/>
+        </w:rPr>
+        <w:t>Navigate onto </w:t>
+      </w:r>
+      <w:hyperlink r:id="rId10" w:history="1">
+        <w:r>
+          <w:rPr>
+            <w:color w:val="000000"/>
+          </w:rPr>
+          <w:t>https://demo.openemr.io/b/openemr</w:t>
+        </w:r>
+      </w:hyperlink>
+    </w:p>
+    <w:p>
+      <w:pPr>
+        <w:numPr>
+          <w:ilvl w:val="0"/>
+          <w:numId w:val="27"/>
+        </w:numPr>
+        <w:pBdr>
+          <w:top w:val="nil"/>
+          <w:left w:val="nil"/>
+          <w:bottom w:val="nil"/>
+          <w:right w:val="nil"/>
+          <w:between w:val="nil"/>
+        </w:pBdr>
+        <w:spacing w:after="0"/>
+        <w:rPr>
+          <w:color w:val="000000"/>
+        </w:rPr>
+      </w:pPr>
+      <w:r>
+        <w:rPr>
+          <w:color w:val="000000"/>
+        </w:rPr>
+        <w:t>Update username as admin</w:t>
+      </w:r>
+    </w:p>
+    <w:p>
+      <w:pPr>
+        <w:numPr>
+          <w:ilvl w:val="0"/>
+          <w:numId w:val="27"/>
+        </w:numPr>
+        <w:pBdr>
+          <w:top w:val="nil"/>
+          <w:left w:val="nil"/>
+          <w:bottom w:val="nil"/>
+          <w:right w:val="nil"/>
+          <w:between w:val="nil"/>
+        </w:pBdr>
+        <w:spacing w:after="0"/>
+        <w:rPr>
+          <w:color w:val="000000"/>
+        </w:rPr>
+      </w:pPr>
+      <w:r>
+        <w:rPr>
+          <w:color w:val="000000"/>
+        </w:rPr>
+        <w:t>Update password as pass</w:t>
+      </w:r>
+    </w:p>
+    <w:p>
+      <w:pPr>
+        <w:numPr>
+          <w:ilvl w:val="0"/>
+          <w:numId w:val="27"/>
+        </w:numPr>
+        <w:pBdr>
+          <w:top w:val="nil"/>
+          <w:left w:val="nil"/>
+          <w:bottom w:val="nil"/>
+          <w:right w:val="nil"/>
+          <w:between w:val="nil"/>
+        </w:pBdr>
+        <w:spacing w:after="0"/>
+        <w:rPr>
+          <w:color w:val="000000"/>
+        </w:rPr>
+      </w:pPr>
+      <w:r>
+        <w:rPr>
+          <w:color w:val="000000"/>
+        </w:rPr>
+        <w:t>Select language as English (Indian)</w:t>
+      </w:r>
+    </w:p>
+    <w:p>
+      <w:pPr>
+        <w:numPr>
+          <w:ilvl w:val="0"/>
+          <w:numId w:val="27"/>
+        </w:numPr>
+        <w:pBdr>
+          <w:top w:val="nil"/>
+          <w:left w:val="nil"/>
+          <w:bottom w:val="nil"/>
+          <w:right w:val="nil"/>
+          <w:between w:val="nil"/>
+        </w:pBdr>
+        <w:spacing w:after="0"/>
+        <w:rPr>
+          <w:color w:val="000000"/>
+        </w:rPr>
+      </w:pPr>
+      <w:r>
+        <w:rPr>
+          <w:color w:val="000000"/>
+        </w:rPr>
+        <w:t>Click on the login button</w:t>
+      </w:r>
+    </w:p>
+    <w:p>
+      <w:pPr>
+        <w:numPr>
+          <w:ilvl w:val="0"/>
+          <w:numId w:val="27"/>
+        </w:numPr>
+        <w:pBdr>
+          <w:top w:val="nil"/>
+          <w:left w:val="nil"/>
+          <w:bottom w:val="nil"/>
+          <w:right w:val="nil"/>
+          <w:between w:val="nil"/>
+        </w:pBdr>
+        <w:spacing w:after="0"/>
+        <w:rPr>
+          <w:color w:val="000000"/>
+        </w:rPr>
+      </w:pPr>
+      <w:r>
+        <w:rPr>
+          <w:color w:val="000000"/>
+        </w:rPr>
+        <w:t xml:space="preserve">Click on Patient/Client </w:t>
+      </w:r>
+      <w:r>
+        <w:rPr>
+          <w:color w:val="000000"/>
+        </w:rPr>
+        <w:sym w:font="Symbol" w:char="F0E0"/>
+      </w:r>
+      <w:r>
+        <w:rPr>
+          <w:color w:val="000000"/>
+        </w:rPr>
+        <w:t xml:space="preserve"> Patient</w:t>
+      </w:r>
+    </w:p>
+    <w:p>
+      <w:pPr>
+        <w:numPr>
+          <w:ilvl w:val="0"/>
+          <w:numId w:val="27"/>
+        </w:numPr>
+        <w:pBdr>
+          <w:top w:val="nil"/>
+          <w:left w:val="nil"/>
+          <w:bottom w:val="nil"/>
+          <w:right w:val="nil"/>
+          <w:between w:val="nil"/>
+        </w:pBdr>
+        <w:spacing w:after="0"/>
+        <w:rPr>
+          <w:color w:val="000000"/>
+        </w:rPr>
+      </w:pPr>
+      <w:r>
+        <w:rPr>
+          <w:color w:val="000000"/>
+        </w:rPr>
+        <w:t>Click Add New Patient</w:t>
+      </w:r>
+    </w:p>
+    <w:p>
+      <w:pPr>
+        <w:numPr>
+          <w:ilvl w:val="0"/>
+          <w:numId w:val="27"/>
+        </w:numPr>
+        <w:pBdr>
+          <w:top w:val="nil"/>
+          <w:left w:val="nil"/>
+          <w:bottom w:val="nil"/>
+          <w:right w:val="nil"/>
+          <w:between w:val="nil"/>
+        </w:pBdr>
+        <w:spacing w:after="0"/>
+        <w:rPr>
+          <w:color w:val="000000"/>
+        </w:rPr>
+      </w:pPr>
+      <w:r>
+        <w:rPr>
+          <w:color w:val="000000"/>
+        </w:rPr>
+        <w:t>Add the first name, last name</w:t>
+      </w:r>
+    </w:p>
+    <w:p>
+      <w:pPr>
+        <w:numPr>
+          <w:ilvl w:val="0"/>
+          <w:numId w:val="27"/>
+        </w:numPr>
+        <w:pBdr>
+          <w:top w:val="nil"/>
+          <w:left w:val="nil"/>
+          <w:bottom w:val="nil"/>
+          <w:right w:val="nil"/>
+          <w:between w:val="nil"/>
+        </w:pBdr>
+        <w:spacing w:after="0"/>
+        <w:rPr>
+          <w:color w:val="000000"/>
+        </w:rPr>
+      </w:pPr>
+      <w:r>
+        <w:rPr>
+          <w:color w:val="000000"/>
+        </w:rPr>
+        <w:t xml:space="preserve">Update DOB as today's date </w:t>
+      </w:r>
+      <w:proofErr w:type="spellStart"/>
+      <w:r>
+        <w:rPr>
+          <w:color w:val="000000"/>
+        </w:rPr>
+        <w:t>driver.findElement</w:t>
+      </w:r>
+      <w:proofErr w:type="spellEnd"/>
+      <w:r>
+        <w:rPr>
+          <w:color w:val="000000"/>
+        </w:rPr>
+        <w:t>(By.id("</w:t>
+      </w:r>
+      <w:proofErr w:type="spellStart"/>
+      <w:r>
+        <w:rPr>
+          <w:color w:val="000000"/>
+        </w:rPr>
+        <w:t>form_DOB</w:t>
+      </w:r>
+      <w:proofErr w:type="spellEnd"/>
+      <w:r>
+        <w:rPr>
+          <w:color w:val="000000"/>
+        </w:rPr>
+        <w:t>")).</w:t>
+      </w:r>
+      <w:proofErr w:type="spellStart"/>
+      <w:r>
+        <w:rPr>
+          <w:color w:val="000000"/>
+        </w:rPr>
+        <w:t>sendKeys</w:t>
+      </w:r>
+      <w:proofErr w:type="spellEnd"/>
+      <w:r>
+        <w:rPr>
+          <w:color w:val="000000"/>
+        </w:rPr>
+        <w:t>("2021-12-06");</w:t>
+      </w:r>
+    </w:p>
+    <w:p>
+      <w:pPr>
+        <w:numPr>
+          <w:ilvl w:val="0"/>
+          <w:numId w:val="27"/>
+        </w:numPr>
+        <w:pBdr>
+          <w:top w:val="nil"/>
+          <w:left w:val="nil"/>
+          <w:bottom w:val="nil"/>
+          <w:right w:val="nil"/>
+          <w:between w:val="nil"/>
+        </w:pBdr>
+        <w:spacing w:after="0"/>
+        <w:rPr>
+          <w:color w:val="000000"/>
+        </w:rPr>
+      </w:pPr>
+      <w:r>
+        <w:rPr>
+          <w:color w:val="000000"/>
+        </w:rPr>
+        <w:t>Update the gender</w:t>
+      </w:r>
+    </w:p>
+    <w:p>
+      <w:pPr>
+        <w:numPr>
+          <w:ilvl w:val="0"/>
+          <w:numId w:val="27"/>
+        </w:numPr>
+        <w:pBdr>
+          <w:top w:val="nil"/>
+          <w:left w:val="nil"/>
+          <w:bottom w:val="nil"/>
+          <w:right w:val="nil"/>
+          <w:between w:val="nil"/>
+        </w:pBdr>
+        <w:spacing w:after="0"/>
+        <w:rPr>
+          <w:color w:val="000000"/>
+        </w:rPr>
+      </w:pPr>
+      <w:r>
+        <w:rPr>
+          <w:color w:val="000000"/>
+        </w:rPr>
+        <w:t>Click on the create new patient button above the form</w:t>
+      </w:r>
+    </w:p>
+    <w:p>
+      <w:pPr>
+        <w:numPr>
+          <w:ilvl w:val="0"/>
+          <w:numId w:val="27"/>
+        </w:numPr>
+        <w:pBdr>
+          <w:top w:val="nil"/>
+          <w:left w:val="nil"/>
+          <w:bottom w:val="nil"/>
+          <w:right w:val="nil"/>
+          <w:between w:val="nil"/>
+        </w:pBdr>
+        <w:spacing w:after="0"/>
+        <w:rPr>
+          <w:color w:val="000000"/>
+        </w:rPr>
+      </w:pPr>
+      <w:r>
+        <w:rPr>
+          <w:color w:val="000000"/>
+        </w:rPr>
+        <w:t>Click on confirm create new patient button.</w:t>
+      </w:r>
+    </w:p>
+    <w:p>
+      <w:pPr>
+        <w:numPr>
+          <w:ilvl w:val="0"/>
+          <w:numId w:val="27"/>
+        </w:numPr>
+        <w:pBdr>
+          <w:top w:val="nil"/>
+          <w:left w:val="nil"/>
+          <w:bottom w:val="nil"/>
+          <w:right w:val="nil"/>
+          <w:between w:val="nil"/>
+        </w:pBdr>
+        <w:spacing w:after="0"/>
+        <w:rPr>
+          <w:color w:val="000000"/>
+        </w:rPr>
+      </w:pPr>
+      <w:r>
+        <w:rPr>
+          <w:color w:val="000000"/>
+        </w:rPr>
+        <w:t>Print the text from alert box (if any error before handling alert add 5 sec wait)</w:t>
+      </w:r>
+    </w:p>
+    <w:p>
+      <w:pPr>
+        <w:numPr>
+          <w:ilvl w:val="0"/>
+          <w:numId w:val="27"/>
+        </w:numPr>
+        <w:pBdr>
+          <w:top w:val="nil"/>
+          <w:left w:val="nil"/>
+          <w:bottom w:val="nil"/>
+          <w:right w:val="nil"/>
+          <w:between w:val="nil"/>
+        </w:pBdr>
+        <w:spacing w:after="0"/>
+        <w:rPr>
+          <w:color w:val="000000"/>
+        </w:rPr>
+      </w:pPr>
+      <w:r>
+        <w:rPr>
+          <w:color w:val="000000"/>
+        </w:rPr>
+        <w:t>Handle alert</w:t>
+      </w:r>
+    </w:p>
+    <w:p>
+      <w:pPr>
+        <w:numPr>
+          <w:ilvl w:val="0"/>
+          <w:numId w:val="27"/>
+        </w:numPr>
+        <w:pBdr>
+          <w:top w:val="nil"/>
+          <w:left w:val="nil"/>
+          <w:bottom w:val="nil"/>
+          <w:right w:val="nil"/>
+          <w:between w:val="nil"/>
+        </w:pBdr>
+        <w:spacing w:after="0"/>
+        <w:rPr>
+          <w:color w:val="000000"/>
+        </w:rPr>
+      </w:pPr>
+      <w:r>
+        <w:rPr>
+          <w:color w:val="000000"/>
+        </w:rPr>
+        <w:t>Close the Happy Birthday popup</w:t>
+      </w:r>
+    </w:p>
+    <w:p>
+      <w:pPr>
+        <w:numPr>
+          <w:ilvl w:val="0"/>
+          <w:numId w:val="27"/>
+        </w:numPr>
+        <w:pBdr>
+          <w:top w:val="nil"/>
+          <w:left w:val="nil"/>
+          <w:bottom w:val="nil"/>
+          <w:right w:val="nil"/>
+          <w:between w:val="nil"/>
+        </w:pBdr>
+        <w:spacing w:after="0"/>
+        <w:rPr>
+          <w:color w:val="000000"/>
+        </w:rPr>
+      </w:pPr>
+      <w:r>
+        <w:rPr>
+          <w:color w:val="000000"/>
+        </w:rPr>
+        <w:t>Get the added patient name and print in the console.</w:t>
+      </w:r>
     </w:p>
     <w:p>
       <w:pPr>
@@ -2575,6 +3560,119 @@
     </w:lvl>
   </w:abstractNum>
   <w:abstractNum w:abstractNumId="19">
+    <w:nsid w:val="5B8A02B4"/>
+    <w:multiLevelType w:val="multilevel"/>
+    <w:tmpl w:val="B6D49190"/>
+    <w:lvl w:ilvl="0">
+      <w:start w:val="1"/>
+      <w:numFmt w:val="decimal"/>
+      <w:lvlText w:val="%1."/>
+      <w:lvlJc w:val="left"/>
+      <w:pPr>
+        <w:tabs>
+          <w:tab w:val="num" w:pos="720"/>
+        </w:tabs>
+        <w:ind w:left="720" w:hanging="360"/>
+      </w:pPr>
+    </w:lvl>
+    <w:lvl w:ilvl="1" w:tentative="1">
+      <w:start w:val="1"/>
+      <w:numFmt w:val="decimal"/>
+      <w:lvlText w:val="%2."/>
+      <w:lvlJc w:val="left"/>
+      <w:pPr>
+        <w:tabs>
+          <w:tab w:val="num" w:pos="1440"/>
+        </w:tabs>
+        <w:ind w:left="1440" w:hanging="360"/>
+      </w:pPr>
+    </w:lvl>
+    <w:lvl w:ilvl="2" w:tentative="1">
+      <w:start w:val="1"/>
+      <w:numFmt w:val="decimal"/>
+      <w:lvlText w:val="%3."/>
+      <w:lvlJc w:val="left"/>
+      <w:pPr>
+        <w:tabs>
+          <w:tab w:val="num" w:pos="2160"/>
+        </w:tabs>
+        <w:ind w:left="2160" w:hanging="360"/>
+      </w:pPr>
+    </w:lvl>
+    <w:lvl w:ilvl="3" w:tentative="1">
+      <w:start w:val="1"/>
+      <w:numFmt w:val="decimal"/>
+      <w:lvlText w:val="%4."/>
+      <w:lvlJc w:val="left"/>
+      <w:pPr>
+        <w:tabs>
+          <w:tab w:val="num" w:pos="2880"/>
+        </w:tabs>
+        <w:ind w:left="2880" w:hanging="360"/>
+      </w:pPr>
+    </w:lvl>
+    <w:lvl w:ilvl="4" w:tentative="1">
+      <w:start w:val="1"/>
+      <w:numFmt w:val="decimal"/>
+      <w:lvlText w:val="%5."/>
+      <w:lvlJc w:val="left"/>
+      <w:pPr>
+        <w:tabs>
+          <w:tab w:val="num" w:pos="3600"/>
+        </w:tabs>
+        <w:ind w:left="3600" w:hanging="360"/>
+      </w:pPr>
+    </w:lvl>
+    <w:lvl w:ilvl="5" w:tentative="1">
+      <w:start w:val="1"/>
+      <w:numFmt w:val="decimal"/>
+      <w:lvlText w:val="%6."/>
+      <w:lvlJc w:val="left"/>
+      <w:pPr>
+        <w:tabs>
+          <w:tab w:val="num" w:pos="4320"/>
+        </w:tabs>
+        <w:ind w:left="4320" w:hanging="360"/>
+      </w:pPr>
+    </w:lvl>
+    <w:lvl w:ilvl="6" w:tentative="1">
+      <w:start w:val="1"/>
+      <w:numFmt w:val="decimal"/>
+      <w:lvlText w:val="%7."/>
+      <w:lvlJc w:val="left"/>
+      <w:pPr>
+        <w:tabs>
+          <w:tab w:val="num" w:pos="5040"/>
+        </w:tabs>
+        <w:ind w:left="5040" w:hanging="360"/>
+      </w:pPr>
+    </w:lvl>
+    <w:lvl w:ilvl="7" w:tentative="1">
+      <w:start w:val="1"/>
+      <w:numFmt w:val="decimal"/>
+      <w:lvlText w:val="%8."/>
+      <w:lvlJc w:val="left"/>
+      <w:pPr>
+        <w:tabs>
+          <w:tab w:val="num" w:pos="5760"/>
+        </w:tabs>
+        <w:ind w:left="5760" w:hanging="360"/>
+      </w:pPr>
+    </w:lvl>
+    <w:lvl w:ilvl="8" w:tentative="1">
+      <w:start w:val="1"/>
+      <w:numFmt w:val="decimal"/>
+      <w:lvlText w:val="%9."/>
+      <w:lvlJc w:val="left"/>
+      <w:pPr>
+        <w:tabs>
+          <w:tab w:val="num" w:pos="6480"/>
+        </w:tabs>
+        <w:ind w:left="6480" w:hanging="360"/>
+      </w:pPr>
+    </w:lvl>
+  </w:abstractNum>
+  <w:abstractNum w:abstractNumId="20">
     <w:nsid w:val="5CAD32D7"/>
     <w:multiLevelType w:val="multilevel"/>
     <w:tmpl w:val="3E5CA5F6"/>
@@ -2660,7 +3758,7 @@
       </w:pPr>
     </w:lvl>
   </w:abstractNum>
-  <w:abstractNum w:abstractNumId="20">
+  <w:abstractNum w:abstractNumId="21">
     <w:nsid w:val="60EA450A"/>
     <w:multiLevelType w:val="multilevel"/>
     <w:tmpl w:val="C060BB50"/>
@@ -2770,7 +3868,7 @@
       </w:rPr>
     </w:lvl>
   </w:abstractNum>
-  <w:abstractNum w:abstractNumId="21">
+  <w:abstractNum w:abstractNumId="22">
     <w:nsid w:val="761F4D74"/>
     <w:multiLevelType w:val="multilevel"/>
     <w:tmpl w:val="3E5CA5F6"/>
@@ -2856,7 +3954,7 @@
       </w:pPr>
     </w:lvl>
   </w:abstractNum>
-  <w:abstractNum w:abstractNumId="22">
+  <w:abstractNum w:abstractNumId="23">
     <w:nsid w:val="77DF718D"/>
     <w:multiLevelType w:val="hybridMultilevel"/>
     <w:tmpl w:val="9AF645C8"/>
@@ -2969,7 +4067,7 @@
       </w:rPr>
     </w:lvl>
   </w:abstractNum>
-  <w:abstractNum w:abstractNumId="23">
+  <w:abstractNum w:abstractNumId="24">
     <w:nsid w:val="78B45652"/>
     <w:multiLevelType w:val="multilevel"/>
     <w:tmpl w:val="3CF25ED4"/>
@@ -3055,7 +4153,7 @@
       </w:pPr>
     </w:lvl>
   </w:abstractNum>
-  <w:abstractNum w:abstractNumId="24">
+  <w:abstractNum w:abstractNumId="25">
     <w:nsid w:val="7A444324"/>
     <w:multiLevelType w:val="multilevel"/>
     <w:tmpl w:val="FB7454A2"/>
@@ -3165,6 +4263,92 @@
           <w:tab w:val="num" w:pos="6480"/>
         </w:tabs>
         <w:ind w:left="6480" w:hanging="360"/>
+      </w:pPr>
+    </w:lvl>
+  </w:abstractNum>
+  <w:abstractNum w:abstractNumId="26">
+    <w:nsid w:val="7B2D4C2A"/>
+    <w:multiLevelType w:val="multilevel"/>
+    <w:tmpl w:val="3E5CA5F6"/>
+    <w:lvl w:ilvl="0">
+      <w:start w:val="1"/>
+      <w:numFmt w:val="decimal"/>
+      <w:lvlText w:val="%1."/>
+      <w:lvlJc w:val="left"/>
+      <w:pPr>
+        <w:ind w:left="785" w:hanging="360"/>
+      </w:pPr>
+    </w:lvl>
+    <w:lvl w:ilvl="1">
+      <w:start w:val="1"/>
+      <w:numFmt w:val="lowerLetter"/>
+      <w:lvlText w:val="%2."/>
+      <w:lvlJc w:val="left"/>
+      <w:pPr>
+        <w:ind w:left="1440" w:hanging="360"/>
+      </w:pPr>
+    </w:lvl>
+    <w:lvl w:ilvl="2">
+      <w:start w:val="1"/>
+      <w:numFmt w:val="lowerRoman"/>
+      <w:lvlText w:val="%3."/>
+      <w:lvlJc w:val="right"/>
+      <w:pPr>
+        <w:ind w:left="2160" w:hanging="180"/>
+      </w:pPr>
+    </w:lvl>
+    <w:lvl w:ilvl="3">
+      <w:start w:val="1"/>
+      <w:numFmt w:val="decimal"/>
+      <w:lvlText w:val="%4."/>
+      <w:lvlJc w:val="left"/>
+      <w:pPr>
+        <w:ind w:left="2880" w:hanging="360"/>
+      </w:pPr>
+    </w:lvl>
+    <w:lvl w:ilvl="4">
+      <w:start w:val="1"/>
+      <w:numFmt w:val="lowerLetter"/>
+      <w:lvlText w:val="%5."/>
+      <w:lvlJc w:val="left"/>
+      <w:pPr>
+        <w:ind w:left="3600" w:hanging="360"/>
+      </w:pPr>
+    </w:lvl>
+    <w:lvl w:ilvl="5">
+      <w:start w:val="1"/>
+      <w:numFmt w:val="lowerRoman"/>
+      <w:lvlText w:val="%6."/>
+      <w:lvlJc w:val="right"/>
+      <w:pPr>
+        <w:ind w:left="4320" w:hanging="180"/>
+      </w:pPr>
+    </w:lvl>
+    <w:lvl w:ilvl="6">
+      <w:start w:val="1"/>
+      <w:numFmt w:val="decimal"/>
+      <w:lvlText w:val="%7."/>
+      <w:lvlJc w:val="left"/>
+      <w:pPr>
+        <w:ind w:left="5040" w:hanging="360"/>
+      </w:pPr>
+    </w:lvl>
+    <w:lvl w:ilvl="7">
+      <w:start w:val="1"/>
+      <w:numFmt w:val="lowerLetter"/>
+      <w:lvlText w:val="%8."/>
+      <w:lvlJc w:val="left"/>
+      <w:pPr>
+        <w:ind w:left="5760" w:hanging="360"/>
+      </w:pPr>
+    </w:lvl>
+    <w:lvl w:ilvl="8">
+      <w:start w:val="1"/>
+      <w:numFmt w:val="lowerRoman"/>
+      <w:lvlText w:val="%9."/>
+      <w:lvlJc w:val="right"/>
+      <w:pPr>
+        <w:ind w:left="6480" w:hanging="180"/>
       </w:pPr>
     </w:lvl>
   </w:abstractNum>
@@ -3178,7 +4362,7 @@
     <w:abstractNumId w:val="8"/>
   </w:num>
   <w:num w:numId="4">
-    <w:abstractNumId w:val="20"/>
+    <w:abstractNumId w:val="21"/>
   </w:num>
   <w:num w:numId="5">
     <w:abstractNumId w:val="15"/>
@@ -3199,10 +4383,10 @@
     <w:abstractNumId w:val="17"/>
   </w:num>
   <w:num w:numId="11">
-    <w:abstractNumId w:val="24"/>
+    <w:abstractNumId w:val="25"/>
   </w:num>
   <w:num w:numId="12">
-    <w:abstractNumId w:val="22"/>
+    <w:abstractNumId w:val="23"/>
   </w:num>
   <w:num w:numId="13">
     <w:abstractNumId w:val="14"/>
@@ -3214,10 +4398,10 @@
     <w:abstractNumId w:val="9"/>
   </w:num>
   <w:num w:numId="16">
-    <w:abstractNumId w:val="19"/>
+    <w:abstractNumId w:val="20"/>
   </w:num>
   <w:num w:numId="17">
-    <w:abstractNumId w:val="23"/>
+    <w:abstractNumId w:val="24"/>
   </w:num>
   <w:num w:numId="18">
     <w:abstractNumId w:val="1"/>
@@ -3235,13 +4419,19 @@
     <w:abstractNumId w:val="12"/>
   </w:num>
   <w:num w:numId="23">
-    <w:abstractNumId w:val="21"/>
+    <w:abstractNumId w:val="22"/>
   </w:num>
   <w:num w:numId="24">
     <w:abstractNumId w:val="5"/>
   </w:num>
   <w:num w:numId="25">
     <w:abstractNumId w:val="10"/>
+  </w:num>
+  <w:num w:numId="26">
+    <w:abstractNumId w:val="19"/>
+  </w:num>
+  <w:num w:numId="27">
+    <w:abstractNumId w:val="26"/>
   </w:num>
 </w:numbering>
 </file>
@@ -4265,6 +5455,10 @@
 </go:gDocsCustomXmlDataStorage>
 </file>
 
+<file path=customXml/item2.xml><?xml version="1.0" encoding="utf-8"?>
+<b:Sources xmlns:b="http://schemas.openxmlformats.org/officeDocument/2006/bibliography" xmlns="http://schemas.openxmlformats.org/officeDocument/2006/bibliography" SelectedStyle="\APASixthEditionOfficeOnline.xsl" StyleName="APA" Version="6"/>
+</file>
+
 <file path=customXml/itemProps1.xml><?xml version="1.0" encoding="utf-8"?>
 <ds:datastoreItem xmlns:ds="http://schemas.openxmlformats.org/officeDocument/2006/customXml" ds:itemID="{11111111-1234-1234-1234-123412341234}">
   <ds:schemaRefs>
@@ -4272,4 +5466,12 @@
     <ds:schemaRef ds:uri="http://schemas.openxmlformats.org/officeDocument/2006/relationships"/>
   </ds:schemaRefs>
 </ds:datastoreItem>
+</file>
+
+<file path=customXml/itemProps2.xml><?xml version="1.0" encoding="utf-8"?>
+<ds:datastoreItem xmlns:ds="http://schemas.openxmlformats.org/officeDocument/2006/customXml" ds:itemID="{0F31687C-9200-49FF-903C-3917D5143E2B}">
+  <ds:schemaRefs>
+    <ds:schemaRef ds:uri="http://schemas.openxmlformats.org/officeDocument/2006/bibliography"/>
+  </ds:schemaRefs>
+</ds:datastoreItem>
 </file>
</xml_diff>

<commit_message>
day 7 - updated
</commit_message>
<xml_diff>
--- a/Selenium Assignment.docx
+++ b/Selenium Assignment.docx
@@ -4,6 +4,12 @@
   <w:body>
     <w:sdt>
       <w:sdtPr>
+        <w:rPr>
+          <w:rFonts w:ascii="Calibri" w:eastAsia="Calibri" w:hAnsi="Calibri" w:cs="Calibri"/>
+          <w:color w:val="auto"/>
+          <w:sz w:val="22"/>
+          <w:szCs w:val="22"/>
+        </w:rPr>
         <w:id w:val="492920195"/>
         <w:docPartObj>
           <w:docPartGallery w:val="Table of Contents"/>
@@ -12,13 +18,9 @@
       </w:sdtPr>
       <w:sdtEndPr>
         <w:rPr>
-          <w:rFonts w:ascii="Calibri" w:eastAsia="Calibri" w:hAnsi="Calibri" w:cs="Calibri"/>
           <w:b/>
           <w:bCs/>
           <w:noProof/>
-          <w:color w:val="auto"/>
-          <w:sz w:val="22"/>
-          <w:szCs w:val="22"/>
         </w:rPr>
       </w:sdtEndPr>
       <w:sdtContent>
@@ -51,7 +53,7 @@
           <w:r>
             <w:fldChar w:fldCharType="separate"/>
           </w:r>
-          <w:hyperlink w:anchor="_Toc89692156" w:history="1">
+          <w:hyperlink w:anchor="_Toc89780560" w:history="1">
             <w:r>
               <w:rPr>
                 <w:rStyle w:val="Hyperlink"/>
@@ -80,7 +82,7 @@
                 <w:noProof/>
                 <w:webHidden/>
               </w:rPr>
-              <w:instrText xml:space="preserve"> PAGEREF _Toc89692156 \h </w:instrText>
+              <w:instrText xml:space="preserve"> PAGEREF _Toc89780560 \h </w:instrText>
             </w:r>
             <w:r>
               <w:rPr>
@@ -123,7 +125,7 @@
               <w:lang w:val="en-IN"/>
             </w:rPr>
           </w:pPr>
-          <w:hyperlink w:anchor="_Toc89692157" w:history="1">
+          <w:hyperlink w:anchor="_Toc89780561" w:history="1">
             <w:r>
               <w:rPr>
                 <w:rStyle w:val="Hyperlink"/>
@@ -152,7 +154,7 @@
                 <w:noProof/>
                 <w:webHidden/>
               </w:rPr>
-              <w:instrText xml:space="preserve"> PAGEREF _Toc89692157 \h </w:instrText>
+              <w:instrText xml:space="preserve"> PAGEREF _Toc89780561 \h </w:instrText>
             </w:r>
             <w:r>
               <w:rPr>
@@ -195,7 +197,7 @@
               <w:lang w:val="en-IN"/>
             </w:rPr>
           </w:pPr>
-          <w:hyperlink w:anchor="_Toc89692158" w:history="1">
+          <w:hyperlink w:anchor="_Toc89780562" w:history="1">
             <w:r>
               <w:rPr>
                 <w:rStyle w:val="Hyperlink"/>
@@ -224,7 +226,79 @@
                 <w:noProof/>
                 <w:webHidden/>
               </w:rPr>
-              <w:instrText xml:space="preserve"> PAGEREF _Toc89692158 \h </w:instrText>
+              <w:instrText xml:space="preserve"> PAGEREF _Toc89780562 \h </w:instrText>
+            </w:r>
+            <w:r>
+              <w:rPr>
+                <w:noProof/>
+                <w:webHidden/>
+              </w:rPr>
+            </w:r>
+            <w:r>
+              <w:rPr>
+                <w:noProof/>
+                <w:webHidden/>
+              </w:rPr>
+              <w:fldChar w:fldCharType="separate"/>
+            </w:r>
+            <w:r>
+              <w:rPr>
+                <w:noProof/>
+                <w:webHidden/>
+              </w:rPr>
+              <w:t>2</w:t>
+            </w:r>
+            <w:r>
+              <w:rPr>
+                <w:noProof/>
+                <w:webHidden/>
+              </w:rPr>
+              <w:fldChar w:fldCharType="end"/>
+            </w:r>
+          </w:hyperlink>
+        </w:p>
+        <w:p>
+          <w:pPr>
+            <w:pStyle w:val="TOC1"/>
+            <w:tabs>
+              <w:tab w:val="right" w:leader="dot" w:pos="9350"/>
+            </w:tabs>
+            <w:rPr>
+              <w:rFonts w:asciiTheme="minorHAnsi" w:eastAsiaTheme="minorEastAsia" w:hAnsiTheme="minorHAnsi" w:cstheme="minorBidi"/>
+              <w:noProof/>
+              <w:lang w:val="en-IN"/>
+            </w:rPr>
+          </w:pPr>
+          <w:hyperlink w:anchor="_Toc89780563" w:history="1">
+            <w:r>
+              <w:rPr>
+                <w:rStyle w:val="Hyperlink"/>
+                <w:rFonts w:ascii="inherit" w:eastAsia="inherit" w:hAnsi="inherit" w:cs="inherit"/>
+                <w:b/>
+                <w:noProof/>
+              </w:rPr>
+              <w:t>Assignment (Day 7 - Dec 7, 2021)</w:t>
+            </w:r>
+            <w:r>
+              <w:rPr>
+                <w:noProof/>
+                <w:webHidden/>
+              </w:rPr>
+              <w:tab/>
+            </w:r>
+            <w:r>
+              <w:rPr>
+                <w:noProof/>
+                <w:webHidden/>
+              </w:rPr>
+              <w:fldChar w:fldCharType="begin"/>
+            </w:r>
+            <w:r>
+              <w:rPr>
+                <w:noProof/>
+                <w:webHidden/>
+              </w:rPr>
+              <w:instrText xml:space="preserve"> PAGEREF _Toc89780563 \h </w:instrText>
             </w:r>
             <w:r>
               <w:rPr>
@@ -278,7 +352,7 @@
           <w:szCs w:val="21"/>
         </w:rPr>
       </w:pPr>
-      <w:bookmarkStart w:id="0" w:name="_Toc89692156"/>
+      <w:bookmarkStart w:id="0" w:name="_Toc89780560"/>
       <w:r>
         <w:rPr>
           <w:rFonts w:ascii="inherit" w:eastAsia="inherit" w:hAnsi="inherit" w:cs="inherit"/>
@@ -287,9 +361,13 @@
           <w:sz w:val="21"/>
           <w:szCs w:val="21"/>
         </w:rPr>
-        <w:t>Assignment</w:t>
-      </w:r>
-      <w:r>
+        <w:t>Assignment (Day 1 - Day 5 - Java Assignment)</w:t>
+      </w:r>
+      <w:bookmarkEnd w:id="0"/>
+    </w:p>
+    <w:p>
+      <w:pPr>
+        <w:pStyle w:val="Heading1"/>
         <w:rPr>
           <w:rFonts w:ascii="inherit" w:eastAsia="inherit" w:hAnsi="inherit" w:cs="inherit"/>
           <w:b/>
@@ -297,8 +375,8 @@
           <w:sz w:val="21"/>
           <w:szCs w:val="21"/>
         </w:rPr>
-        <w:t xml:space="preserve"> (Day 1 - Day 5 - Java Assignment</w:t>
-      </w:r>
+      </w:pPr>
+      <w:bookmarkStart w:id="1" w:name="_Toc89780561"/>
       <w:r>
         <w:rPr>
           <w:rFonts w:ascii="inherit" w:eastAsia="inherit" w:hAnsi="inherit" w:cs="inherit"/>
@@ -307,13 +385,21 @@
           <w:sz w:val="21"/>
           <w:szCs w:val="21"/>
         </w:rPr>
-        <w:t>)</w:t>
-      </w:r>
-      <w:bookmarkEnd w:id="0"/>
-    </w:p>
-    <w:p>
-      <w:pPr>
-        <w:pStyle w:val="Heading1"/>
+        <w:t>Assignment (Day 5 - Dec 3, 2021)</w:t>
+      </w:r>
+      <w:bookmarkEnd w:id="1"/>
+    </w:p>
+    <w:p>
+      <w:pPr>
+        <w:pBdr>
+          <w:top w:val="nil"/>
+          <w:left w:val="nil"/>
+          <w:bottom w:val="nil"/>
+          <w:right w:val="nil"/>
+          <w:between w:val="nil"/>
+        </w:pBdr>
+        <w:shd w:val="clear" w:color="auto" w:fill="FFFFFF"/>
+        <w:spacing w:after="0" w:line="480" w:lineRule="auto"/>
         <w:rPr>
           <w:rFonts w:ascii="inherit" w:eastAsia="inherit" w:hAnsi="inherit" w:cs="inherit"/>
           <w:b/>
@@ -322,8 +408,18 @@
           <w:szCs w:val="21"/>
         </w:rPr>
       </w:pPr>
-      <w:bookmarkStart w:id="1" w:name="_Toc89692157"/>
-      <w:r>
+    </w:p>
+    <w:p>
+      <w:pPr>
+        <w:pBdr>
+          <w:top w:val="nil"/>
+          <w:left w:val="nil"/>
+          <w:bottom w:val="nil"/>
+          <w:right w:val="nil"/>
+          <w:between w:val="nil"/>
+        </w:pBdr>
+        <w:shd w:val="clear" w:color="auto" w:fill="FFFFFF"/>
+        <w:spacing w:after="0" w:line="480" w:lineRule="auto"/>
         <w:rPr>
           <w:rFonts w:ascii="inherit" w:eastAsia="inherit" w:hAnsi="inherit" w:cs="inherit"/>
           <w:b/>
@@ -331,71 +427,7 @@
           <w:sz w:val="21"/>
           <w:szCs w:val="21"/>
         </w:rPr>
-        <w:t>Assignment</w:t>
-      </w:r>
-      <w:r>
-        <w:rPr>
-          <w:rFonts w:ascii="inherit" w:eastAsia="inherit" w:hAnsi="inherit" w:cs="inherit"/>
-          <w:b/>
-          <w:color w:val="0E141E"/>
-          <w:sz w:val="21"/>
-          <w:szCs w:val="21"/>
-        </w:rPr>
-        <w:t xml:space="preserve"> (Day 5 - Dec 3</w:t>
-      </w:r>
-      <w:r>
-        <w:rPr>
-          <w:rFonts w:ascii="inherit" w:eastAsia="inherit" w:hAnsi="inherit" w:cs="inherit"/>
-          <w:b/>
-          <w:color w:val="0E141E"/>
-          <w:sz w:val="21"/>
-          <w:szCs w:val="21"/>
-        </w:rPr>
-        <w:t>, 2021)</w:t>
-      </w:r>
-      <w:bookmarkEnd w:id="1"/>
-    </w:p>
-    <w:p>
-      <w:pPr>
-        <w:pBdr>
-          <w:top w:val="nil"/>
-          <w:left w:val="nil"/>
-          <w:bottom w:val="nil"/>
-          <w:right w:val="nil"/>
-          <w:between w:val="nil"/>
-        </w:pBdr>
-        <w:shd w:val="clear" w:color="auto" w:fill="FFFFFF"/>
-        <w:spacing w:after="0" w:line="480" w:lineRule="auto"/>
-        <w:rPr>
-          <w:rFonts w:ascii="inherit" w:eastAsia="inherit" w:hAnsi="inherit" w:cs="inherit"/>
-          <w:b/>
-          <w:color w:val="0E141E"/>
-          <w:sz w:val="21"/>
-          <w:szCs w:val="21"/>
-        </w:rPr>
-      </w:pPr>
-    </w:p>
-    <w:p>
-      <w:pPr>
-        <w:pBdr>
-          <w:top w:val="nil"/>
-          <w:left w:val="nil"/>
-          <w:bottom w:val="nil"/>
-          <w:right w:val="nil"/>
-          <w:between w:val="nil"/>
-        </w:pBdr>
-        <w:shd w:val="clear" w:color="auto" w:fill="FFFFFF"/>
-        <w:spacing w:after="0" w:line="480" w:lineRule="auto"/>
-        <w:rPr>
-          <w:rFonts w:ascii="inherit" w:eastAsia="inherit" w:hAnsi="inherit" w:cs="inherit"/>
-          <w:b/>
-          <w:color w:val="0E141E"/>
-          <w:sz w:val="21"/>
-          <w:szCs w:val="21"/>
-        </w:rPr>
-      </w:pPr>
-      <w:bookmarkStart w:id="2" w:name="_GoBack"/>
-      <w:bookmarkEnd w:id="2"/>
+      </w:pPr>
       <w:r>
         <w:rPr>
           <w:rFonts w:ascii="inherit" w:eastAsia="inherit" w:hAnsi="inherit" w:cs="inherit"/>
@@ -1108,7 +1140,7 @@
           <w:szCs w:val="21"/>
         </w:rPr>
       </w:pPr>
-      <w:bookmarkStart w:id="3" w:name="_Toc89692158"/>
+      <w:bookmarkStart w:id="2" w:name="_Toc89780562"/>
       <w:r>
         <w:rPr>
           <w:rFonts w:ascii="inherit" w:eastAsia="inherit" w:hAnsi="inherit" w:cs="inherit"/>
@@ -1117,10 +1149,32 @@
           <w:sz w:val="21"/>
           <w:szCs w:val="21"/>
         </w:rPr>
-        <w:lastRenderedPageBreak/>
-        <w:t>Assignment (Day 6 - Dec 6, 2021</w:t>
-      </w:r>
-      <w:r>
+        <w:t>Assignment (Day 6 - Dec 6, 2021)</w:t>
+      </w:r>
+      <w:bookmarkEnd w:id="2"/>
+    </w:p>
+    <w:p>
+      <w:pPr>
+        <w:pBdr>
+          <w:top w:val="nil"/>
+          <w:left w:val="nil"/>
+          <w:bottom w:val="nil"/>
+          <w:right w:val="nil"/>
+          <w:between w:val="nil"/>
+        </w:pBdr>
+      </w:pPr>
+    </w:p>
+    <w:p>
+      <w:pPr>
+        <w:pBdr>
+          <w:top w:val="nil"/>
+          <w:left w:val="nil"/>
+          <w:bottom w:val="nil"/>
+          <w:right w:val="nil"/>
+          <w:between w:val="nil"/>
+        </w:pBdr>
+        <w:shd w:val="clear" w:color="auto" w:fill="FFFFFF"/>
+        <w:spacing w:after="0" w:line="480" w:lineRule="auto"/>
         <w:rPr>
           <w:rFonts w:ascii="inherit" w:eastAsia="inherit" w:hAnsi="inherit" w:cs="inherit"/>
           <w:b/>
@@ -1128,32 +1182,8 @@
           <w:sz w:val="21"/>
           <w:szCs w:val="21"/>
         </w:rPr>
-        <w:t>)</w:t>
-      </w:r>
-      <w:bookmarkEnd w:id="3"/>
-    </w:p>
-    <w:p>
-      <w:pPr>
-        <w:pBdr>
-          <w:top w:val="nil"/>
-          <w:left w:val="nil"/>
-          <w:bottom w:val="nil"/>
-          <w:right w:val="nil"/>
-          <w:between w:val="nil"/>
-        </w:pBdr>
-      </w:pPr>
-    </w:p>
-    <w:p>
-      <w:pPr>
-        <w:pBdr>
-          <w:top w:val="nil"/>
-          <w:left w:val="nil"/>
-          <w:bottom w:val="nil"/>
-          <w:right w:val="nil"/>
-          <w:between w:val="nil"/>
-        </w:pBdr>
-        <w:shd w:val="clear" w:color="auto" w:fill="FFFFFF"/>
-        <w:spacing w:after="0" w:line="480" w:lineRule="auto"/>
+      </w:pPr>
+      <w:r>
         <w:rPr>
           <w:rFonts w:ascii="inherit" w:eastAsia="inherit" w:hAnsi="inherit" w:cs="inherit"/>
           <w:b/>
@@ -1161,6 +1191,46 @@
           <w:sz w:val="21"/>
           <w:szCs w:val="21"/>
         </w:rPr>
+        <w:t xml:space="preserve">Introduction </w:t>
+      </w:r>
+    </w:p>
+    <w:p>
+      <w:pPr>
+        <w:pBdr>
+          <w:top w:val="nil"/>
+          <w:left w:val="nil"/>
+          <w:bottom w:val="nil"/>
+          <w:right w:val="nil"/>
+          <w:between w:val="nil"/>
+        </w:pBdr>
+        <w:shd w:val="clear" w:color="auto" w:fill="FFFFFF"/>
+        <w:spacing w:after="0" w:line="480" w:lineRule="auto"/>
+        <w:rPr>
+          <w:rFonts w:ascii="Arial" w:eastAsia="Arial" w:hAnsi="Arial" w:cs="Arial"/>
+          <w:color w:val="576871"/>
+          <w:sz w:val="21"/>
+          <w:szCs w:val="21"/>
+        </w:rPr>
+      </w:pPr>
+      <w:r>
+        <w:rPr>
+          <w:rFonts w:ascii="Arial" w:eastAsia="Arial" w:hAnsi="Arial" w:cs="Arial"/>
+          <w:color w:val="576871"/>
+          <w:sz w:val="21"/>
+          <w:szCs w:val="21"/>
+        </w:rPr>
+        <w:t>This assignment will help you understand the concepts learnt in the session.</w:t>
+      </w:r>
+    </w:p>
+    <w:p>
+      <w:pPr>
+        <w:pStyle w:val="NormalWeb"/>
+        <w:shd w:val="clear" w:color="auto" w:fill="FFFFFF"/>
+        <w:spacing w:before="0" w:beforeAutospacing="0" w:after="0" w:afterAutospacing="0" w:line="480" w:lineRule="auto"/>
+        <w:textAlignment w:val="baseline"/>
+        <w:rPr>
+          <w:color w:val="000000"/>
+        </w:rPr>
       </w:pPr>
       <w:r>
         <w:rPr>
@@ -1170,27 +1240,17 @@
           <w:sz w:val="21"/>
           <w:szCs w:val="21"/>
         </w:rPr>
-        <w:t xml:space="preserve">Introduction </w:t>
-      </w:r>
-    </w:p>
-    <w:p>
-      <w:pPr>
-        <w:pBdr>
-          <w:top w:val="nil"/>
-          <w:left w:val="nil"/>
-          <w:bottom w:val="nil"/>
-          <w:right w:val="nil"/>
-          <w:between w:val="nil"/>
-        </w:pBdr>
-        <w:shd w:val="clear" w:color="auto" w:fill="FFFFFF"/>
-        <w:spacing w:after="0" w:line="480" w:lineRule="auto"/>
+        <w:t>Objective</w:t>
+      </w:r>
+      <w:r>
         <w:rPr>
           <w:rFonts w:ascii="Arial" w:eastAsia="Arial" w:hAnsi="Arial" w:cs="Arial"/>
           <w:color w:val="576871"/>
           <w:sz w:val="21"/>
           <w:szCs w:val="21"/>
         </w:rPr>
-      </w:pPr>
+        <w:t> </w:t>
+      </w:r>
       <w:r>
         <w:rPr>
           <w:rFonts w:ascii="Arial" w:eastAsia="Arial" w:hAnsi="Arial" w:cs="Arial"/>
@@ -1198,56 +1258,8 @@
           <w:sz w:val="21"/>
           <w:szCs w:val="21"/>
         </w:rPr>
-        <w:t>This assignment will help you understand the concepts learnt in the session.</w:t>
-      </w:r>
-    </w:p>
-    <w:p>
-      <w:pPr>
-        <w:pStyle w:val="NormalWeb"/>
-        <w:shd w:val="clear" w:color="auto" w:fill="FFFFFF"/>
-        <w:spacing w:before="0" w:beforeAutospacing="0" w:after="0" w:afterAutospacing="0" w:line="480" w:lineRule="auto"/>
-        <w:textAlignment w:val="baseline"/>
-        <w:rPr>
-          <w:color w:val="000000"/>
-        </w:rPr>
-      </w:pPr>
-      <w:r>
-        <w:rPr>
-          <w:rFonts w:ascii="inherit" w:eastAsia="inherit" w:hAnsi="inherit" w:cs="inherit"/>
-          <w:b/>
-          <w:color w:val="0E141E"/>
-          <w:sz w:val="21"/>
-          <w:szCs w:val="21"/>
-        </w:rPr>
-        <w:t>Objective</w:t>
-      </w:r>
-      <w:r>
-        <w:rPr>
-          <w:rFonts w:ascii="Arial" w:eastAsia="Arial" w:hAnsi="Arial" w:cs="Arial"/>
-          <w:color w:val="576871"/>
-          <w:sz w:val="21"/>
-          <w:szCs w:val="21"/>
-        </w:rPr>
-        <w:t> </w:t>
-      </w:r>
-      <w:r>
-        <w:rPr>
-          <w:rFonts w:ascii="Arial" w:eastAsia="Arial" w:hAnsi="Arial" w:cs="Arial"/>
-          <w:color w:val="576871"/>
-          <w:sz w:val="21"/>
-          <w:szCs w:val="21"/>
-        </w:rPr>
         <w:br/>
-        <w:t>In this challenge, we wil</w:t>
-      </w:r>
-      <w:r>
-        <w:rPr>
-          <w:rFonts w:ascii="Arial" w:eastAsia="Arial" w:hAnsi="Arial" w:cs="Arial"/>
-          <w:color w:val="576871"/>
-          <w:sz w:val="21"/>
-          <w:szCs w:val="21"/>
-        </w:rPr>
-        <w:t>l automate elements in web page inside frame and alert box</w:t>
+        <w:t>In this challenge, we will automate elements in web page inside frame and alert box</w:t>
       </w:r>
     </w:p>
     <w:p>
@@ -1741,6 +1753,714 @@
         </w:pBdr>
         <w:ind w:left="785"/>
       </w:pPr>
+    </w:p>
+    <w:p>
+      <w:pPr>
+        <w:pStyle w:val="Heading1"/>
+        <w:rPr>
+          <w:rFonts w:ascii="inherit" w:eastAsia="inherit" w:hAnsi="inherit" w:cs="inherit"/>
+          <w:b/>
+          <w:color w:val="0E141E"/>
+          <w:sz w:val="21"/>
+          <w:szCs w:val="21"/>
+        </w:rPr>
+      </w:pPr>
+      <w:bookmarkStart w:id="3" w:name="_Toc89780563"/>
+      <w:r>
+        <w:rPr>
+          <w:rFonts w:ascii="inherit" w:eastAsia="inherit" w:hAnsi="inherit" w:cs="inherit"/>
+          <w:b/>
+          <w:color w:val="0E141E"/>
+          <w:sz w:val="21"/>
+          <w:szCs w:val="21"/>
+        </w:rPr>
+        <w:t>Assignment (Day 7 - Dec 7</w:t>
+      </w:r>
+      <w:r>
+        <w:rPr>
+          <w:rFonts w:ascii="inherit" w:eastAsia="inherit" w:hAnsi="inherit" w:cs="inherit"/>
+          <w:b/>
+          <w:color w:val="0E141E"/>
+          <w:sz w:val="21"/>
+          <w:szCs w:val="21"/>
+        </w:rPr>
+        <w:t>, 2021)</w:t>
+      </w:r>
+      <w:bookmarkEnd w:id="3"/>
+    </w:p>
+    <w:p>
+      <w:pPr>
+        <w:pBdr>
+          <w:top w:val="nil"/>
+          <w:left w:val="nil"/>
+          <w:bottom w:val="nil"/>
+          <w:right w:val="nil"/>
+          <w:between w:val="nil"/>
+        </w:pBdr>
+      </w:pPr>
+    </w:p>
+    <w:p>
+      <w:pPr>
+        <w:pBdr>
+          <w:top w:val="nil"/>
+          <w:left w:val="nil"/>
+          <w:bottom w:val="nil"/>
+          <w:right w:val="nil"/>
+          <w:between w:val="nil"/>
+        </w:pBdr>
+        <w:shd w:val="clear" w:color="auto" w:fill="FFFFFF"/>
+        <w:spacing w:after="0" w:line="480" w:lineRule="auto"/>
+        <w:rPr>
+          <w:rFonts w:ascii="inherit" w:eastAsia="inherit" w:hAnsi="inherit" w:cs="inherit"/>
+          <w:b/>
+          <w:color w:val="0E141E"/>
+          <w:sz w:val="21"/>
+          <w:szCs w:val="21"/>
+        </w:rPr>
+      </w:pPr>
+      <w:r>
+        <w:rPr>
+          <w:rFonts w:ascii="inherit" w:eastAsia="inherit" w:hAnsi="inherit" w:cs="inherit"/>
+          <w:b/>
+          <w:color w:val="0E141E"/>
+          <w:sz w:val="21"/>
+          <w:szCs w:val="21"/>
+        </w:rPr>
+        <w:t xml:space="preserve">Introduction </w:t>
+      </w:r>
+    </w:p>
+    <w:p>
+      <w:pPr>
+        <w:pBdr>
+          <w:top w:val="nil"/>
+          <w:left w:val="nil"/>
+          <w:bottom w:val="nil"/>
+          <w:right w:val="nil"/>
+          <w:between w:val="nil"/>
+        </w:pBdr>
+        <w:shd w:val="clear" w:color="auto" w:fill="FFFFFF"/>
+        <w:spacing w:after="0" w:line="480" w:lineRule="auto"/>
+        <w:rPr>
+          <w:rFonts w:ascii="Arial" w:eastAsia="Arial" w:hAnsi="Arial" w:cs="Arial"/>
+          <w:color w:val="576871"/>
+          <w:sz w:val="21"/>
+          <w:szCs w:val="21"/>
+        </w:rPr>
+      </w:pPr>
+      <w:r>
+        <w:rPr>
+          <w:rFonts w:ascii="Arial" w:eastAsia="Arial" w:hAnsi="Arial" w:cs="Arial"/>
+          <w:color w:val="576871"/>
+          <w:sz w:val="21"/>
+          <w:szCs w:val="21"/>
+        </w:rPr>
+        <w:t>This assignment will help you understand the concepts learnt in the session.</w:t>
+      </w:r>
+    </w:p>
+    <w:p>
+      <w:pPr>
+        <w:pStyle w:val="NormalWeb"/>
+        <w:shd w:val="clear" w:color="auto" w:fill="FFFFFF"/>
+        <w:spacing w:before="0" w:beforeAutospacing="0" w:after="0" w:afterAutospacing="0" w:line="480" w:lineRule="auto"/>
+        <w:textAlignment w:val="baseline"/>
+        <w:rPr>
+          <w:color w:val="000000"/>
+        </w:rPr>
+      </w:pPr>
+      <w:r>
+        <w:rPr>
+          <w:rFonts w:ascii="inherit" w:eastAsia="inherit" w:hAnsi="inherit" w:cs="inherit"/>
+          <w:b/>
+          <w:color w:val="0E141E"/>
+          <w:sz w:val="21"/>
+          <w:szCs w:val="21"/>
+        </w:rPr>
+        <w:t>Objective</w:t>
+      </w:r>
+      <w:r>
+        <w:rPr>
+          <w:rFonts w:ascii="Arial" w:eastAsia="Arial" w:hAnsi="Arial" w:cs="Arial"/>
+          <w:color w:val="576871"/>
+          <w:sz w:val="21"/>
+          <w:szCs w:val="21"/>
+        </w:rPr>
+        <w:t> </w:t>
+      </w:r>
+      <w:r>
+        <w:rPr>
+          <w:rFonts w:ascii="Arial" w:eastAsia="Arial" w:hAnsi="Arial" w:cs="Arial"/>
+          <w:color w:val="576871"/>
+          <w:sz w:val="21"/>
+          <w:szCs w:val="21"/>
+        </w:rPr>
+        <w:br/>
+        <w:t>In this challenge, we will automate elements in web page inside frame and alert box</w:t>
+      </w:r>
+    </w:p>
+    <w:p>
+      <w:pPr>
+        <w:pStyle w:val="NormalWeb"/>
+        <w:shd w:val="clear" w:color="auto" w:fill="FFFFFF"/>
+        <w:spacing w:before="0" w:beforeAutospacing="0" w:after="0" w:afterAutospacing="0" w:line="480" w:lineRule="auto"/>
+        <w:textAlignment w:val="baseline"/>
+        <w:rPr>
+          <w:rStyle w:val="Strong"/>
+          <w:rFonts w:ascii="inherit" w:hAnsi="inherit" w:cs="Arial"/>
+          <w:color w:val="0E141E"/>
+          <w:sz w:val="21"/>
+          <w:szCs w:val="21"/>
+          <w:bdr w:val="none" w:sz="0" w:space="0" w:color="auto" w:frame="1"/>
+        </w:rPr>
+      </w:pPr>
+      <w:r>
+        <w:rPr>
+          <w:rStyle w:val="Strong"/>
+          <w:rFonts w:ascii="inherit" w:hAnsi="inherit" w:cs="Arial"/>
+          <w:color w:val="0E141E"/>
+          <w:sz w:val="21"/>
+          <w:szCs w:val="21"/>
+          <w:bdr w:val="none" w:sz="0" w:space="0" w:color="auto" w:frame="1"/>
+        </w:rPr>
+        <w:t>Task</w:t>
+      </w:r>
+      <w:r>
+        <w:rPr>
+          <w:rFonts w:ascii="Arial" w:hAnsi="Arial" w:cs="Arial"/>
+          <w:color w:val="576871"/>
+          <w:sz w:val="21"/>
+          <w:szCs w:val="21"/>
+        </w:rPr>
+        <w:t> </w:t>
+      </w:r>
+    </w:p>
+    <w:p>
+      <w:pPr>
+        <w:numPr>
+          <w:ilvl w:val="0"/>
+          <w:numId w:val="12"/>
+        </w:numPr>
+        <w:pBdr>
+          <w:top w:val="nil"/>
+          <w:left w:val="nil"/>
+          <w:bottom w:val="nil"/>
+          <w:right w:val="nil"/>
+          <w:between w:val="nil"/>
+        </w:pBdr>
+        <w:spacing w:after="0"/>
+        <w:rPr>
+          <w:color w:val="000000"/>
+        </w:rPr>
+      </w:pPr>
+      <w:r>
+        <w:rPr>
+          <w:color w:val="000000"/>
+        </w:rPr>
+        <w:t xml:space="preserve">Please try to configure Chrome Browser or </w:t>
+      </w:r>
+      <w:proofErr w:type="spellStart"/>
+      <w:r>
+        <w:rPr>
+          <w:color w:val="000000"/>
+        </w:rPr>
+        <w:t>firefox</w:t>
+      </w:r>
+      <w:proofErr w:type="spellEnd"/>
+      <w:r>
+        <w:rPr>
+          <w:color w:val="000000"/>
+        </w:rPr>
+        <w:t xml:space="preserve"> browser and navigate to </w:t>
+      </w:r>
+      <w:hyperlink r:id="rId11" w:history="1">
+        <w:r>
+          <w:rPr>
+            <w:rStyle w:val="Hyperlink"/>
+          </w:rPr>
+          <w:t>https://datatables.net/extensions/select/examples/initialisation/checkbox.html</w:t>
+        </w:r>
+      </w:hyperlink>
+    </w:p>
+    <w:p>
+      <w:pPr>
+        <w:numPr>
+          <w:ilvl w:val="0"/>
+          <w:numId w:val="12"/>
+        </w:numPr>
+        <w:pBdr>
+          <w:top w:val="nil"/>
+          <w:left w:val="nil"/>
+          <w:bottom w:val="nil"/>
+          <w:right w:val="nil"/>
+          <w:between w:val="nil"/>
+        </w:pBdr>
+        <w:spacing w:after="0"/>
+        <w:rPr>
+          <w:color w:val="000000"/>
+        </w:rPr>
+      </w:pPr>
+      <w:r>
+        <w:rPr>
+          <w:color w:val="000000"/>
+        </w:rPr>
+        <w:t xml:space="preserve">Select 50 entries per page using the drop down. Now you will get 2 pages. </w:t>
+      </w:r>
+    </w:p>
+    <w:p>
+      <w:pPr>
+        <w:numPr>
+          <w:ilvl w:val="0"/>
+          <w:numId w:val="12"/>
+        </w:numPr>
+        <w:pBdr>
+          <w:top w:val="nil"/>
+          <w:left w:val="nil"/>
+          <w:bottom w:val="nil"/>
+          <w:right w:val="nil"/>
+          <w:between w:val="nil"/>
+        </w:pBdr>
+        <w:spacing w:after="0"/>
+        <w:rPr>
+          <w:color w:val="000000"/>
+        </w:rPr>
+      </w:pPr>
+      <w:r>
+        <w:rPr>
+          <w:color w:val="000000"/>
+        </w:rPr>
+        <w:lastRenderedPageBreak/>
+        <w:t>Get the list of employee name</w:t>
+      </w:r>
+      <w:r>
+        <w:rPr>
+          <w:color w:val="000000"/>
+        </w:rPr>
+        <w:t xml:space="preserve"> and salary</w:t>
+      </w:r>
+      <w:r>
+        <w:rPr>
+          <w:color w:val="000000"/>
+        </w:rPr>
+        <w:t xml:space="preserve"> in the page 1 and page 2, whose age is greater than or equal to 50 </w:t>
+      </w:r>
+    </w:p>
+    <w:p>
+      <w:pPr>
+        <w:numPr>
+          <w:ilvl w:val="0"/>
+          <w:numId w:val="12"/>
+        </w:numPr>
+        <w:pBdr>
+          <w:top w:val="nil"/>
+          <w:left w:val="nil"/>
+          <w:bottom w:val="nil"/>
+          <w:right w:val="nil"/>
+          <w:between w:val="nil"/>
+        </w:pBdr>
+        <w:spacing w:after="0"/>
+        <w:rPr>
+          <w:color w:val="000000"/>
+        </w:rPr>
+      </w:pPr>
+      <w:r>
+        <w:rPr>
+          <w:color w:val="000000"/>
+        </w:rPr>
+        <w:t>Sum up the filtered salary and print.</w:t>
+      </w:r>
+    </w:p>
+    <w:p>
+      <w:pPr>
+        <w:rPr>
+          <w:rFonts w:ascii="Bahnschrift SemiBold" w:hAnsi="Bahnschrift SemiBold"/>
+        </w:rPr>
+      </w:pPr>
+      <w:r>
+        <w:rPr>
+          <w:rFonts w:ascii="Bahnschrift SemiBold" w:hAnsi="Bahnschrift SemiBold"/>
+        </w:rPr>
+        <w:t>Task</w:t>
+      </w:r>
+    </w:p>
+    <w:p>
+      <w:pPr>
+        <w:numPr>
+          <w:ilvl w:val="0"/>
+          <w:numId w:val="12"/>
+        </w:numPr>
+        <w:pBdr>
+          <w:top w:val="nil"/>
+          <w:left w:val="nil"/>
+          <w:bottom w:val="nil"/>
+          <w:right w:val="nil"/>
+          <w:between w:val="nil"/>
+        </w:pBdr>
+        <w:spacing w:after="0"/>
+        <w:rPr>
+          <w:color w:val="000000"/>
+        </w:rPr>
+      </w:pPr>
+      <w:r>
+        <w:rPr>
+          <w:color w:val="000000"/>
+        </w:rPr>
+        <w:t xml:space="preserve">Launch the web site </w:t>
+      </w:r>
+      <w:hyperlink r:id="rId12" w:history="1">
+        <w:r>
+          <w:rPr>
+            <w:rStyle w:val="Hyperlink"/>
+          </w:rPr>
+          <w:t>https://phptravels.net/</w:t>
+        </w:r>
+      </w:hyperlink>
+    </w:p>
+    <w:p>
+      <w:pPr>
+        <w:numPr>
+          <w:ilvl w:val="0"/>
+          <w:numId w:val="12"/>
+        </w:numPr>
+        <w:pBdr>
+          <w:top w:val="nil"/>
+          <w:left w:val="nil"/>
+          <w:bottom w:val="nil"/>
+          <w:right w:val="nil"/>
+          <w:between w:val="nil"/>
+        </w:pBdr>
+        <w:spacing w:after="0"/>
+        <w:rPr>
+          <w:color w:val="000000"/>
+        </w:rPr>
+      </w:pPr>
+      <w:proofErr w:type="spellStart"/>
+      <w:r>
+        <w:rPr>
+          <w:color w:val="000000"/>
+        </w:rPr>
+        <w:t>Goto</w:t>
+      </w:r>
+      <w:proofErr w:type="spellEnd"/>
+      <w:r>
+        <w:rPr>
+          <w:color w:val="000000"/>
+        </w:rPr>
+        <w:t xml:space="preserve"> Flights  </w:t>
+      </w:r>
+    </w:p>
+    <w:p>
+      <w:pPr>
+        <w:numPr>
+          <w:ilvl w:val="0"/>
+          <w:numId w:val="12"/>
+        </w:numPr>
+        <w:pBdr>
+          <w:top w:val="nil"/>
+          <w:left w:val="nil"/>
+          <w:bottom w:val="nil"/>
+          <w:right w:val="nil"/>
+          <w:between w:val="nil"/>
+        </w:pBdr>
+        <w:spacing w:after="0"/>
+        <w:rPr>
+          <w:color w:val="000000"/>
+        </w:rPr>
+      </w:pPr>
+      <w:r>
+        <w:rPr>
+          <w:color w:val="000000"/>
+        </w:rPr>
+        <w:t xml:space="preserve">Select Business </w:t>
+      </w:r>
+    </w:p>
+    <w:p>
+      <w:pPr>
+        <w:numPr>
+          <w:ilvl w:val="0"/>
+          <w:numId w:val="12"/>
+        </w:numPr>
+        <w:pBdr>
+          <w:top w:val="nil"/>
+          <w:left w:val="nil"/>
+          <w:bottom w:val="nil"/>
+          <w:right w:val="nil"/>
+          <w:between w:val="nil"/>
+        </w:pBdr>
+        <w:spacing w:after="0"/>
+        <w:rPr>
+          <w:color w:val="000000"/>
+        </w:rPr>
+      </w:pPr>
+      <w:r>
+        <w:rPr>
+          <w:color w:val="000000"/>
+        </w:rPr>
+        <w:t xml:space="preserve">Choose "FROM" location as "Los Angeles" (LAX) </w:t>
+      </w:r>
+    </w:p>
+    <w:p>
+      <w:pPr>
+        <w:numPr>
+          <w:ilvl w:val="0"/>
+          <w:numId w:val="12"/>
+        </w:numPr>
+        <w:pBdr>
+          <w:top w:val="nil"/>
+          <w:left w:val="nil"/>
+          <w:bottom w:val="nil"/>
+          <w:right w:val="nil"/>
+          <w:between w:val="nil"/>
+        </w:pBdr>
+        <w:spacing w:after="0"/>
+        <w:rPr>
+          <w:color w:val="000000"/>
+        </w:rPr>
+      </w:pPr>
+      <w:r>
+        <w:rPr>
+          <w:color w:val="000000"/>
+        </w:rPr>
+        <w:t xml:space="preserve">Choose "TO" as "Dallas" (DAL) </w:t>
+      </w:r>
+    </w:p>
+    <w:p>
+      <w:pPr>
+        <w:numPr>
+          <w:ilvl w:val="0"/>
+          <w:numId w:val="12"/>
+        </w:numPr>
+        <w:pBdr>
+          <w:top w:val="nil"/>
+          <w:left w:val="nil"/>
+          <w:bottom w:val="nil"/>
+          <w:right w:val="nil"/>
+          <w:between w:val="nil"/>
+        </w:pBdr>
+        <w:spacing w:after="0"/>
+        <w:rPr>
+          <w:color w:val="000000"/>
+        </w:rPr>
+      </w:pPr>
+      <w:r>
+        <w:rPr>
+          <w:color w:val="000000"/>
+        </w:rPr>
+        <w:t>Set the travel date “</w:t>
+      </w:r>
+      <w:r>
+        <w:rPr>
+          <w:color w:val="000000"/>
+        </w:rPr>
+        <w:t>30-12</w:t>
+      </w:r>
+      <w:bookmarkStart w:id="4" w:name="_GoBack"/>
+      <w:bookmarkEnd w:id="4"/>
+      <w:r>
+        <w:rPr>
+          <w:color w:val="000000"/>
+        </w:rPr>
+        <w:t>-2021</w:t>
+      </w:r>
+      <w:r>
+        <w:rPr>
+          <w:color w:val="000000"/>
+        </w:rPr>
+        <w:t>”</w:t>
+      </w:r>
+    </w:p>
+    <w:p>
+      <w:pPr>
+        <w:numPr>
+          <w:ilvl w:val="0"/>
+          <w:numId w:val="12"/>
+        </w:numPr>
+        <w:pBdr>
+          <w:top w:val="nil"/>
+          <w:left w:val="nil"/>
+          <w:bottom w:val="nil"/>
+          <w:right w:val="nil"/>
+          <w:between w:val="nil"/>
+        </w:pBdr>
+        <w:spacing w:after="0"/>
+        <w:rPr>
+          <w:color w:val="000000"/>
+        </w:rPr>
+      </w:pPr>
+      <w:r>
+        <w:rPr>
+          <w:color w:val="000000"/>
+        </w:rPr>
+        <w:t>Adult as</w:t>
+      </w:r>
+      <w:r>
+        <w:rPr>
+          <w:color w:val="000000"/>
+        </w:rPr>
+        <w:t xml:space="preserve"> 4</w:t>
+      </w:r>
+    </w:p>
+    <w:p>
+      <w:pPr>
+        <w:numPr>
+          <w:ilvl w:val="0"/>
+          <w:numId w:val="12"/>
+        </w:numPr>
+        <w:pBdr>
+          <w:top w:val="nil"/>
+          <w:left w:val="nil"/>
+          <w:bottom w:val="nil"/>
+          <w:right w:val="nil"/>
+          <w:between w:val="nil"/>
+        </w:pBdr>
+        <w:spacing w:after="0"/>
+        <w:rPr>
+          <w:color w:val="000000"/>
+        </w:rPr>
+      </w:pPr>
+      <w:r>
+        <w:rPr>
+          <w:color w:val="000000"/>
+        </w:rPr>
+        <w:t>Child as 2</w:t>
+      </w:r>
+    </w:p>
+    <w:p>
+      <w:pPr>
+        <w:numPr>
+          <w:ilvl w:val="0"/>
+          <w:numId w:val="12"/>
+        </w:numPr>
+        <w:pBdr>
+          <w:top w:val="nil"/>
+          <w:left w:val="nil"/>
+          <w:bottom w:val="nil"/>
+          <w:right w:val="nil"/>
+          <w:between w:val="nil"/>
+        </w:pBdr>
+        <w:spacing w:after="0"/>
+        <w:rPr>
+          <w:color w:val="000000"/>
+        </w:rPr>
+      </w:pPr>
+      <w:r>
+        <w:rPr>
+          <w:color w:val="000000"/>
+        </w:rPr>
+        <w:t xml:space="preserve">Get the first flight details and print  </w:t>
+      </w:r>
+    </w:p>
+    <w:p>
+      <w:pPr>
+        <w:pBdr>
+          <w:top w:val="nil"/>
+          <w:left w:val="nil"/>
+          <w:bottom w:val="nil"/>
+          <w:right w:val="nil"/>
+          <w:between w:val="nil"/>
+        </w:pBdr>
+        <w:spacing w:after="0"/>
+        <w:ind w:left="785"/>
+        <w:rPr>
+          <w:color w:val="000000"/>
+          <w:highlight w:val="yellow"/>
+        </w:rPr>
+      </w:pPr>
+      <w:proofErr w:type="gramStart"/>
+      <w:r>
+        <w:rPr>
+          <w:color w:val="000000"/>
+          <w:highlight w:val="yellow"/>
+        </w:rPr>
+        <w:t>LAX  DAL</w:t>
+      </w:r>
+      <w:proofErr w:type="gramEnd"/>
+    </w:p>
+    <w:p>
+      <w:pPr>
+        <w:pBdr>
+          <w:top w:val="nil"/>
+          <w:left w:val="nil"/>
+          <w:bottom w:val="nil"/>
+          <w:right w:val="nil"/>
+          <w:between w:val="nil"/>
+        </w:pBdr>
+        <w:spacing w:after="0"/>
+        <w:ind w:left="785"/>
+        <w:rPr>
+          <w:color w:val="000000"/>
+          <w:highlight w:val="yellow"/>
+        </w:rPr>
+      </w:pPr>
+      <w:r>
+        <w:rPr>
+          <w:color w:val="000000"/>
+          <w:highlight w:val="yellow"/>
+        </w:rPr>
+        <w:t xml:space="preserve">Dates </w:t>
+      </w:r>
+      <w:proofErr w:type="gramStart"/>
+      <w:r>
+        <w:rPr>
+          <w:color w:val="000000"/>
+          <w:highlight w:val="yellow"/>
+        </w:rPr>
+        <w:t>( 23</w:t>
+      </w:r>
+      <w:proofErr w:type="gramEnd"/>
+      <w:r>
+        <w:rPr>
+          <w:color w:val="000000"/>
+          <w:highlight w:val="yellow"/>
+        </w:rPr>
+        <w:t>-09-2021  25-09-2021 )</w:t>
+      </w:r>
+    </w:p>
+    <w:p>
+      <w:pPr>
+        <w:pBdr>
+          <w:top w:val="nil"/>
+          <w:left w:val="nil"/>
+          <w:bottom w:val="nil"/>
+          <w:right w:val="nil"/>
+          <w:between w:val="nil"/>
+        </w:pBdr>
+        <w:spacing w:after="0"/>
+        <w:ind w:left="785"/>
+        <w:rPr>
+          <w:color w:val="000000"/>
+        </w:rPr>
+      </w:pPr>
+      <w:r>
+        <w:rPr>
+          <w:color w:val="000000"/>
+          <w:highlight w:val="yellow"/>
+        </w:rPr>
+        <w:t>Adults 4 Childs 2 Infants 0</w:t>
+      </w:r>
+    </w:p>
+    <w:p>
+      <w:pPr>
+        <w:numPr>
+          <w:ilvl w:val="0"/>
+          <w:numId w:val="12"/>
+        </w:numPr>
+        <w:pBdr>
+          <w:top w:val="nil"/>
+          <w:left w:val="nil"/>
+          <w:bottom w:val="nil"/>
+          <w:right w:val="nil"/>
+          <w:between w:val="nil"/>
+        </w:pBdr>
+        <w:spacing w:after="0"/>
+        <w:rPr>
+          <w:color w:val="000000"/>
+        </w:rPr>
+      </w:pPr>
+      <w:r>
+        <w:rPr>
+          <w:color w:val="000000"/>
+        </w:rPr>
+        <w:t>Close the browser</w:t>
+      </w:r>
     </w:p>
     <w:p>
       <w:pPr>
@@ -5469,7 +6189,7 @@
 </file>
 
 <file path=customXml/itemProps2.xml><?xml version="1.0" encoding="utf-8"?>
-<ds:datastoreItem xmlns:ds="http://schemas.openxmlformats.org/officeDocument/2006/customXml" ds:itemID="{0F31687C-9200-49FF-903C-3917D5143E2B}">
+<ds:datastoreItem xmlns:ds="http://schemas.openxmlformats.org/officeDocument/2006/customXml" ds:itemID="{04C1E5FD-D40D-4B3B-A7D5-7AC52EB8E67D}">
   <ds:schemaRefs>
     <ds:schemaRef ds:uri="http://schemas.openxmlformats.org/officeDocument/2006/bibliography"/>
   </ds:schemaRefs>

</xml_diff>

<commit_message>
notes - day 8
</commit_message>
<xml_diff>
--- a/Selenium Assignment.docx
+++ b/Selenium Assignment.docx
@@ -53,7 +53,7 @@
           <w:r>
             <w:fldChar w:fldCharType="separate"/>
           </w:r>
-          <w:hyperlink w:anchor="_Toc89780560" w:history="1">
+          <w:hyperlink w:anchor="_Toc89865419" w:history="1">
             <w:r>
               <w:rPr>
                 <w:rStyle w:val="Hyperlink"/>
@@ -82,7 +82,7 @@
                 <w:noProof/>
                 <w:webHidden/>
               </w:rPr>
-              <w:instrText xml:space="preserve"> PAGEREF _Toc89780560 \h </w:instrText>
+              <w:instrText xml:space="preserve"> PAGEREF _Toc89865419 \h </w:instrText>
             </w:r>
             <w:r>
               <w:rPr>
@@ -125,7 +125,7 @@
               <w:lang w:val="en-IN"/>
             </w:rPr>
           </w:pPr>
-          <w:hyperlink w:anchor="_Toc89780561" w:history="1">
+          <w:hyperlink w:anchor="_Toc89865420" w:history="1">
             <w:r>
               <w:rPr>
                 <w:rStyle w:val="Hyperlink"/>
@@ -154,7 +154,7 @@
                 <w:noProof/>
                 <w:webHidden/>
               </w:rPr>
-              <w:instrText xml:space="preserve"> PAGEREF _Toc89780561 \h </w:instrText>
+              <w:instrText xml:space="preserve"> PAGEREF _Toc89865420 \h </w:instrText>
             </w:r>
             <w:r>
               <w:rPr>
@@ -197,7 +197,7 @@
               <w:lang w:val="en-IN"/>
             </w:rPr>
           </w:pPr>
-          <w:hyperlink w:anchor="_Toc89780562" w:history="1">
+          <w:hyperlink w:anchor="_Toc89865421" w:history="1">
             <w:r>
               <w:rPr>
                 <w:rStyle w:val="Hyperlink"/>
@@ -226,7 +226,7 @@
                 <w:noProof/>
                 <w:webHidden/>
               </w:rPr>
-              <w:instrText xml:space="preserve"> PAGEREF _Toc89780562 \h </w:instrText>
+              <w:instrText xml:space="preserve"> PAGEREF _Toc89865421 \h </w:instrText>
             </w:r>
             <w:r>
               <w:rPr>
@@ -269,7 +269,7 @@
               <w:lang w:val="en-IN"/>
             </w:rPr>
           </w:pPr>
-          <w:hyperlink w:anchor="_Toc89780563" w:history="1">
+          <w:hyperlink w:anchor="_Toc89865422" w:history="1">
             <w:r>
               <w:rPr>
                 <w:rStyle w:val="Hyperlink"/>
@@ -298,7 +298,7 @@
                 <w:noProof/>
                 <w:webHidden/>
               </w:rPr>
-              <w:instrText xml:space="preserve"> PAGEREF _Toc89780563 \h </w:instrText>
+              <w:instrText xml:space="preserve"> PAGEREF _Toc89865422 \h </w:instrText>
             </w:r>
             <w:r>
               <w:rPr>
@@ -330,6 +330,78 @@
           </w:hyperlink>
         </w:p>
         <w:p>
+          <w:pPr>
+            <w:pStyle w:val="TOC1"/>
+            <w:tabs>
+              <w:tab w:val="right" w:leader="dot" w:pos="9350"/>
+            </w:tabs>
+            <w:rPr>
+              <w:rFonts w:asciiTheme="minorHAnsi" w:eastAsiaTheme="minorEastAsia" w:hAnsiTheme="minorHAnsi" w:cstheme="minorBidi"/>
+              <w:noProof/>
+              <w:lang w:val="en-IN"/>
+            </w:rPr>
+          </w:pPr>
+          <w:hyperlink w:anchor="_Toc89865423" w:history="1">
+            <w:r>
+              <w:rPr>
+                <w:rStyle w:val="Hyperlink"/>
+                <w:rFonts w:ascii="inherit" w:eastAsia="inherit" w:hAnsi="inherit" w:cs="inherit"/>
+                <w:b/>
+                <w:noProof/>
+              </w:rPr>
+              <w:t>Assignment (Day 8 - Dec 8, 2021)</w:t>
+            </w:r>
+            <w:r>
+              <w:rPr>
+                <w:noProof/>
+                <w:webHidden/>
+              </w:rPr>
+              <w:tab/>
+            </w:r>
+            <w:r>
+              <w:rPr>
+                <w:noProof/>
+                <w:webHidden/>
+              </w:rPr>
+              <w:fldChar w:fldCharType="begin"/>
+            </w:r>
+            <w:r>
+              <w:rPr>
+                <w:noProof/>
+                <w:webHidden/>
+              </w:rPr>
+              <w:instrText xml:space="preserve"> PAGEREF _Toc89865423 \h </w:instrText>
+            </w:r>
+            <w:r>
+              <w:rPr>
+                <w:noProof/>
+                <w:webHidden/>
+              </w:rPr>
+            </w:r>
+            <w:r>
+              <w:rPr>
+                <w:noProof/>
+                <w:webHidden/>
+              </w:rPr>
+              <w:fldChar w:fldCharType="separate"/>
+            </w:r>
+            <w:r>
+              <w:rPr>
+                <w:noProof/>
+                <w:webHidden/>
+              </w:rPr>
+              <w:t>3</w:t>
+            </w:r>
+            <w:r>
+              <w:rPr>
+                <w:noProof/>
+                <w:webHidden/>
+              </w:rPr>
+              <w:fldChar w:fldCharType="end"/>
+            </w:r>
+          </w:hyperlink>
+        </w:p>
+        <w:p>
           <w:r>
             <w:rPr>
               <w:b/>
@@ -352,7 +424,7 @@
           <w:szCs w:val="21"/>
         </w:rPr>
       </w:pPr>
-      <w:bookmarkStart w:id="0" w:name="_Toc89780560"/>
+      <w:bookmarkStart w:id="0" w:name="_Toc89865419"/>
       <w:r>
         <w:rPr>
           <w:rFonts w:ascii="inherit" w:eastAsia="inherit" w:hAnsi="inherit" w:cs="inherit"/>
@@ -376,7 +448,7 @@
           <w:szCs w:val="21"/>
         </w:rPr>
       </w:pPr>
-      <w:bookmarkStart w:id="1" w:name="_Toc89780561"/>
+      <w:bookmarkStart w:id="1" w:name="_Toc89865420"/>
       <w:r>
         <w:rPr>
           <w:rFonts w:ascii="inherit" w:eastAsia="inherit" w:hAnsi="inherit" w:cs="inherit"/>
@@ -1090,6 +1162,7 @@
         <w:rPr>
           <w:color w:val="000000"/>
         </w:rPr>
+        <w:lastRenderedPageBreak/>
         <w:t>Click on check box</w:t>
       </w:r>
     </w:p>
@@ -1140,7 +1213,7 @@
           <w:szCs w:val="21"/>
         </w:rPr>
       </w:pPr>
-      <w:bookmarkStart w:id="2" w:name="_Toc89780562"/>
+      <w:bookmarkStart w:id="2" w:name="_Toc89865421"/>
       <w:r>
         <w:rPr>
           <w:rFonts w:ascii="inherit" w:eastAsia="inherit" w:hAnsi="inherit" w:cs="inherit"/>
@@ -1765,7 +1838,7 @@
           <w:szCs w:val="21"/>
         </w:rPr>
       </w:pPr>
-      <w:bookmarkStart w:id="3" w:name="_Toc89780563"/>
+      <w:bookmarkStart w:id="3" w:name="_Toc89865422"/>
       <w:r>
         <w:rPr>
           <w:rFonts w:ascii="inherit" w:eastAsia="inherit" w:hAnsi="inherit" w:cs="inherit"/>
@@ -1774,17 +1847,7 @@
           <w:sz w:val="21"/>
           <w:szCs w:val="21"/>
         </w:rPr>
-        <w:t>Assignment (Day 7 - Dec 7</w:t>
-      </w:r>
-      <w:r>
-        <w:rPr>
-          <w:rFonts w:ascii="inherit" w:eastAsia="inherit" w:hAnsi="inherit" w:cs="inherit"/>
-          <w:b/>
-          <w:color w:val="0E141E"/>
-          <w:sz w:val="21"/>
-          <w:szCs w:val="21"/>
-        </w:rPr>
-        <w:t>, 2021)</w:t>
+        <w:t>Assignment (Day 7 - Dec 7, 2021)</w:t>
       </w:r>
       <w:bookmarkEnd w:id="3"/>
     </w:p>
@@ -1955,6 +2018,7 @@
         <w:rPr>
           <w:color w:val="000000"/>
         </w:rPr>
+        <w:lastRenderedPageBreak/>
         <w:t xml:space="preserve">Please try to configure Chrome Browser or </w:t>
       </w:r>
       <w:proofErr w:type="spellStart"/>
@@ -2027,7 +2091,6 @@
         <w:rPr>
           <w:color w:val="000000"/>
         </w:rPr>
-        <w:lastRenderedPageBreak/>
         <w:t>Get the list of employee name</w:t>
       </w:r>
       <w:r>
@@ -2085,7 +2148,7 @@
       <w:pPr>
         <w:numPr>
           <w:ilvl w:val="0"/>
-          <w:numId w:val="12"/>
+          <w:numId w:val="28"/>
         </w:numPr>
         <w:pBdr>
           <w:top w:val="nil"/>
@@ -2118,7 +2181,7 @@
       <w:pPr>
         <w:numPr>
           <w:ilvl w:val="0"/>
-          <w:numId w:val="12"/>
+          <w:numId w:val="28"/>
         </w:numPr>
         <w:pBdr>
           <w:top w:val="nil"/>
@@ -2151,7 +2214,7 @@
       <w:pPr>
         <w:numPr>
           <w:ilvl w:val="0"/>
-          <w:numId w:val="12"/>
+          <w:numId w:val="28"/>
         </w:numPr>
         <w:pBdr>
           <w:top w:val="nil"/>
@@ -2176,7 +2239,7 @@
       <w:pPr>
         <w:numPr>
           <w:ilvl w:val="0"/>
-          <w:numId w:val="12"/>
+          <w:numId w:val="28"/>
         </w:numPr>
         <w:pBdr>
           <w:top w:val="nil"/>
@@ -2201,7 +2264,7 @@
       <w:pPr>
         <w:numPr>
           <w:ilvl w:val="0"/>
-          <w:numId w:val="12"/>
+          <w:numId w:val="28"/>
         </w:numPr>
         <w:pBdr>
           <w:top w:val="nil"/>
@@ -2226,7 +2289,7 @@
       <w:pPr>
         <w:numPr>
           <w:ilvl w:val="0"/>
-          <w:numId w:val="12"/>
+          <w:numId w:val="28"/>
         </w:numPr>
         <w:pBdr>
           <w:top w:val="nil"/>
@@ -2252,13 +2315,1149 @@
         </w:rPr>
         <w:t>30-12</w:t>
       </w:r>
-      <w:bookmarkStart w:id="4" w:name="_GoBack"/>
+      <w:r>
+        <w:rPr>
+          <w:color w:val="000000"/>
+        </w:rPr>
+        <w:t>-2021</w:t>
+      </w:r>
+      <w:r>
+        <w:rPr>
+          <w:color w:val="000000"/>
+        </w:rPr>
+        <w:t>”</w:t>
+      </w:r>
+    </w:p>
+    <w:p>
+      <w:pPr>
+        <w:numPr>
+          <w:ilvl w:val="0"/>
+          <w:numId w:val="28"/>
+        </w:numPr>
+        <w:pBdr>
+          <w:top w:val="nil"/>
+          <w:left w:val="nil"/>
+          <w:bottom w:val="nil"/>
+          <w:right w:val="nil"/>
+          <w:between w:val="nil"/>
+        </w:pBdr>
+        <w:spacing w:after="0"/>
+        <w:rPr>
+          <w:color w:val="000000"/>
+        </w:rPr>
+      </w:pPr>
+      <w:r>
+        <w:rPr>
+          <w:color w:val="000000"/>
+        </w:rPr>
+        <w:t>Adult as</w:t>
+      </w:r>
+      <w:r>
+        <w:rPr>
+          <w:color w:val="000000"/>
+        </w:rPr>
+        <w:t xml:space="preserve"> 4</w:t>
+      </w:r>
+    </w:p>
+    <w:p>
+      <w:pPr>
+        <w:numPr>
+          <w:ilvl w:val="0"/>
+          <w:numId w:val="28"/>
+        </w:numPr>
+        <w:pBdr>
+          <w:top w:val="nil"/>
+          <w:left w:val="nil"/>
+          <w:bottom w:val="nil"/>
+          <w:right w:val="nil"/>
+          <w:between w:val="nil"/>
+        </w:pBdr>
+        <w:spacing w:after="0"/>
+        <w:rPr>
+          <w:color w:val="000000"/>
+        </w:rPr>
+      </w:pPr>
+      <w:r>
+        <w:rPr>
+          <w:color w:val="000000"/>
+        </w:rPr>
+        <w:t>Child as 2</w:t>
+      </w:r>
+    </w:p>
+    <w:p>
+      <w:pPr>
+        <w:numPr>
+          <w:ilvl w:val="0"/>
+          <w:numId w:val="28"/>
+        </w:numPr>
+        <w:pBdr>
+          <w:top w:val="nil"/>
+          <w:left w:val="nil"/>
+          <w:bottom w:val="nil"/>
+          <w:right w:val="nil"/>
+          <w:between w:val="nil"/>
+        </w:pBdr>
+        <w:spacing w:after="0"/>
+        <w:rPr>
+          <w:color w:val="000000"/>
+        </w:rPr>
+      </w:pPr>
+      <w:r>
+        <w:rPr>
+          <w:color w:val="000000"/>
+        </w:rPr>
+        <w:t xml:space="preserve">Get the first flight details and print  </w:t>
+      </w:r>
+    </w:p>
+    <w:p>
+      <w:pPr>
+        <w:pBdr>
+          <w:top w:val="nil"/>
+          <w:left w:val="nil"/>
+          <w:bottom w:val="nil"/>
+          <w:right w:val="nil"/>
+          <w:between w:val="nil"/>
+        </w:pBdr>
+        <w:spacing w:after="0"/>
+        <w:ind w:left="785"/>
+        <w:rPr>
+          <w:color w:val="000000"/>
+          <w:highlight w:val="yellow"/>
+        </w:rPr>
+      </w:pPr>
+      <w:proofErr w:type="gramStart"/>
+      <w:r>
+        <w:rPr>
+          <w:color w:val="000000"/>
+          <w:highlight w:val="yellow"/>
+        </w:rPr>
+        <w:t>LAX  DAL</w:t>
+      </w:r>
+      <w:proofErr w:type="gramEnd"/>
+    </w:p>
+    <w:p>
+      <w:pPr>
+        <w:pBdr>
+          <w:top w:val="nil"/>
+          <w:left w:val="nil"/>
+          <w:bottom w:val="nil"/>
+          <w:right w:val="nil"/>
+          <w:between w:val="nil"/>
+        </w:pBdr>
+        <w:spacing w:after="0"/>
+        <w:ind w:left="785"/>
+        <w:rPr>
+          <w:color w:val="000000"/>
+          <w:highlight w:val="yellow"/>
+        </w:rPr>
+      </w:pPr>
+      <w:r>
+        <w:rPr>
+          <w:color w:val="000000"/>
+          <w:highlight w:val="yellow"/>
+        </w:rPr>
+        <w:t xml:space="preserve">Dates </w:t>
+      </w:r>
+      <w:proofErr w:type="gramStart"/>
+      <w:r>
+        <w:rPr>
+          <w:color w:val="000000"/>
+          <w:highlight w:val="yellow"/>
+        </w:rPr>
+        <w:t>( 23</w:t>
+      </w:r>
+      <w:proofErr w:type="gramEnd"/>
+      <w:r>
+        <w:rPr>
+          <w:color w:val="000000"/>
+          <w:highlight w:val="yellow"/>
+        </w:rPr>
+        <w:t>-09-2021  25-09-2021 )</w:t>
+      </w:r>
+    </w:p>
+    <w:p>
+      <w:pPr>
+        <w:pBdr>
+          <w:top w:val="nil"/>
+          <w:left w:val="nil"/>
+          <w:bottom w:val="nil"/>
+          <w:right w:val="nil"/>
+          <w:between w:val="nil"/>
+        </w:pBdr>
+        <w:spacing w:after="0"/>
+        <w:ind w:left="785"/>
+        <w:rPr>
+          <w:color w:val="000000"/>
+        </w:rPr>
+      </w:pPr>
+      <w:r>
+        <w:rPr>
+          <w:color w:val="000000"/>
+          <w:highlight w:val="yellow"/>
+        </w:rPr>
+        <w:t>Adults 4 Childs 2 Infants 0</w:t>
+      </w:r>
+    </w:p>
+    <w:p>
+      <w:pPr>
+        <w:numPr>
+          <w:ilvl w:val="0"/>
+          <w:numId w:val="28"/>
+        </w:numPr>
+        <w:pBdr>
+          <w:top w:val="nil"/>
+          <w:left w:val="nil"/>
+          <w:bottom w:val="nil"/>
+          <w:right w:val="nil"/>
+          <w:between w:val="nil"/>
+        </w:pBdr>
+        <w:spacing w:after="0"/>
+        <w:rPr>
+          <w:color w:val="000000"/>
+        </w:rPr>
+      </w:pPr>
+      <w:r>
+        <w:rPr>
+          <w:color w:val="000000"/>
+        </w:rPr>
+        <w:t>Close the browser</w:t>
+      </w:r>
+    </w:p>
+    <w:p>
+      <w:pPr>
+        <w:pBdr>
+          <w:top w:val="nil"/>
+          <w:left w:val="nil"/>
+          <w:bottom w:val="nil"/>
+          <w:right w:val="nil"/>
+          <w:between w:val="nil"/>
+        </w:pBdr>
+        <w:spacing w:after="0"/>
+        <w:rPr>
+          <w:color w:val="000000"/>
+        </w:rPr>
+      </w:pPr>
+    </w:p>
+    <w:p>
+      <w:pPr>
+        <w:pStyle w:val="Heading1"/>
+        <w:rPr>
+          <w:rFonts w:ascii="inherit" w:eastAsia="inherit" w:hAnsi="inherit" w:cs="inherit"/>
+          <w:b/>
+          <w:color w:val="0E141E"/>
+          <w:sz w:val="21"/>
+          <w:szCs w:val="21"/>
+        </w:rPr>
+      </w:pPr>
+      <w:bookmarkStart w:id="4" w:name="_Toc89865423"/>
+      <w:r>
+        <w:rPr>
+          <w:rFonts w:ascii="inherit" w:eastAsia="inherit" w:hAnsi="inherit" w:cs="inherit"/>
+          <w:b/>
+          <w:color w:val="0E141E"/>
+          <w:sz w:val="21"/>
+          <w:szCs w:val="21"/>
+        </w:rPr>
+        <w:t>Assignment (Day 8 - Dec 8</w:t>
+      </w:r>
+      <w:r>
+        <w:rPr>
+          <w:rFonts w:ascii="inherit" w:eastAsia="inherit" w:hAnsi="inherit" w:cs="inherit"/>
+          <w:b/>
+          <w:color w:val="0E141E"/>
+          <w:sz w:val="21"/>
+          <w:szCs w:val="21"/>
+        </w:rPr>
+        <w:t>, 2021)</w:t>
+      </w:r>
       <w:bookmarkEnd w:id="4"/>
-      <w:r>
-        <w:rPr>
-          <w:color w:val="000000"/>
-        </w:rPr>
-        <w:t>-2021</w:t>
+    </w:p>
+    <w:p>
+      <w:pPr>
+        <w:pBdr>
+          <w:top w:val="nil"/>
+          <w:left w:val="nil"/>
+          <w:bottom w:val="nil"/>
+          <w:right w:val="nil"/>
+          <w:between w:val="nil"/>
+        </w:pBdr>
+      </w:pPr>
+    </w:p>
+    <w:p>
+      <w:pPr>
+        <w:pBdr>
+          <w:top w:val="nil"/>
+          <w:left w:val="nil"/>
+          <w:bottom w:val="nil"/>
+          <w:right w:val="nil"/>
+          <w:between w:val="nil"/>
+        </w:pBdr>
+        <w:shd w:val="clear" w:color="auto" w:fill="FFFFFF"/>
+        <w:spacing w:after="0" w:line="480" w:lineRule="auto"/>
+        <w:rPr>
+          <w:rFonts w:ascii="inherit" w:eastAsia="inherit" w:hAnsi="inherit" w:cs="inherit"/>
+          <w:b/>
+          <w:color w:val="0E141E"/>
+          <w:sz w:val="21"/>
+          <w:szCs w:val="21"/>
+        </w:rPr>
+      </w:pPr>
+      <w:r>
+        <w:rPr>
+          <w:rFonts w:ascii="inherit" w:eastAsia="inherit" w:hAnsi="inherit" w:cs="inherit"/>
+          <w:b/>
+          <w:color w:val="0E141E"/>
+          <w:sz w:val="21"/>
+          <w:szCs w:val="21"/>
+        </w:rPr>
+        <w:t xml:space="preserve">Introduction </w:t>
+      </w:r>
+    </w:p>
+    <w:p>
+      <w:pPr>
+        <w:pBdr>
+          <w:top w:val="nil"/>
+          <w:left w:val="nil"/>
+          <w:bottom w:val="nil"/>
+          <w:right w:val="nil"/>
+          <w:between w:val="nil"/>
+        </w:pBdr>
+        <w:shd w:val="clear" w:color="auto" w:fill="FFFFFF"/>
+        <w:spacing w:after="0" w:line="480" w:lineRule="auto"/>
+        <w:rPr>
+          <w:rFonts w:ascii="Arial" w:eastAsia="Arial" w:hAnsi="Arial" w:cs="Arial"/>
+          <w:color w:val="576871"/>
+          <w:sz w:val="21"/>
+          <w:szCs w:val="21"/>
+        </w:rPr>
+      </w:pPr>
+      <w:r>
+        <w:rPr>
+          <w:rFonts w:ascii="Arial" w:eastAsia="Arial" w:hAnsi="Arial" w:cs="Arial"/>
+          <w:color w:val="576871"/>
+          <w:sz w:val="21"/>
+          <w:szCs w:val="21"/>
+        </w:rPr>
+        <w:t>This assignment will help you understand the concepts learnt in the session.</w:t>
+      </w:r>
+    </w:p>
+    <w:p>
+      <w:pPr>
+        <w:pStyle w:val="NormalWeb"/>
+        <w:shd w:val="clear" w:color="auto" w:fill="FFFFFF"/>
+        <w:spacing w:before="0" w:beforeAutospacing="0" w:after="0" w:afterAutospacing="0" w:line="480" w:lineRule="auto"/>
+        <w:textAlignment w:val="baseline"/>
+        <w:rPr>
+          <w:color w:val="000000"/>
+        </w:rPr>
+      </w:pPr>
+      <w:r>
+        <w:rPr>
+          <w:rFonts w:ascii="inherit" w:eastAsia="inherit" w:hAnsi="inherit" w:cs="inherit"/>
+          <w:b/>
+          <w:color w:val="0E141E"/>
+          <w:sz w:val="21"/>
+          <w:szCs w:val="21"/>
+        </w:rPr>
+        <w:t>Objective</w:t>
+      </w:r>
+      <w:r>
+        <w:rPr>
+          <w:rFonts w:ascii="Arial" w:eastAsia="Arial" w:hAnsi="Arial" w:cs="Arial"/>
+          <w:color w:val="576871"/>
+          <w:sz w:val="21"/>
+          <w:szCs w:val="21"/>
+        </w:rPr>
+        <w:t> </w:t>
+      </w:r>
+      <w:r>
+        <w:rPr>
+          <w:rFonts w:ascii="Arial" w:eastAsia="Arial" w:hAnsi="Arial" w:cs="Arial"/>
+          <w:color w:val="576871"/>
+          <w:sz w:val="21"/>
+          <w:szCs w:val="21"/>
+        </w:rPr>
+        <w:br/>
+        <w:t>In this challenge, we will automate elements in web page inside frame and alert box</w:t>
+      </w:r>
+    </w:p>
+    <w:p>
+      <w:pPr>
+        <w:pStyle w:val="NormalWeb"/>
+        <w:shd w:val="clear" w:color="auto" w:fill="FFFFFF"/>
+        <w:spacing w:before="0" w:beforeAutospacing="0" w:after="0" w:afterAutospacing="0" w:line="480" w:lineRule="auto"/>
+        <w:textAlignment w:val="baseline"/>
+        <w:rPr>
+          <w:rFonts w:ascii="inherit" w:hAnsi="inherit" w:cs="Arial"/>
+          <w:b/>
+          <w:bCs/>
+          <w:color w:val="0E141E"/>
+          <w:sz w:val="21"/>
+          <w:szCs w:val="21"/>
+          <w:bdr w:val="none" w:sz="0" w:space="0" w:color="auto" w:frame="1"/>
+        </w:rPr>
+      </w:pPr>
+      <w:r>
+        <w:rPr>
+          <w:rStyle w:val="Strong"/>
+          <w:rFonts w:ascii="inherit" w:hAnsi="inherit" w:cs="Arial"/>
+          <w:color w:val="0E141E"/>
+          <w:sz w:val="21"/>
+          <w:szCs w:val="21"/>
+          <w:bdr w:val="none" w:sz="0" w:space="0" w:color="auto" w:frame="1"/>
+        </w:rPr>
+        <w:t>Task</w:t>
+      </w:r>
+      <w:r>
+        <w:rPr>
+          <w:rFonts w:ascii="Arial" w:hAnsi="Arial" w:cs="Arial"/>
+          <w:color w:val="576871"/>
+          <w:sz w:val="21"/>
+          <w:szCs w:val="21"/>
+        </w:rPr>
+        <w:t> </w:t>
+      </w:r>
+      <w:r>
+        <w:rPr>
+          <w:rFonts w:ascii="Arial" w:hAnsi="Arial" w:cs="Arial"/>
+          <w:color w:val="576871"/>
+          <w:sz w:val="21"/>
+          <w:szCs w:val="21"/>
+        </w:rPr>
+        <w:t>1</w:t>
+      </w:r>
+    </w:p>
+    <w:p>
+      <w:pPr>
+        <w:pStyle w:val="ListParagraph"/>
+        <w:numPr>
+          <w:ilvl w:val="0"/>
+          <w:numId w:val="29"/>
+        </w:numPr>
+      </w:pPr>
+      <w:r>
+        <w:t>Navigate onto </w:t>
+      </w:r>
+      <w:hyperlink r:id="rId13" w:history="1">
+        <w:r>
+          <w:rPr>
+            <w:rStyle w:val="Hyperlink"/>
+          </w:rPr>
+          <w:t>https://www.oracle.com/in/database/</w:t>
+        </w:r>
+      </w:hyperlink>
+    </w:p>
+    <w:p>
+      <w:pPr>
+        <w:pStyle w:val="ListParagraph"/>
+        <w:numPr>
+          <w:ilvl w:val="0"/>
+          <w:numId w:val="29"/>
+        </w:numPr>
+      </w:pPr>
+      <w:r>
+        <w:t xml:space="preserve">Click on </w:t>
+      </w:r>
+      <w:r>
+        <w:t>View Account</w:t>
+      </w:r>
+    </w:p>
+    <w:p>
+      <w:pPr>
+        <w:pStyle w:val="ListParagraph"/>
+        <w:numPr>
+          <w:ilvl w:val="0"/>
+          <w:numId w:val="29"/>
+        </w:numPr>
+      </w:pPr>
+      <w:r>
+        <w:t xml:space="preserve">Click on Sign in </w:t>
+      </w:r>
+    </w:p>
+    <w:p>
+      <w:pPr>
+        <w:pStyle w:val="ListParagraph"/>
+        <w:numPr>
+          <w:ilvl w:val="0"/>
+          <w:numId w:val="29"/>
+        </w:numPr>
+      </w:pPr>
+      <w:r>
+        <w:t xml:space="preserve">Get and print the title of the page </w:t>
+      </w:r>
+    </w:p>
+    <w:p>
+      <w:pPr>
+        <w:pStyle w:val="ListParagraph"/>
+        <w:numPr>
+          <w:ilvl w:val="0"/>
+          <w:numId w:val="29"/>
+        </w:numPr>
+      </w:pPr>
+      <w:r>
+        <w:t xml:space="preserve">Get and print the current </w:t>
+      </w:r>
+      <w:proofErr w:type="spellStart"/>
+      <w:r>
+        <w:t>url</w:t>
+      </w:r>
+      <w:proofErr w:type="spellEnd"/>
+      <w:r>
+        <w:t xml:space="preserve"> of the page </w:t>
+      </w:r>
+    </w:p>
+    <w:p>
+      <w:pPr>
+        <w:pStyle w:val="ListParagraph"/>
+        <w:numPr>
+          <w:ilvl w:val="0"/>
+          <w:numId w:val="29"/>
+        </w:numPr>
+      </w:pPr>
+      <w:r>
+        <w:t>Get and print the page header (</w:t>
+      </w:r>
+      <w:r>
+        <w:rPr>
+          <w:highlight w:val="yellow"/>
+        </w:rPr>
+        <w:t>Oracle account sign in</w:t>
+      </w:r>
+      <w:r>
+        <w:t xml:space="preserve">) </w:t>
+      </w:r>
+    </w:p>
+    <w:p>
+      <w:pPr>
+        <w:pStyle w:val="ListParagraph"/>
+        <w:numPr>
+          <w:ilvl w:val="0"/>
+          <w:numId w:val="29"/>
+        </w:numPr>
+      </w:pPr>
+      <w:r>
+        <w:t xml:space="preserve">Enter username as john </w:t>
+      </w:r>
+    </w:p>
+    <w:p>
+      <w:pPr>
+        <w:pStyle w:val="ListParagraph"/>
+        <w:numPr>
+          <w:ilvl w:val="0"/>
+          <w:numId w:val="29"/>
+        </w:numPr>
+      </w:pPr>
+      <w:r>
+        <w:t xml:space="preserve">Enter </w:t>
+      </w:r>
+      <w:r>
+        <w:t>password as john123</w:t>
+      </w:r>
+    </w:p>
+    <w:p>
+      <w:pPr>
+        <w:pStyle w:val="ListParagraph"/>
+        <w:numPr>
+          <w:ilvl w:val="0"/>
+          <w:numId w:val="29"/>
+        </w:numPr>
+      </w:pPr>
+      <w:r>
+        <w:t xml:space="preserve">Click on sign </w:t>
+      </w:r>
+      <w:r>
+        <w:t>in</w:t>
+      </w:r>
+    </w:p>
+    <w:p>
+      <w:pPr>
+        <w:pStyle w:val="ListParagraph"/>
+        <w:numPr>
+          <w:ilvl w:val="0"/>
+          <w:numId w:val="29"/>
+        </w:numPr>
+      </w:pPr>
+      <w:r>
+        <w:t>Get the error message and print it in console (</w:t>
+      </w:r>
+      <w:r>
+        <w:rPr>
+          <w:rFonts w:ascii="Segoe UI" w:hAnsi="Segoe UI" w:cs="Segoe UI"/>
+          <w:color w:val="C54A39"/>
+          <w:sz w:val="20"/>
+          <w:szCs w:val="20"/>
+          <w:highlight w:val="yellow"/>
+          <w:shd w:val="clear" w:color="auto" w:fill="F8F7F4"/>
+        </w:rPr>
+        <w:t>Invalid username and/or password.)</w:t>
+      </w:r>
+    </w:p>
+    <w:p>
+      <w:pPr>
+        <w:pBdr>
+          <w:top w:val="nil"/>
+          <w:left w:val="nil"/>
+          <w:bottom w:val="nil"/>
+          <w:right w:val="nil"/>
+          <w:between w:val="nil"/>
+        </w:pBdr>
+        <w:spacing w:after="0"/>
+        <w:rPr>
+          <w:color w:val="000000"/>
+        </w:rPr>
+      </w:pPr>
+    </w:p>
+    <w:p>
+      <w:pPr>
+        <w:pBdr>
+          <w:top w:val="nil"/>
+          <w:left w:val="nil"/>
+          <w:bottom w:val="nil"/>
+          <w:right w:val="nil"/>
+          <w:between w:val="nil"/>
+        </w:pBdr>
+        <w:spacing w:after="0"/>
+        <w:rPr>
+          <w:color w:val="000000"/>
+        </w:rPr>
+      </w:pPr>
+    </w:p>
+    <w:p>
+      <w:pPr>
+        <w:pBdr>
+          <w:top w:val="nil"/>
+          <w:left w:val="nil"/>
+          <w:bottom w:val="nil"/>
+          <w:right w:val="nil"/>
+          <w:between w:val="nil"/>
+        </w:pBdr>
+        <w:spacing w:after="0"/>
+        <w:rPr>
+          <w:color w:val="000000"/>
+        </w:rPr>
+      </w:pPr>
+    </w:p>
+    <w:p>
+      <w:pPr>
+        <w:pBdr>
+          <w:top w:val="nil"/>
+          <w:left w:val="nil"/>
+          <w:bottom w:val="nil"/>
+          <w:right w:val="nil"/>
+          <w:between w:val="nil"/>
+        </w:pBdr>
+        <w:spacing w:after="0"/>
+        <w:rPr>
+          <w:color w:val="000000"/>
+        </w:rPr>
+      </w:pPr>
+    </w:p>
+    <w:p>
+      <w:pPr>
+        <w:pStyle w:val="NormalWeb"/>
+        <w:shd w:val="clear" w:color="auto" w:fill="FFFFFF"/>
+        <w:spacing w:before="0" w:beforeAutospacing="0" w:after="0" w:afterAutospacing="0" w:line="480" w:lineRule="auto"/>
+        <w:textAlignment w:val="baseline"/>
+        <w:rPr>
+          <w:rStyle w:val="Strong"/>
+          <w:rFonts w:ascii="Arial" w:hAnsi="Arial" w:cs="Arial"/>
+          <w:b w:val="0"/>
+          <w:bCs w:val="0"/>
+          <w:color w:val="576871"/>
+          <w:sz w:val="21"/>
+          <w:szCs w:val="21"/>
+        </w:rPr>
+      </w:pPr>
+      <w:r>
+        <w:rPr>
+          <w:rStyle w:val="Strong"/>
+          <w:rFonts w:ascii="inherit" w:hAnsi="inherit" w:cs="Arial"/>
+          <w:color w:val="0E141E"/>
+          <w:sz w:val="21"/>
+          <w:szCs w:val="21"/>
+          <w:bdr w:val="none" w:sz="0" w:space="0" w:color="auto" w:frame="1"/>
+        </w:rPr>
+        <w:t>Task</w:t>
+      </w:r>
+      <w:r>
+        <w:rPr>
+          <w:rFonts w:ascii="Arial" w:hAnsi="Arial" w:cs="Arial"/>
+          <w:color w:val="576871"/>
+          <w:sz w:val="21"/>
+          <w:szCs w:val="21"/>
+        </w:rPr>
+        <w:t> </w:t>
+      </w:r>
+      <w:r>
+        <w:rPr>
+          <w:rFonts w:ascii="Arial" w:hAnsi="Arial" w:cs="Arial"/>
+          <w:color w:val="576871"/>
+          <w:sz w:val="21"/>
+          <w:szCs w:val="21"/>
+        </w:rPr>
+        <w:t>2</w:t>
+      </w:r>
+      <w:r>
+        <w:rPr>
+          <w:rFonts w:ascii="Arial" w:hAnsi="Arial" w:cs="Arial"/>
+          <w:color w:val="576871"/>
+          <w:sz w:val="21"/>
+          <w:szCs w:val="21"/>
+        </w:rPr>
+        <w:t xml:space="preserve"> </w:t>
+      </w:r>
+    </w:p>
+    <w:p>
+      <w:pPr>
+        <w:numPr>
+          <w:ilvl w:val="0"/>
+          <w:numId w:val="2"/>
+        </w:numPr>
+        <w:pBdr>
+          <w:top w:val="nil"/>
+          <w:left w:val="nil"/>
+          <w:bottom w:val="nil"/>
+          <w:right w:val="nil"/>
+          <w:between w:val="nil"/>
+        </w:pBdr>
+        <w:spacing w:after="0"/>
+      </w:pPr>
+      <w:r>
+        <w:rPr>
+          <w:color w:val="000000"/>
+        </w:rPr>
+        <w:t>Navigate onto </w:t>
+      </w:r>
+      <w:hyperlink r:id="rId14">
+        <w:r>
+          <w:rPr>
+            <w:rFonts w:ascii="Arial" w:eastAsia="Arial" w:hAnsi="Arial" w:cs="Arial"/>
+            <w:color w:val="0000FF"/>
+            <w:sz w:val="21"/>
+            <w:szCs w:val="21"/>
+            <w:u w:val="single"/>
+          </w:rPr>
+          <w:t>https://www.royalcaribbean.com/</w:t>
+        </w:r>
+      </w:hyperlink>
+    </w:p>
+    <w:p>
+      <w:pPr>
+        <w:numPr>
+          <w:ilvl w:val="0"/>
+          <w:numId w:val="2"/>
+        </w:numPr>
+        <w:pBdr>
+          <w:top w:val="nil"/>
+          <w:left w:val="nil"/>
+          <w:bottom w:val="nil"/>
+          <w:right w:val="nil"/>
+          <w:between w:val="nil"/>
+        </w:pBdr>
+        <w:spacing w:after="0"/>
+      </w:pPr>
+      <w:r>
+        <w:rPr>
+          <w:color w:val="000000"/>
+        </w:rPr>
+        <w:t>Close if any pop up. or load create an account page directly and do from step 4</w:t>
+      </w:r>
+      <w:r>
+        <w:rPr>
+          <w:color w:val="000000"/>
+        </w:rPr>
+        <w:t xml:space="preserve"> </w:t>
+      </w:r>
+    </w:p>
+    <w:p>
+      <w:pPr>
+        <w:numPr>
+          <w:ilvl w:val="0"/>
+          <w:numId w:val="2"/>
+        </w:numPr>
+        <w:pBdr>
+          <w:top w:val="nil"/>
+          <w:left w:val="nil"/>
+          <w:bottom w:val="nil"/>
+          <w:right w:val="nil"/>
+          <w:between w:val="nil"/>
+        </w:pBdr>
+        <w:spacing w:after="0"/>
+      </w:pPr>
+      <w:r>
+        <w:rPr>
+          <w:color w:val="000000"/>
+        </w:rPr>
+        <w:t>Click Sign in and Click Create an account</w:t>
+      </w:r>
+    </w:p>
+    <w:p>
+      <w:pPr>
+        <w:numPr>
+          <w:ilvl w:val="0"/>
+          <w:numId w:val="2"/>
+        </w:numPr>
+        <w:pBdr>
+          <w:top w:val="nil"/>
+          <w:left w:val="nil"/>
+          <w:bottom w:val="nil"/>
+          <w:right w:val="nil"/>
+          <w:between w:val="nil"/>
+        </w:pBdr>
+        <w:spacing w:after="0"/>
+      </w:pPr>
+      <w:r>
+        <w:rPr>
+          <w:color w:val="000000"/>
+        </w:rPr>
+        <w:t xml:space="preserve">First Name as Dennis </w:t>
+      </w:r>
+    </w:p>
+    <w:p>
+      <w:pPr>
+        <w:numPr>
+          <w:ilvl w:val="0"/>
+          <w:numId w:val="2"/>
+        </w:numPr>
+        <w:pBdr>
+          <w:top w:val="nil"/>
+          <w:left w:val="nil"/>
+          <w:bottom w:val="nil"/>
+          <w:right w:val="nil"/>
+          <w:between w:val="nil"/>
+        </w:pBdr>
+        <w:spacing w:after="0"/>
+      </w:pPr>
+      <w:r>
+        <w:rPr>
+          <w:color w:val="000000"/>
+        </w:rPr>
+        <w:t>Last Name as Rich</w:t>
+      </w:r>
+    </w:p>
+    <w:p>
+      <w:pPr>
+        <w:numPr>
+          <w:ilvl w:val="0"/>
+          <w:numId w:val="2"/>
+        </w:numPr>
+        <w:pBdr>
+          <w:top w:val="nil"/>
+          <w:left w:val="nil"/>
+          <w:bottom w:val="nil"/>
+          <w:right w:val="nil"/>
+          <w:between w:val="nil"/>
+        </w:pBdr>
+        <w:spacing w:after="0"/>
+      </w:pPr>
+      <w:r>
+        <w:rPr>
+          <w:color w:val="000000"/>
+        </w:rPr>
+        <w:t xml:space="preserve">Select Month as April </w:t>
+      </w:r>
+    </w:p>
+    <w:p>
+      <w:pPr>
+        <w:numPr>
+          <w:ilvl w:val="0"/>
+          <w:numId w:val="2"/>
+        </w:numPr>
+        <w:pBdr>
+          <w:top w:val="nil"/>
+          <w:left w:val="nil"/>
+          <w:bottom w:val="nil"/>
+          <w:right w:val="nil"/>
+          <w:between w:val="nil"/>
+        </w:pBdr>
+        <w:spacing w:after="0"/>
+      </w:pPr>
+      <w:r>
+        <w:rPr>
+          <w:color w:val="000000"/>
+        </w:rPr>
+        <w:t>Day as 4</w:t>
+      </w:r>
+    </w:p>
+    <w:p>
+      <w:pPr>
+        <w:numPr>
+          <w:ilvl w:val="0"/>
+          <w:numId w:val="2"/>
+        </w:numPr>
+        <w:pBdr>
+          <w:top w:val="nil"/>
+          <w:left w:val="nil"/>
+          <w:bottom w:val="nil"/>
+          <w:right w:val="nil"/>
+          <w:between w:val="nil"/>
+        </w:pBdr>
+        <w:spacing w:after="0"/>
+      </w:pPr>
+      <w:r>
+        <w:rPr>
+          <w:color w:val="000000"/>
+        </w:rPr>
+        <w:t>Year as 1990</w:t>
+      </w:r>
+    </w:p>
+    <w:p>
+      <w:pPr>
+        <w:numPr>
+          <w:ilvl w:val="0"/>
+          <w:numId w:val="2"/>
+        </w:numPr>
+        <w:pBdr>
+          <w:top w:val="nil"/>
+          <w:left w:val="nil"/>
+          <w:bottom w:val="nil"/>
+          <w:right w:val="nil"/>
+          <w:between w:val="nil"/>
+        </w:pBdr>
+        <w:spacing w:after="0"/>
+      </w:pPr>
+      <w:r>
+        <w:rPr>
+          <w:color w:val="000000"/>
+        </w:rPr>
+        <w:t>Country as India</w:t>
+      </w:r>
+    </w:p>
+    <w:p>
+      <w:pPr>
+        <w:numPr>
+          <w:ilvl w:val="0"/>
+          <w:numId w:val="2"/>
+        </w:numPr>
+        <w:pBdr>
+          <w:top w:val="nil"/>
+          <w:left w:val="nil"/>
+          <w:bottom w:val="nil"/>
+          <w:right w:val="nil"/>
+          <w:between w:val="nil"/>
+        </w:pBdr>
+        <w:spacing w:after="0"/>
+      </w:pPr>
+      <w:r>
+        <w:rPr>
+          <w:color w:val="000000"/>
+        </w:rPr>
+        <w:t xml:space="preserve">Any email address and password </w:t>
+      </w:r>
+    </w:p>
+    <w:p>
+      <w:pPr>
+        <w:numPr>
+          <w:ilvl w:val="0"/>
+          <w:numId w:val="2"/>
+        </w:numPr>
+        <w:pBdr>
+          <w:top w:val="nil"/>
+          <w:left w:val="nil"/>
+          <w:bottom w:val="nil"/>
+          <w:right w:val="nil"/>
+          <w:between w:val="nil"/>
+        </w:pBdr>
+        <w:spacing w:after="0"/>
+      </w:pPr>
+      <w:r>
+        <w:rPr>
+          <w:color w:val="000000"/>
+        </w:rPr>
+        <w:t>Select as “What was your first car's make or model?”</w:t>
+      </w:r>
+    </w:p>
+    <w:p>
+      <w:pPr>
+        <w:numPr>
+          <w:ilvl w:val="0"/>
+          <w:numId w:val="2"/>
+        </w:numPr>
+        <w:pBdr>
+          <w:top w:val="nil"/>
+          <w:left w:val="nil"/>
+          <w:bottom w:val="nil"/>
+          <w:right w:val="nil"/>
+          <w:between w:val="nil"/>
+        </w:pBdr>
+        <w:spacing w:after="0"/>
+      </w:pPr>
+      <w:r>
+        <w:rPr>
+          <w:color w:val="000000"/>
+        </w:rPr>
+        <w:t xml:space="preserve">Type answer </w:t>
+      </w:r>
+    </w:p>
+    <w:p>
+      <w:pPr>
+        <w:numPr>
+          <w:ilvl w:val="0"/>
+          <w:numId w:val="2"/>
+        </w:numPr>
+        <w:pBdr>
+          <w:top w:val="nil"/>
+          <w:left w:val="nil"/>
+          <w:bottom w:val="nil"/>
+          <w:right w:val="nil"/>
+          <w:between w:val="nil"/>
+        </w:pBdr>
+        <w:spacing w:after="0"/>
+      </w:pPr>
+      <w:r>
+        <w:rPr>
+          <w:color w:val="000000"/>
+        </w:rPr>
+        <w:t xml:space="preserve">Accept the terms and condition </w:t>
+      </w:r>
+    </w:p>
+    <w:p>
+      <w:pPr>
+        <w:numPr>
+          <w:ilvl w:val="0"/>
+          <w:numId w:val="2"/>
+        </w:numPr>
+        <w:pBdr>
+          <w:top w:val="nil"/>
+          <w:left w:val="nil"/>
+          <w:bottom w:val="nil"/>
+          <w:right w:val="nil"/>
+          <w:between w:val="nil"/>
+        </w:pBdr>
+      </w:pPr>
+      <w:r>
+        <w:rPr>
+          <w:color w:val="000000"/>
+        </w:rPr>
+        <w:t xml:space="preserve">Click done </w:t>
+      </w:r>
+    </w:p>
+    <w:p>
+      <w:pPr>
+        <w:pBdr>
+          <w:top w:val="nil"/>
+          <w:left w:val="nil"/>
+          <w:bottom w:val="nil"/>
+          <w:right w:val="nil"/>
+          <w:between w:val="nil"/>
+        </w:pBdr>
+        <w:ind w:left="785"/>
+      </w:pPr>
+    </w:p>
+    <w:p>
+      <w:pPr>
+        <w:pBdr>
+          <w:top w:val="nil"/>
+          <w:left w:val="nil"/>
+          <w:bottom w:val="nil"/>
+          <w:right w:val="nil"/>
+          <w:between w:val="nil"/>
+        </w:pBdr>
+        <w:spacing w:after="0"/>
+        <w:ind w:left="425"/>
+        <w:rPr>
+          <w:color w:val="000000"/>
+        </w:rPr>
+      </w:pPr>
+      <w:r>
+        <w:rPr>
+          <w:color w:val="000000"/>
+        </w:rPr>
+        <w:t xml:space="preserve">Task 3 </w:t>
+      </w:r>
+    </w:p>
+    <w:p>
+      <w:pPr>
+        <w:numPr>
+          <w:ilvl w:val="0"/>
+          <w:numId w:val="32"/>
+        </w:numPr>
+        <w:pBdr>
+          <w:top w:val="nil"/>
+          <w:left w:val="nil"/>
+          <w:bottom w:val="nil"/>
+          <w:right w:val="nil"/>
+          <w:between w:val="nil"/>
+        </w:pBdr>
+        <w:spacing w:after="0"/>
+        <w:rPr>
+          <w:color w:val="000000"/>
+        </w:rPr>
+      </w:pPr>
+      <w:r>
+        <w:rPr>
+          <w:color w:val="000000"/>
+        </w:rPr>
+        <w:t xml:space="preserve">Navigate </w:t>
+      </w:r>
+      <w:hyperlink r:id="rId15" w:history="1">
+        <w:r>
+          <w:rPr>
+            <w:rStyle w:val="Hyperlink"/>
+          </w:rPr>
+          <w:t>https://nasscom.in/</w:t>
+        </w:r>
+      </w:hyperlink>
+    </w:p>
+    <w:p>
+      <w:pPr>
+        <w:numPr>
+          <w:ilvl w:val="0"/>
+          <w:numId w:val="32"/>
+        </w:numPr>
+        <w:pBdr>
+          <w:top w:val="nil"/>
+          <w:left w:val="nil"/>
+          <w:bottom w:val="nil"/>
+          <w:right w:val="nil"/>
+          <w:between w:val="nil"/>
+        </w:pBdr>
+        <w:spacing w:after="0"/>
+        <w:rPr>
+          <w:color w:val="000000"/>
+        </w:rPr>
+      </w:pPr>
+      <w:r>
+        <w:rPr>
+          <w:color w:val="000000"/>
+        </w:rPr>
+        <w:t>Click on Become a member</w:t>
+      </w:r>
+    </w:p>
+    <w:p>
+      <w:pPr>
+        <w:numPr>
+          <w:ilvl w:val="0"/>
+          <w:numId w:val="32"/>
+        </w:numPr>
+        <w:pBdr>
+          <w:top w:val="nil"/>
+          <w:left w:val="nil"/>
+          <w:bottom w:val="nil"/>
+          <w:right w:val="nil"/>
+          <w:between w:val="nil"/>
+        </w:pBdr>
+        <w:spacing w:after="0"/>
+        <w:rPr>
+          <w:color w:val="000000"/>
+        </w:rPr>
+      </w:pPr>
+      <w:r>
+        <w:rPr>
+          <w:color w:val="000000"/>
+        </w:rPr>
+        <w:t>Get and log the header “</w:t>
+      </w:r>
+      <w:r>
+        <w:rPr>
+          <w:rFonts w:ascii="Consolas" w:hAnsi="Consolas"/>
+          <w:b/>
+          <w:color w:val="202124"/>
+          <w:sz w:val="18"/>
+          <w:szCs w:val="18"/>
+          <w:shd w:val="clear" w:color="auto" w:fill="FFFFFF"/>
+        </w:rPr>
+        <w:t>Membership Form</w:t>
       </w:r>
       <w:r>
         <w:rPr>
@@ -2271,211 +3470,559 @@
       <w:pPr>
         <w:numPr>
           <w:ilvl w:val="0"/>
-          <w:numId w:val="12"/>
-        </w:numPr>
-        <w:pBdr>
-          <w:top w:val="nil"/>
-          <w:left w:val="nil"/>
-          <w:bottom w:val="nil"/>
-          <w:right w:val="nil"/>
-          <w:between w:val="nil"/>
-        </w:pBdr>
-        <w:spacing w:after="0"/>
-        <w:rPr>
-          <w:color w:val="000000"/>
-        </w:rPr>
-      </w:pPr>
-      <w:r>
-        <w:rPr>
-          <w:color w:val="000000"/>
-        </w:rPr>
-        <w:t>Adult as</w:t>
-      </w:r>
-      <w:r>
-        <w:rPr>
-          <w:color w:val="000000"/>
-        </w:rPr>
-        <w:t xml:space="preserve"> 4</w:t>
-      </w:r>
-    </w:p>
-    <w:p>
-      <w:pPr>
-        <w:numPr>
-          <w:ilvl w:val="0"/>
-          <w:numId w:val="12"/>
-        </w:numPr>
-        <w:pBdr>
-          <w:top w:val="nil"/>
-          <w:left w:val="nil"/>
-          <w:bottom w:val="nil"/>
-          <w:right w:val="nil"/>
-          <w:between w:val="nil"/>
-        </w:pBdr>
-        <w:spacing w:after="0"/>
-        <w:rPr>
-          <w:color w:val="000000"/>
-        </w:rPr>
-      </w:pPr>
-      <w:r>
-        <w:rPr>
-          <w:color w:val="000000"/>
-        </w:rPr>
-        <w:t>Child as 2</w:t>
-      </w:r>
-    </w:p>
-    <w:p>
-      <w:pPr>
-        <w:numPr>
-          <w:ilvl w:val="0"/>
-          <w:numId w:val="12"/>
-        </w:numPr>
-        <w:pBdr>
-          <w:top w:val="nil"/>
-          <w:left w:val="nil"/>
-          <w:bottom w:val="nil"/>
-          <w:right w:val="nil"/>
-          <w:between w:val="nil"/>
-        </w:pBdr>
-        <w:spacing w:after="0"/>
-        <w:rPr>
-          <w:color w:val="000000"/>
-        </w:rPr>
-      </w:pPr>
-      <w:r>
-        <w:rPr>
-          <w:color w:val="000000"/>
-        </w:rPr>
-        <w:t xml:space="preserve">Get the first flight details and print  </w:t>
-      </w:r>
-    </w:p>
-    <w:p>
-      <w:pPr>
-        <w:pBdr>
-          <w:top w:val="nil"/>
-          <w:left w:val="nil"/>
-          <w:bottom w:val="nil"/>
-          <w:right w:val="nil"/>
-          <w:between w:val="nil"/>
-        </w:pBdr>
-        <w:spacing w:after="0"/>
-        <w:ind w:left="785"/>
-        <w:rPr>
-          <w:color w:val="000000"/>
-          <w:highlight w:val="yellow"/>
-        </w:rPr>
-      </w:pPr>
+          <w:numId w:val="32"/>
+        </w:numPr>
+        <w:pBdr>
+          <w:top w:val="nil"/>
+          <w:left w:val="nil"/>
+          <w:bottom w:val="nil"/>
+          <w:right w:val="nil"/>
+          <w:between w:val="nil"/>
+        </w:pBdr>
+        <w:spacing w:after="0"/>
+        <w:rPr>
+          <w:color w:val="000000"/>
+        </w:rPr>
+      </w:pPr>
+      <w:r>
+        <w:rPr>
+          <w:color w:val="000000"/>
+        </w:rPr>
+        <w:t>Get and log the header “</w:t>
+      </w:r>
+      <w:r>
+        <w:rPr>
+          <w:b/>
+          <w:color w:val="000000"/>
+        </w:rPr>
+        <w:t xml:space="preserve">NASSCOM Membership Is Only </w:t>
+      </w:r>
       <w:proofErr w:type="gramStart"/>
       <w:r>
         <w:rPr>
-          <w:color w:val="000000"/>
-          <w:highlight w:val="yellow"/>
-        </w:rPr>
-        <w:t>LAX  DAL</w:t>
+          <w:b/>
+          <w:color w:val="000000"/>
+        </w:rPr>
+        <w:t>For Organizations And</w:t>
       </w:r>
       <w:proofErr w:type="gramEnd"/>
-    </w:p>
-    <w:p>
-      <w:pPr>
-        <w:pBdr>
-          <w:top w:val="nil"/>
-          <w:left w:val="nil"/>
-          <w:bottom w:val="nil"/>
-          <w:right w:val="nil"/>
-          <w:between w:val="nil"/>
-        </w:pBdr>
-        <w:spacing w:after="0"/>
-        <w:ind w:left="785"/>
-        <w:rPr>
-          <w:color w:val="000000"/>
-          <w:highlight w:val="yellow"/>
-        </w:rPr>
-      </w:pPr>
-      <w:r>
-        <w:rPr>
-          <w:color w:val="000000"/>
-          <w:highlight w:val="yellow"/>
-        </w:rPr>
-        <w:t xml:space="preserve">Dates </w:t>
-      </w:r>
-      <w:proofErr w:type="gramStart"/>
-      <w:r>
-        <w:rPr>
-          <w:color w:val="000000"/>
-          <w:highlight w:val="yellow"/>
-        </w:rPr>
-        <w:t>( 23</w:t>
-      </w:r>
-      <w:proofErr w:type="gramEnd"/>
-      <w:r>
-        <w:rPr>
-          <w:color w:val="000000"/>
-          <w:highlight w:val="yellow"/>
-        </w:rPr>
-        <w:t>-09-2021  25-09-2021 )</w:t>
-      </w:r>
-    </w:p>
-    <w:p>
-      <w:pPr>
-        <w:pBdr>
-          <w:top w:val="nil"/>
-          <w:left w:val="nil"/>
-          <w:bottom w:val="nil"/>
-          <w:right w:val="nil"/>
-          <w:between w:val="nil"/>
-        </w:pBdr>
-        <w:spacing w:after="0"/>
-        <w:ind w:left="785"/>
-        <w:rPr>
-          <w:color w:val="000000"/>
-        </w:rPr>
-      </w:pPr>
-      <w:r>
-        <w:rPr>
-          <w:color w:val="000000"/>
-          <w:highlight w:val="yellow"/>
-        </w:rPr>
-        <w:t>Adults 4 Childs 2 Infants 0</w:t>
-      </w:r>
-    </w:p>
-    <w:p>
-      <w:pPr>
-        <w:numPr>
-          <w:ilvl w:val="0"/>
-          <w:numId w:val="12"/>
-        </w:numPr>
-        <w:pBdr>
-          <w:top w:val="nil"/>
-          <w:left w:val="nil"/>
-          <w:bottom w:val="nil"/>
-          <w:right w:val="nil"/>
-          <w:between w:val="nil"/>
-        </w:pBdr>
-        <w:spacing w:after="0"/>
-        <w:rPr>
-          <w:color w:val="000000"/>
-        </w:rPr>
-      </w:pPr>
-      <w:r>
-        <w:rPr>
-          <w:color w:val="000000"/>
-        </w:rPr>
-        <w:t>Close the browser</w:t>
-      </w:r>
-    </w:p>
-    <w:p>
-      <w:pPr>
-        <w:pBdr>
-          <w:top w:val="nil"/>
-          <w:left w:val="nil"/>
-          <w:bottom w:val="nil"/>
-          <w:right w:val="nil"/>
-          <w:between w:val="nil"/>
-        </w:pBdr>
-        <w:spacing w:after="0"/>
-        <w:rPr>
-          <w:color w:val="000000"/>
-        </w:rPr>
-      </w:pPr>
+      <w:r>
+        <w:rPr>
+          <w:b/>
+          <w:color w:val="000000"/>
+        </w:rPr>
+        <w:t xml:space="preserve"> NOT For Individuals.</w:t>
+      </w:r>
+      <w:r>
+        <w:rPr>
+          <w:b/>
+          <w:color w:val="000000"/>
+        </w:rPr>
+        <w:t>”</w:t>
+      </w:r>
+    </w:p>
+    <w:p>
+      <w:pPr>
+        <w:numPr>
+          <w:ilvl w:val="0"/>
+          <w:numId w:val="32"/>
+        </w:numPr>
+        <w:pBdr>
+          <w:top w:val="nil"/>
+          <w:left w:val="nil"/>
+          <w:bottom w:val="nil"/>
+          <w:right w:val="nil"/>
+          <w:between w:val="nil"/>
+        </w:pBdr>
+        <w:spacing w:after="0"/>
+        <w:rPr>
+          <w:color w:val="000000"/>
+        </w:rPr>
+      </w:pPr>
+      <w:r>
+        <w:rPr>
+          <w:color w:val="000000"/>
+        </w:rPr>
+        <w:t>Click on Institutional Members</w:t>
+      </w:r>
+    </w:p>
+    <w:p>
+      <w:pPr>
+        <w:numPr>
+          <w:ilvl w:val="0"/>
+          <w:numId w:val="32"/>
+        </w:numPr>
+        <w:pBdr>
+          <w:top w:val="nil"/>
+          <w:left w:val="nil"/>
+          <w:bottom w:val="nil"/>
+          <w:right w:val="nil"/>
+          <w:between w:val="nil"/>
+        </w:pBdr>
+        <w:spacing w:after="0"/>
+        <w:rPr>
+          <w:color w:val="000000"/>
+        </w:rPr>
+      </w:pPr>
+      <w:r>
+        <w:rPr>
+          <w:color w:val="000000"/>
+        </w:rPr>
+        <w:t>Check Telecom Services</w:t>
+      </w:r>
+    </w:p>
+    <w:p>
+      <w:pPr>
+        <w:numPr>
+          <w:ilvl w:val="0"/>
+          <w:numId w:val="32"/>
+        </w:numPr>
+        <w:pBdr>
+          <w:top w:val="nil"/>
+          <w:left w:val="nil"/>
+          <w:bottom w:val="nil"/>
+          <w:right w:val="nil"/>
+          <w:between w:val="nil"/>
+        </w:pBdr>
+        <w:spacing w:after="0"/>
+        <w:rPr>
+          <w:color w:val="000000"/>
+        </w:rPr>
+      </w:pPr>
+      <w:r>
+        <w:rPr>
+          <w:color w:val="000000"/>
+        </w:rPr>
+        <w:t>Check Trade &amp; Investment</w:t>
+      </w:r>
+    </w:p>
+    <w:p>
+      <w:pPr>
+        <w:numPr>
+          <w:ilvl w:val="0"/>
+          <w:numId w:val="32"/>
+        </w:numPr>
+        <w:pBdr>
+          <w:top w:val="nil"/>
+          <w:left w:val="nil"/>
+          <w:bottom w:val="nil"/>
+          <w:right w:val="nil"/>
+          <w:between w:val="nil"/>
+        </w:pBdr>
+        <w:spacing w:after="0"/>
+        <w:rPr>
+          <w:color w:val="000000"/>
+        </w:rPr>
+      </w:pPr>
+      <w:r>
+        <w:rPr>
+          <w:color w:val="000000"/>
+        </w:rPr>
+        <w:t>Fill Specialization as “planning and operation”</w:t>
+      </w:r>
+    </w:p>
+    <w:p>
+      <w:pPr>
+        <w:numPr>
+          <w:ilvl w:val="0"/>
+          <w:numId w:val="32"/>
+        </w:numPr>
+        <w:pBdr>
+          <w:top w:val="nil"/>
+          <w:left w:val="nil"/>
+          <w:bottom w:val="nil"/>
+          <w:right w:val="nil"/>
+          <w:between w:val="nil"/>
+        </w:pBdr>
+        <w:spacing w:after="0"/>
+        <w:rPr>
+          <w:color w:val="000000"/>
+        </w:rPr>
+      </w:pPr>
+      <w:r>
+        <w:rPr>
+          <w:color w:val="000000"/>
+        </w:rPr>
+        <w:t>Fill na</w:t>
+      </w:r>
+      <w:r>
+        <w:rPr>
+          <w:color w:val="000000"/>
+        </w:rPr>
+        <w:t>me of the organization as “</w:t>
+      </w:r>
+      <w:proofErr w:type="spellStart"/>
+      <w:r>
+        <w:rPr>
+          <w:color w:val="000000"/>
+        </w:rPr>
+        <w:t>HARMa</w:t>
+      </w:r>
+      <w:r>
+        <w:rPr>
+          <w:color w:val="000000"/>
+        </w:rPr>
+        <w:t>N</w:t>
+      </w:r>
+      <w:proofErr w:type="spellEnd"/>
+      <w:r>
+        <w:rPr>
+          <w:color w:val="000000"/>
+        </w:rPr>
+        <w:t>”</w:t>
+      </w:r>
+    </w:p>
+    <w:p>
+      <w:pPr>
+        <w:numPr>
+          <w:ilvl w:val="0"/>
+          <w:numId w:val="32"/>
+        </w:numPr>
+        <w:pBdr>
+          <w:top w:val="nil"/>
+          <w:left w:val="nil"/>
+          <w:bottom w:val="nil"/>
+          <w:right w:val="nil"/>
+          <w:between w:val="nil"/>
+        </w:pBdr>
+        <w:spacing w:after="0"/>
+        <w:rPr>
+          <w:color w:val="000000"/>
+        </w:rPr>
+      </w:pPr>
+      <w:r>
+        <w:rPr>
+          <w:color w:val="000000"/>
+        </w:rPr>
+        <w:t xml:space="preserve">Fill address 1 as “25 </w:t>
+      </w:r>
+      <w:proofErr w:type="spellStart"/>
+      <w:r>
+        <w:rPr>
+          <w:color w:val="000000"/>
+        </w:rPr>
+        <w:t>hosa</w:t>
+      </w:r>
+      <w:proofErr w:type="spellEnd"/>
+      <w:r>
+        <w:rPr>
+          <w:color w:val="000000"/>
+        </w:rPr>
+        <w:t xml:space="preserve"> road”</w:t>
+      </w:r>
+    </w:p>
+    <w:p>
+      <w:pPr>
+        <w:numPr>
+          <w:ilvl w:val="0"/>
+          <w:numId w:val="32"/>
+        </w:numPr>
+        <w:pBdr>
+          <w:top w:val="nil"/>
+          <w:left w:val="nil"/>
+          <w:bottom w:val="nil"/>
+          <w:right w:val="nil"/>
+          <w:between w:val="nil"/>
+        </w:pBdr>
+        <w:spacing w:after="0"/>
+        <w:rPr>
+          <w:color w:val="000000"/>
+        </w:rPr>
+      </w:pPr>
+      <w:r>
+        <w:rPr>
+          <w:color w:val="000000"/>
+        </w:rPr>
+        <w:t xml:space="preserve">State - Karnataka </w:t>
+      </w:r>
+    </w:p>
+    <w:p>
+      <w:pPr>
+        <w:numPr>
+          <w:ilvl w:val="0"/>
+          <w:numId w:val="32"/>
+        </w:numPr>
+        <w:pBdr>
+          <w:top w:val="nil"/>
+          <w:left w:val="nil"/>
+          <w:bottom w:val="nil"/>
+          <w:right w:val="nil"/>
+          <w:between w:val="nil"/>
+        </w:pBdr>
+        <w:spacing w:after="0"/>
+        <w:rPr>
+          <w:color w:val="000000"/>
+        </w:rPr>
+      </w:pPr>
+      <w:r>
+        <w:rPr>
+          <w:color w:val="000000"/>
+        </w:rPr>
+        <w:t xml:space="preserve">City - </w:t>
+      </w:r>
+      <w:proofErr w:type="spellStart"/>
+      <w:r>
+        <w:rPr>
+          <w:color w:val="000000"/>
+        </w:rPr>
+        <w:t>Bengluru</w:t>
+      </w:r>
+      <w:proofErr w:type="spellEnd"/>
+      <w:r>
+        <w:rPr>
+          <w:color w:val="000000"/>
+        </w:rPr>
+        <w:t xml:space="preserve">  </w:t>
+      </w:r>
+    </w:p>
+    <w:p>
+      <w:pPr>
+        <w:numPr>
+          <w:ilvl w:val="0"/>
+          <w:numId w:val="32"/>
+        </w:numPr>
+        <w:pBdr>
+          <w:top w:val="nil"/>
+          <w:left w:val="nil"/>
+          <w:bottom w:val="nil"/>
+          <w:right w:val="nil"/>
+          <w:between w:val="nil"/>
+        </w:pBdr>
+        <w:spacing w:after="0"/>
+        <w:rPr>
+          <w:color w:val="000000"/>
+        </w:rPr>
+      </w:pPr>
+      <w:r>
+        <w:rPr>
+          <w:color w:val="000000"/>
+        </w:rPr>
+        <w:t>Click Calculate Membership Fee</w:t>
+      </w:r>
+    </w:p>
+    <w:p>
+      <w:pPr>
+        <w:numPr>
+          <w:ilvl w:val="0"/>
+          <w:numId w:val="32"/>
+        </w:numPr>
+        <w:pBdr>
+          <w:top w:val="nil"/>
+          <w:left w:val="nil"/>
+          <w:bottom w:val="nil"/>
+          <w:right w:val="nil"/>
+          <w:between w:val="nil"/>
+        </w:pBdr>
+        <w:spacing w:after="0"/>
+        <w:rPr>
+          <w:color w:val="000000"/>
+        </w:rPr>
+      </w:pPr>
+      <w:r>
+        <w:rPr>
+          <w:color w:val="000000"/>
+        </w:rPr>
+        <w:t xml:space="preserve">Get the alert text and print, log to report </w:t>
+      </w:r>
+    </w:p>
+    <w:p>
+      <w:pPr>
+        <w:numPr>
+          <w:ilvl w:val="0"/>
+          <w:numId w:val="32"/>
+        </w:numPr>
+        <w:pBdr>
+          <w:top w:val="nil"/>
+          <w:left w:val="nil"/>
+          <w:bottom w:val="nil"/>
+          <w:right w:val="nil"/>
+          <w:between w:val="nil"/>
+        </w:pBdr>
+        <w:spacing w:after="0"/>
+        <w:rPr>
+          <w:color w:val="000000"/>
+        </w:rPr>
+      </w:pPr>
+      <w:r>
+        <w:rPr>
+          <w:color w:val="000000"/>
+        </w:rPr>
+        <w:t>Check Code of Conduct</w:t>
+      </w:r>
+    </w:p>
+    <w:p>
+      <w:pPr>
+        <w:numPr>
+          <w:ilvl w:val="0"/>
+          <w:numId w:val="32"/>
+        </w:numPr>
+        <w:pBdr>
+          <w:top w:val="nil"/>
+          <w:left w:val="nil"/>
+          <w:bottom w:val="nil"/>
+          <w:right w:val="nil"/>
+          <w:between w:val="nil"/>
+        </w:pBdr>
+        <w:spacing w:after="0"/>
+        <w:rPr>
+          <w:color w:val="000000"/>
+        </w:rPr>
+      </w:pPr>
+      <w:r>
+        <w:rPr>
+          <w:color w:val="000000"/>
+        </w:rPr>
+        <w:t xml:space="preserve">Click preview </w:t>
+      </w:r>
+    </w:p>
+    <w:p>
+      <w:pPr>
+        <w:pBdr>
+          <w:top w:val="nil"/>
+          <w:left w:val="nil"/>
+          <w:bottom w:val="nil"/>
+          <w:right w:val="nil"/>
+          <w:between w:val="nil"/>
+        </w:pBdr>
+      </w:pPr>
+    </w:p>
+    <w:p>
+      <w:pPr>
+        <w:pBdr>
+          <w:top w:val="nil"/>
+          <w:left w:val="nil"/>
+          <w:bottom w:val="nil"/>
+          <w:right w:val="nil"/>
+          <w:between w:val="nil"/>
+        </w:pBdr>
+        <w:spacing w:after="0"/>
+        <w:rPr>
+          <w:color w:val="000000"/>
+        </w:rPr>
+      </w:pPr>
+      <w:r>
+        <w:rPr>
+          <w:color w:val="000000"/>
+        </w:rPr>
+        <w:t xml:space="preserve">Task 4 </w:t>
+      </w:r>
+    </w:p>
+    <w:p>
+      <w:pPr>
+        <w:numPr>
+          <w:ilvl w:val="0"/>
+          <w:numId w:val="33"/>
+        </w:numPr>
+        <w:pBdr>
+          <w:top w:val="nil"/>
+          <w:left w:val="nil"/>
+          <w:bottom w:val="nil"/>
+          <w:right w:val="nil"/>
+          <w:between w:val="nil"/>
+        </w:pBdr>
+        <w:spacing w:after="0"/>
+        <w:rPr>
+          <w:color w:val="000000"/>
+        </w:rPr>
+      </w:pPr>
+      <w:bookmarkStart w:id="5" w:name="_GoBack"/>
+      <w:bookmarkEnd w:id="5"/>
+      <w:r>
+        <w:rPr>
+          <w:color w:val="000000"/>
+        </w:rPr>
+        <w:t xml:space="preserve">Navigate </w:t>
+      </w:r>
+      <w:hyperlink r:id="rId16" w:history="1">
+        <w:r>
+          <w:rPr>
+            <w:color w:val="000000"/>
+          </w:rPr>
+          <w:t>https://www.myntra.com/</w:t>
+        </w:r>
+      </w:hyperlink>
+    </w:p>
+    <w:p>
+      <w:pPr>
+        <w:numPr>
+          <w:ilvl w:val="0"/>
+          <w:numId w:val="33"/>
+        </w:numPr>
+        <w:pBdr>
+          <w:top w:val="nil"/>
+          <w:left w:val="nil"/>
+          <w:bottom w:val="nil"/>
+          <w:right w:val="nil"/>
+          <w:between w:val="nil"/>
+        </w:pBdr>
+        <w:spacing w:after="0"/>
+        <w:rPr>
+          <w:color w:val="000000"/>
+        </w:rPr>
+      </w:pPr>
+      <w:r>
+        <w:rPr>
+          <w:color w:val="000000"/>
+        </w:rPr>
+        <w:t xml:space="preserve">Click on Login/Signup under profile </w:t>
+      </w:r>
+    </w:p>
+    <w:p>
+      <w:pPr>
+        <w:numPr>
+          <w:ilvl w:val="0"/>
+          <w:numId w:val="33"/>
+        </w:numPr>
+        <w:pBdr>
+          <w:top w:val="nil"/>
+          <w:left w:val="nil"/>
+          <w:bottom w:val="nil"/>
+          <w:right w:val="nil"/>
+          <w:between w:val="nil"/>
+        </w:pBdr>
+        <w:spacing w:after="0"/>
+        <w:rPr>
+          <w:color w:val="000000"/>
+        </w:rPr>
+      </w:pPr>
+      <w:r>
+        <w:rPr>
+          <w:color w:val="000000"/>
+        </w:rPr>
+        <w:t xml:space="preserve">Click on continue </w:t>
+      </w:r>
+    </w:p>
+    <w:p>
+      <w:pPr>
+        <w:numPr>
+          <w:ilvl w:val="0"/>
+          <w:numId w:val="33"/>
+        </w:numPr>
+        <w:pBdr>
+          <w:top w:val="nil"/>
+          <w:left w:val="nil"/>
+          <w:bottom w:val="nil"/>
+          <w:right w:val="nil"/>
+          <w:between w:val="nil"/>
+        </w:pBdr>
+        <w:spacing w:after="0"/>
+        <w:rPr>
+          <w:color w:val="000000"/>
+        </w:rPr>
+      </w:pPr>
+      <w:r>
+        <w:rPr>
+          <w:color w:val="000000"/>
+        </w:rPr>
+        <w:lastRenderedPageBreak/>
+        <w:t xml:space="preserve">Get the error message and print </w:t>
+      </w:r>
+      <w:r>
+        <w:rPr>
+          <w:color w:val="000000"/>
+        </w:rPr>
+        <w:t>Please enter a valid mobile number (10 digits)</w:t>
+      </w:r>
     </w:p>
     <w:sectPr>
       <w:pgSz w:w="12240" w:h="15840"/>
@@ -2923,6 +4470,92 @@
     </w:lvl>
   </w:abstractNum>
   <w:abstractNum w:abstractNumId="5">
+    <w:nsid w:val="250728BD"/>
+    <w:multiLevelType w:val="multilevel"/>
+    <w:tmpl w:val="3E5CA5F6"/>
+    <w:lvl w:ilvl="0">
+      <w:start w:val="1"/>
+      <w:numFmt w:val="decimal"/>
+      <w:lvlText w:val="%1."/>
+      <w:lvlJc w:val="left"/>
+      <w:pPr>
+        <w:ind w:left="785" w:hanging="360"/>
+      </w:pPr>
+    </w:lvl>
+    <w:lvl w:ilvl="1">
+      <w:start w:val="1"/>
+      <w:numFmt w:val="lowerLetter"/>
+      <w:lvlText w:val="%2."/>
+      <w:lvlJc w:val="left"/>
+      <w:pPr>
+        <w:ind w:left="1440" w:hanging="360"/>
+      </w:pPr>
+    </w:lvl>
+    <w:lvl w:ilvl="2">
+      <w:start w:val="1"/>
+      <w:numFmt w:val="lowerRoman"/>
+      <w:lvlText w:val="%3."/>
+      <w:lvlJc w:val="right"/>
+      <w:pPr>
+        <w:ind w:left="2160" w:hanging="180"/>
+      </w:pPr>
+    </w:lvl>
+    <w:lvl w:ilvl="3">
+      <w:start w:val="1"/>
+      <w:numFmt w:val="decimal"/>
+      <w:lvlText w:val="%4."/>
+      <w:lvlJc w:val="left"/>
+      <w:pPr>
+        <w:ind w:left="2880" w:hanging="360"/>
+      </w:pPr>
+    </w:lvl>
+    <w:lvl w:ilvl="4">
+      <w:start w:val="1"/>
+      <w:numFmt w:val="lowerLetter"/>
+      <w:lvlText w:val="%5."/>
+      <w:lvlJc w:val="left"/>
+      <w:pPr>
+        <w:ind w:left="3600" w:hanging="360"/>
+      </w:pPr>
+    </w:lvl>
+    <w:lvl w:ilvl="5">
+      <w:start w:val="1"/>
+      <w:numFmt w:val="lowerRoman"/>
+      <w:lvlText w:val="%6."/>
+      <w:lvlJc w:val="right"/>
+      <w:pPr>
+        <w:ind w:left="4320" w:hanging="180"/>
+      </w:pPr>
+    </w:lvl>
+    <w:lvl w:ilvl="6">
+      <w:start w:val="1"/>
+      <w:numFmt w:val="decimal"/>
+      <w:lvlText w:val="%7."/>
+      <w:lvlJc w:val="left"/>
+      <w:pPr>
+        <w:ind w:left="5040" w:hanging="360"/>
+      </w:pPr>
+    </w:lvl>
+    <w:lvl w:ilvl="7">
+      <w:start w:val="1"/>
+      <w:numFmt w:val="lowerLetter"/>
+      <w:lvlText w:val="%8."/>
+      <w:lvlJc w:val="left"/>
+      <w:pPr>
+        <w:ind w:left="5760" w:hanging="360"/>
+      </w:pPr>
+    </w:lvl>
+    <w:lvl w:ilvl="8">
+      <w:start w:val="1"/>
+      <w:numFmt w:val="lowerRoman"/>
+      <w:lvlText w:val="%9."/>
+      <w:lvlJc w:val="right"/>
+      <w:pPr>
+        <w:ind w:left="6480" w:hanging="180"/>
+      </w:pPr>
+    </w:lvl>
+  </w:abstractNum>
+  <w:abstractNum w:abstractNumId="6">
     <w:nsid w:val="26542B49"/>
     <w:multiLevelType w:val="multilevel"/>
     <w:tmpl w:val="9B64D35A"/>
@@ -3035,7 +4668,93 @@
       </w:pPr>
     </w:lvl>
   </w:abstractNum>
-  <w:abstractNum w:abstractNumId="6">
+  <w:abstractNum w:abstractNumId="7">
+    <w:nsid w:val="27895A56"/>
+    <w:multiLevelType w:val="multilevel"/>
+    <w:tmpl w:val="3E5CA5F6"/>
+    <w:lvl w:ilvl="0">
+      <w:start w:val="1"/>
+      <w:numFmt w:val="decimal"/>
+      <w:lvlText w:val="%1."/>
+      <w:lvlJc w:val="left"/>
+      <w:pPr>
+        <w:ind w:left="785" w:hanging="360"/>
+      </w:pPr>
+    </w:lvl>
+    <w:lvl w:ilvl="1">
+      <w:start w:val="1"/>
+      <w:numFmt w:val="lowerLetter"/>
+      <w:lvlText w:val="%2."/>
+      <w:lvlJc w:val="left"/>
+      <w:pPr>
+        <w:ind w:left="1440" w:hanging="360"/>
+      </w:pPr>
+    </w:lvl>
+    <w:lvl w:ilvl="2">
+      <w:start w:val="1"/>
+      <w:numFmt w:val="lowerRoman"/>
+      <w:lvlText w:val="%3."/>
+      <w:lvlJc w:val="right"/>
+      <w:pPr>
+        <w:ind w:left="2160" w:hanging="180"/>
+      </w:pPr>
+    </w:lvl>
+    <w:lvl w:ilvl="3">
+      <w:start w:val="1"/>
+      <w:numFmt w:val="decimal"/>
+      <w:lvlText w:val="%4."/>
+      <w:lvlJc w:val="left"/>
+      <w:pPr>
+        <w:ind w:left="2880" w:hanging="360"/>
+      </w:pPr>
+    </w:lvl>
+    <w:lvl w:ilvl="4">
+      <w:start w:val="1"/>
+      <w:numFmt w:val="lowerLetter"/>
+      <w:lvlText w:val="%5."/>
+      <w:lvlJc w:val="left"/>
+      <w:pPr>
+        <w:ind w:left="3600" w:hanging="360"/>
+      </w:pPr>
+    </w:lvl>
+    <w:lvl w:ilvl="5">
+      <w:start w:val="1"/>
+      <w:numFmt w:val="lowerRoman"/>
+      <w:lvlText w:val="%6."/>
+      <w:lvlJc w:val="right"/>
+      <w:pPr>
+        <w:ind w:left="4320" w:hanging="180"/>
+      </w:pPr>
+    </w:lvl>
+    <w:lvl w:ilvl="6">
+      <w:start w:val="1"/>
+      <w:numFmt w:val="decimal"/>
+      <w:lvlText w:val="%7."/>
+      <w:lvlJc w:val="left"/>
+      <w:pPr>
+        <w:ind w:left="5040" w:hanging="360"/>
+      </w:pPr>
+    </w:lvl>
+    <w:lvl w:ilvl="7">
+      <w:start w:val="1"/>
+      <w:numFmt w:val="lowerLetter"/>
+      <w:lvlText w:val="%8."/>
+      <w:lvlJc w:val="left"/>
+      <w:pPr>
+        <w:ind w:left="5760" w:hanging="360"/>
+      </w:pPr>
+    </w:lvl>
+    <w:lvl w:ilvl="8">
+      <w:start w:val="1"/>
+      <w:numFmt w:val="lowerRoman"/>
+      <w:lvlText w:val="%9."/>
+      <w:lvlJc w:val="right"/>
+      <w:pPr>
+        <w:ind w:left="6480" w:hanging="180"/>
+      </w:pPr>
+    </w:lvl>
+  </w:abstractNum>
+  <w:abstractNum w:abstractNumId="8">
     <w:nsid w:val="2806245C"/>
     <w:multiLevelType w:val="multilevel"/>
     <w:tmpl w:val="4312777A"/>
@@ -3145,7 +4864,7 @@
       </w:rPr>
     </w:lvl>
   </w:abstractNum>
-  <w:abstractNum w:abstractNumId="7">
+  <w:abstractNum w:abstractNumId="9">
     <w:nsid w:val="2AF77A3C"/>
     <w:multiLevelType w:val="multilevel"/>
     <w:tmpl w:val="3E5CA5F6"/>
@@ -3231,7 +4950,7 @@
       </w:pPr>
     </w:lvl>
   </w:abstractNum>
-  <w:abstractNum w:abstractNumId="8">
+  <w:abstractNum w:abstractNumId="10">
     <w:nsid w:val="2C62688E"/>
     <w:multiLevelType w:val="multilevel"/>
     <w:tmpl w:val="D974B81C"/>
@@ -3341,7 +5060,7 @@
       </w:rPr>
     </w:lvl>
   </w:abstractNum>
-  <w:abstractNum w:abstractNumId="9">
+  <w:abstractNum w:abstractNumId="11">
     <w:nsid w:val="2C9F0F8D"/>
     <w:multiLevelType w:val="multilevel"/>
     <w:tmpl w:val="3E5CA5F6"/>
@@ -3427,7 +5146,7 @@
       </w:pPr>
     </w:lvl>
   </w:abstractNum>
-  <w:abstractNum w:abstractNumId="10">
+  <w:abstractNum w:abstractNumId="12">
     <w:nsid w:val="2E7F7F43"/>
     <w:multiLevelType w:val="multilevel"/>
     <w:tmpl w:val="3E5CA5F6"/>
@@ -3513,7 +5232,120 @@
       </w:pPr>
     </w:lvl>
   </w:abstractNum>
-  <w:abstractNum w:abstractNumId="11">
+  <w:abstractNum w:abstractNumId="13">
+    <w:nsid w:val="33D93CC8"/>
+    <w:multiLevelType w:val="hybridMultilevel"/>
+    <w:tmpl w:val="9AF645C8"/>
+    <w:lvl w:ilvl="0" w:tplc="4009000F">
+      <w:start w:val="1"/>
+      <w:numFmt w:val="decimal"/>
+      <w:lvlText w:val="%1."/>
+      <w:lvlJc w:val="left"/>
+      <w:pPr>
+        <w:ind w:left="720" w:hanging="360"/>
+      </w:pPr>
+      <w:rPr>
+        <w:rFonts w:hint="default"/>
+      </w:rPr>
+    </w:lvl>
+    <w:lvl w:ilvl="1" w:tplc="04090003" w:tentative="1">
+      <w:start w:val="1"/>
+      <w:numFmt w:val="bullet"/>
+      <w:lvlText w:val="o"/>
+      <w:lvlJc w:val="left"/>
+      <w:pPr>
+        <w:ind w:left="1440" w:hanging="360"/>
+      </w:pPr>
+      <w:rPr>
+        <w:rFonts w:ascii="Courier New" w:hAnsi="Courier New" w:cs="Courier New" w:hint="default"/>
+      </w:rPr>
+    </w:lvl>
+    <w:lvl w:ilvl="2" w:tplc="04090005" w:tentative="1">
+      <w:start w:val="1"/>
+      <w:numFmt w:val="bullet"/>
+      <w:lvlText w:val=""/>
+      <w:lvlJc w:val="left"/>
+      <w:pPr>
+        <w:ind w:left="2160" w:hanging="360"/>
+      </w:pPr>
+      <w:rPr>
+        <w:rFonts w:ascii="Wingdings" w:hAnsi="Wingdings" w:hint="default"/>
+      </w:rPr>
+    </w:lvl>
+    <w:lvl w:ilvl="3" w:tplc="04090001" w:tentative="1">
+      <w:start w:val="1"/>
+      <w:numFmt w:val="bullet"/>
+      <w:lvlText w:val=""/>
+      <w:lvlJc w:val="left"/>
+      <w:pPr>
+        <w:ind w:left="2880" w:hanging="360"/>
+      </w:pPr>
+      <w:rPr>
+        <w:rFonts w:ascii="Symbol" w:hAnsi="Symbol" w:hint="default"/>
+      </w:rPr>
+    </w:lvl>
+    <w:lvl w:ilvl="4" w:tplc="04090003" w:tentative="1">
+      <w:start w:val="1"/>
+      <w:numFmt w:val="bullet"/>
+      <w:lvlText w:val="o"/>
+      <w:lvlJc w:val="left"/>
+      <w:pPr>
+        <w:ind w:left="3600" w:hanging="360"/>
+      </w:pPr>
+      <w:rPr>
+        <w:rFonts w:ascii="Courier New" w:hAnsi="Courier New" w:cs="Courier New" w:hint="default"/>
+      </w:rPr>
+    </w:lvl>
+    <w:lvl w:ilvl="5" w:tplc="04090005" w:tentative="1">
+      <w:start w:val="1"/>
+      <w:numFmt w:val="bullet"/>
+      <w:lvlText w:val=""/>
+      <w:lvlJc w:val="left"/>
+      <w:pPr>
+        <w:ind w:left="4320" w:hanging="360"/>
+      </w:pPr>
+      <w:rPr>
+        <w:rFonts w:ascii="Wingdings" w:hAnsi="Wingdings" w:hint="default"/>
+      </w:rPr>
+    </w:lvl>
+    <w:lvl w:ilvl="6" w:tplc="04090001" w:tentative="1">
+      <w:start w:val="1"/>
+      <w:numFmt w:val="bullet"/>
+      <w:lvlText w:val=""/>
+      <w:lvlJc w:val="left"/>
+      <w:pPr>
+        <w:ind w:left="5040" w:hanging="360"/>
+      </w:pPr>
+      <w:rPr>
+        <w:rFonts w:ascii="Symbol" w:hAnsi="Symbol" w:hint="default"/>
+      </w:rPr>
+    </w:lvl>
+    <w:lvl w:ilvl="7" w:tplc="04090003" w:tentative="1">
+      <w:start w:val="1"/>
+      <w:numFmt w:val="bullet"/>
+      <w:lvlText w:val="o"/>
+      <w:lvlJc w:val="left"/>
+      <w:pPr>
+        <w:ind w:left="5760" w:hanging="360"/>
+      </w:pPr>
+      <w:rPr>
+        <w:rFonts w:ascii="Courier New" w:hAnsi="Courier New" w:cs="Courier New" w:hint="default"/>
+      </w:rPr>
+    </w:lvl>
+    <w:lvl w:ilvl="8" w:tplc="04090005" w:tentative="1">
+      <w:start w:val="1"/>
+      <w:numFmt w:val="bullet"/>
+      <w:lvlText w:val=""/>
+      <w:lvlJc w:val="left"/>
+      <w:pPr>
+        <w:ind w:left="6480" w:hanging="360"/>
+      </w:pPr>
+      <w:rPr>
+        <w:rFonts w:ascii="Wingdings" w:hAnsi="Wingdings" w:hint="default"/>
+      </w:rPr>
+    </w:lvl>
+  </w:abstractNum>
+  <w:abstractNum w:abstractNumId="14">
     <w:nsid w:val="36EC339B"/>
     <w:multiLevelType w:val="multilevel"/>
     <w:tmpl w:val="5030AA80"/>
@@ -3653,7 +5485,7 @@
       </w:rPr>
     </w:lvl>
   </w:abstractNum>
-  <w:abstractNum w:abstractNumId="12">
+  <w:abstractNum w:abstractNumId="15">
     <w:nsid w:val="385430AD"/>
     <w:multiLevelType w:val="multilevel"/>
     <w:tmpl w:val="3E5CA5F6"/>
@@ -3739,7 +5571,93 @@
       </w:pPr>
     </w:lvl>
   </w:abstractNum>
-  <w:abstractNum w:abstractNumId="13">
+  <w:abstractNum w:abstractNumId="16">
+    <w:nsid w:val="38804498"/>
+    <w:multiLevelType w:val="hybridMultilevel"/>
+    <w:tmpl w:val="3364D0C2"/>
+    <w:lvl w:ilvl="0" w:tplc="15FA8402">
+      <w:start w:val="1"/>
+      <w:numFmt w:val="decimal"/>
+      <w:lvlText w:val="%1."/>
+      <w:lvlJc w:val="left"/>
+      <w:pPr>
+        <w:ind w:left="785" w:hanging="360"/>
+      </w:pPr>
+    </w:lvl>
+    <w:lvl w:ilvl="1" w:tplc="40090019">
+      <w:start w:val="1"/>
+      <w:numFmt w:val="lowerLetter"/>
+      <w:lvlText w:val="%2."/>
+      <w:lvlJc w:val="left"/>
+      <w:pPr>
+        <w:ind w:left="1440" w:hanging="360"/>
+      </w:pPr>
+    </w:lvl>
+    <w:lvl w:ilvl="2" w:tplc="4009001B" w:tentative="1">
+      <w:start w:val="1"/>
+      <w:numFmt w:val="lowerRoman"/>
+      <w:lvlText w:val="%3."/>
+      <w:lvlJc w:val="right"/>
+      <w:pPr>
+        <w:ind w:left="2160" w:hanging="180"/>
+      </w:pPr>
+    </w:lvl>
+    <w:lvl w:ilvl="3" w:tplc="4009000F" w:tentative="1">
+      <w:start w:val="1"/>
+      <w:numFmt w:val="decimal"/>
+      <w:lvlText w:val="%4."/>
+      <w:lvlJc w:val="left"/>
+      <w:pPr>
+        <w:ind w:left="2880" w:hanging="360"/>
+      </w:pPr>
+    </w:lvl>
+    <w:lvl w:ilvl="4" w:tplc="40090019" w:tentative="1">
+      <w:start w:val="1"/>
+      <w:numFmt w:val="lowerLetter"/>
+      <w:lvlText w:val="%5."/>
+      <w:lvlJc w:val="left"/>
+      <w:pPr>
+        <w:ind w:left="3600" w:hanging="360"/>
+      </w:pPr>
+    </w:lvl>
+    <w:lvl w:ilvl="5" w:tplc="4009001B" w:tentative="1">
+      <w:start w:val="1"/>
+      <w:numFmt w:val="lowerRoman"/>
+      <w:lvlText w:val="%6."/>
+      <w:lvlJc w:val="right"/>
+      <w:pPr>
+        <w:ind w:left="4320" w:hanging="180"/>
+      </w:pPr>
+    </w:lvl>
+    <w:lvl w:ilvl="6" w:tplc="4009000F" w:tentative="1">
+      <w:start w:val="1"/>
+      <w:numFmt w:val="decimal"/>
+      <w:lvlText w:val="%7."/>
+      <w:lvlJc w:val="left"/>
+      <w:pPr>
+        <w:ind w:left="5040" w:hanging="360"/>
+      </w:pPr>
+    </w:lvl>
+    <w:lvl w:ilvl="7" w:tplc="40090019" w:tentative="1">
+      <w:start w:val="1"/>
+      <w:numFmt w:val="lowerLetter"/>
+      <w:lvlText w:val="%8."/>
+      <w:lvlJc w:val="left"/>
+      <w:pPr>
+        <w:ind w:left="5760" w:hanging="360"/>
+      </w:pPr>
+    </w:lvl>
+    <w:lvl w:ilvl="8" w:tplc="4009001B" w:tentative="1">
+      <w:start w:val="1"/>
+      <w:numFmt w:val="lowerRoman"/>
+      <w:lvlText w:val="%9."/>
+      <w:lvlJc w:val="right"/>
+      <w:pPr>
+        <w:ind w:left="6480" w:hanging="180"/>
+      </w:pPr>
+    </w:lvl>
+  </w:abstractNum>
+  <w:abstractNum w:abstractNumId="17">
     <w:nsid w:val="398E41D1"/>
     <w:multiLevelType w:val="hybridMultilevel"/>
     <w:tmpl w:val="6068FCB6"/>
@@ -3825,7 +5743,7 @@
       </w:pPr>
     </w:lvl>
   </w:abstractNum>
-  <w:abstractNum w:abstractNumId="14">
+  <w:abstractNum w:abstractNumId="18">
     <w:nsid w:val="410F1E8E"/>
     <w:multiLevelType w:val="multilevel"/>
     <w:tmpl w:val="3E5CA5F6"/>
@@ -3911,7 +5829,7 @@
       </w:pPr>
     </w:lvl>
   </w:abstractNum>
-  <w:abstractNum w:abstractNumId="15">
+  <w:abstractNum w:abstractNumId="19">
     <w:nsid w:val="4C7267D9"/>
     <w:multiLevelType w:val="multilevel"/>
     <w:tmpl w:val="8378F256"/>
@@ -4021,7 +5939,93 @@
       </w:rPr>
     </w:lvl>
   </w:abstractNum>
-  <w:abstractNum w:abstractNumId="16">
+  <w:abstractNum w:abstractNumId="20">
+    <w:nsid w:val="4E7E7C45"/>
+    <w:multiLevelType w:val="hybridMultilevel"/>
+    <w:tmpl w:val="3364D0C2"/>
+    <w:lvl w:ilvl="0" w:tplc="15FA8402">
+      <w:start w:val="1"/>
+      <w:numFmt w:val="decimal"/>
+      <w:lvlText w:val="%1."/>
+      <w:lvlJc w:val="left"/>
+      <w:pPr>
+        <w:ind w:left="785" w:hanging="360"/>
+      </w:pPr>
+    </w:lvl>
+    <w:lvl w:ilvl="1" w:tplc="40090019">
+      <w:start w:val="1"/>
+      <w:numFmt w:val="lowerLetter"/>
+      <w:lvlText w:val="%2."/>
+      <w:lvlJc w:val="left"/>
+      <w:pPr>
+        <w:ind w:left="1440" w:hanging="360"/>
+      </w:pPr>
+    </w:lvl>
+    <w:lvl w:ilvl="2" w:tplc="4009001B" w:tentative="1">
+      <w:start w:val="1"/>
+      <w:numFmt w:val="lowerRoman"/>
+      <w:lvlText w:val="%3."/>
+      <w:lvlJc w:val="right"/>
+      <w:pPr>
+        <w:ind w:left="2160" w:hanging="180"/>
+      </w:pPr>
+    </w:lvl>
+    <w:lvl w:ilvl="3" w:tplc="4009000F" w:tentative="1">
+      <w:start w:val="1"/>
+      <w:numFmt w:val="decimal"/>
+      <w:lvlText w:val="%4."/>
+      <w:lvlJc w:val="left"/>
+      <w:pPr>
+        <w:ind w:left="2880" w:hanging="360"/>
+      </w:pPr>
+    </w:lvl>
+    <w:lvl w:ilvl="4" w:tplc="40090019" w:tentative="1">
+      <w:start w:val="1"/>
+      <w:numFmt w:val="lowerLetter"/>
+      <w:lvlText w:val="%5."/>
+      <w:lvlJc w:val="left"/>
+      <w:pPr>
+        <w:ind w:left="3600" w:hanging="360"/>
+      </w:pPr>
+    </w:lvl>
+    <w:lvl w:ilvl="5" w:tplc="4009001B" w:tentative="1">
+      <w:start w:val="1"/>
+      <w:numFmt w:val="lowerRoman"/>
+      <w:lvlText w:val="%6."/>
+      <w:lvlJc w:val="right"/>
+      <w:pPr>
+        <w:ind w:left="4320" w:hanging="180"/>
+      </w:pPr>
+    </w:lvl>
+    <w:lvl w:ilvl="6" w:tplc="4009000F" w:tentative="1">
+      <w:start w:val="1"/>
+      <w:numFmt w:val="decimal"/>
+      <w:lvlText w:val="%7."/>
+      <w:lvlJc w:val="left"/>
+      <w:pPr>
+        <w:ind w:left="5040" w:hanging="360"/>
+      </w:pPr>
+    </w:lvl>
+    <w:lvl w:ilvl="7" w:tplc="40090019" w:tentative="1">
+      <w:start w:val="1"/>
+      <w:numFmt w:val="lowerLetter"/>
+      <w:lvlText w:val="%8."/>
+      <w:lvlJc w:val="left"/>
+      <w:pPr>
+        <w:ind w:left="5760" w:hanging="360"/>
+      </w:pPr>
+    </w:lvl>
+    <w:lvl w:ilvl="8" w:tplc="4009001B" w:tentative="1">
+      <w:start w:val="1"/>
+      <w:numFmt w:val="lowerRoman"/>
+      <w:lvlText w:val="%9."/>
+      <w:lvlJc w:val="right"/>
+      <w:pPr>
+        <w:ind w:left="6480" w:hanging="180"/>
+      </w:pPr>
+    </w:lvl>
+  </w:abstractNum>
+  <w:abstractNum w:abstractNumId="21">
     <w:nsid w:val="50755963"/>
     <w:multiLevelType w:val="multilevel"/>
     <w:tmpl w:val="3E5CA5F6"/>
@@ -4107,7 +6111,7 @@
       </w:pPr>
     </w:lvl>
   </w:abstractNum>
-  <w:abstractNum w:abstractNumId="17">
+  <w:abstractNum w:abstractNumId="22">
     <w:nsid w:val="53E5372F"/>
     <w:multiLevelType w:val="multilevel"/>
     <w:tmpl w:val="B510B22E"/>
@@ -4193,7 +6197,7 @@
       </w:pPr>
     </w:lvl>
   </w:abstractNum>
-  <w:abstractNum w:abstractNumId="18">
+  <w:abstractNum w:abstractNumId="23">
     <w:nsid w:val="57E946FA"/>
     <w:multiLevelType w:val="multilevel"/>
     <w:tmpl w:val="3CF25ED4"/>
@@ -4279,7 +6283,7 @@
       </w:pPr>
     </w:lvl>
   </w:abstractNum>
-  <w:abstractNum w:abstractNumId="19">
+  <w:abstractNum w:abstractNumId="24">
     <w:nsid w:val="5B8A02B4"/>
     <w:multiLevelType w:val="multilevel"/>
     <w:tmpl w:val="B6D49190"/>
@@ -4392,7 +6396,7 @@
       </w:pPr>
     </w:lvl>
   </w:abstractNum>
-  <w:abstractNum w:abstractNumId="20">
+  <w:abstractNum w:abstractNumId="25">
     <w:nsid w:val="5CAD32D7"/>
     <w:multiLevelType w:val="multilevel"/>
     <w:tmpl w:val="3E5CA5F6"/>
@@ -4478,7 +6482,7 @@
       </w:pPr>
     </w:lvl>
   </w:abstractNum>
-  <w:abstractNum w:abstractNumId="21">
+  <w:abstractNum w:abstractNumId="26">
     <w:nsid w:val="60EA450A"/>
     <w:multiLevelType w:val="multilevel"/>
     <w:tmpl w:val="C060BB50"/>
@@ -4588,7 +6592,120 @@
       </w:rPr>
     </w:lvl>
   </w:abstractNum>
-  <w:abstractNum w:abstractNumId="22">
+  <w:abstractNum w:abstractNumId="27">
+    <w:nsid w:val="61A115EF"/>
+    <w:multiLevelType w:val="hybridMultilevel"/>
+    <w:tmpl w:val="9AF645C8"/>
+    <w:lvl w:ilvl="0" w:tplc="4009000F">
+      <w:start w:val="1"/>
+      <w:numFmt w:val="decimal"/>
+      <w:lvlText w:val="%1."/>
+      <w:lvlJc w:val="left"/>
+      <w:pPr>
+        <w:ind w:left="720" w:hanging="360"/>
+      </w:pPr>
+      <w:rPr>
+        <w:rFonts w:hint="default"/>
+      </w:rPr>
+    </w:lvl>
+    <w:lvl w:ilvl="1" w:tplc="04090003" w:tentative="1">
+      <w:start w:val="1"/>
+      <w:numFmt w:val="bullet"/>
+      <w:lvlText w:val="o"/>
+      <w:lvlJc w:val="left"/>
+      <w:pPr>
+        <w:ind w:left="1440" w:hanging="360"/>
+      </w:pPr>
+      <w:rPr>
+        <w:rFonts w:ascii="Courier New" w:hAnsi="Courier New" w:cs="Courier New" w:hint="default"/>
+      </w:rPr>
+    </w:lvl>
+    <w:lvl w:ilvl="2" w:tplc="04090005" w:tentative="1">
+      <w:start w:val="1"/>
+      <w:numFmt w:val="bullet"/>
+      <w:lvlText w:val=""/>
+      <w:lvlJc w:val="left"/>
+      <w:pPr>
+        <w:ind w:left="2160" w:hanging="360"/>
+      </w:pPr>
+      <w:rPr>
+        <w:rFonts w:ascii="Wingdings" w:hAnsi="Wingdings" w:hint="default"/>
+      </w:rPr>
+    </w:lvl>
+    <w:lvl w:ilvl="3" w:tplc="04090001" w:tentative="1">
+      <w:start w:val="1"/>
+      <w:numFmt w:val="bullet"/>
+      <w:lvlText w:val=""/>
+      <w:lvlJc w:val="left"/>
+      <w:pPr>
+        <w:ind w:left="2880" w:hanging="360"/>
+      </w:pPr>
+      <w:rPr>
+        <w:rFonts w:ascii="Symbol" w:hAnsi="Symbol" w:hint="default"/>
+      </w:rPr>
+    </w:lvl>
+    <w:lvl w:ilvl="4" w:tplc="04090003" w:tentative="1">
+      <w:start w:val="1"/>
+      <w:numFmt w:val="bullet"/>
+      <w:lvlText w:val="o"/>
+      <w:lvlJc w:val="left"/>
+      <w:pPr>
+        <w:ind w:left="3600" w:hanging="360"/>
+      </w:pPr>
+      <w:rPr>
+        <w:rFonts w:ascii="Courier New" w:hAnsi="Courier New" w:cs="Courier New" w:hint="default"/>
+      </w:rPr>
+    </w:lvl>
+    <w:lvl w:ilvl="5" w:tplc="04090005" w:tentative="1">
+      <w:start w:val="1"/>
+      <w:numFmt w:val="bullet"/>
+      <w:lvlText w:val=""/>
+      <w:lvlJc w:val="left"/>
+      <w:pPr>
+        <w:ind w:left="4320" w:hanging="360"/>
+      </w:pPr>
+      <w:rPr>
+        <w:rFonts w:ascii="Wingdings" w:hAnsi="Wingdings" w:hint="default"/>
+      </w:rPr>
+    </w:lvl>
+    <w:lvl w:ilvl="6" w:tplc="04090001" w:tentative="1">
+      <w:start w:val="1"/>
+      <w:numFmt w:val="bullet"/>
+      <w:lvlText w:val=""/>
+      <w:lvlJc w:val="left"/>
+      <w:pPr>
+        <w:ind w:left="5040" w:hanging="360"/>
+      </w:pPr>
+      <w:rPr>
+        <w:rFonts w:ascii="Symbol" w:hAnsi="Symbol" w:hint="default"/>
+      </w:rPr>
+    </w:lvl>
+    <w:lvl w:ilvl="7" w:tplc="04090003" w:tentative="1">
+      <w:start w:val="1"/>
+      <w:numFmt w:val="bullet"/>
+      <w:lvlText w:val="o"/>
+      <w:lvlJc w:val="left"/>
+      <w:pPr>
+        <w:ind w:left="5760" w:hanging="360"/>
+      </w:pPr>
+      <w:rPr>
+        <w:rFonts w:ascii="Courier New" w:hAnsi="Courier New" w:cs="Courier New" w:hint="default"/>
+      </w:rPr>
+    </w:lvl>
+    <w:lvl w:ilvl="8" w:tplc="04090005" w:tentative="1">
+      <w:start w:val="1"/>
+      <w:numFmt w:val="bullet"/>
+      <w:lvlText w:val=""/>
+      <w:lvlJc w:val="left"/>
+      <w:pPr>
+        <w:ind w:left="6480" w:hanging="360"/>
+      </w:pPr>
+      <w:rPr>
+        <w:rFonts w:ascii="Wingdings" w:hAnsi="Wingdings" w:hint="default"/>
+      </w:rPr>
+    </w:lvl>
+  </w:abstractNum>
+  <w:abstractNum w:abstractNumId="28">
     <w:nsid w:val="761F4D74"/>
     <w:multiLevelType w:val="multilevel"/>
     <w:tmpl w:val="3E5CA5F6"/>
@@ -4674,7 +6791,7 @@
       </w:pPr>
     </w:lvl>
   </w:abstractNum>
-  <w:abstractNum w:abstractNumId="23">
+  <w:abstractNum w:abstractNumId="29">
     <w:nsid w:val="77DF718D"/>
     <w:multiLevelType w:val="hybridMultilevel"/>
     <w:tmpl w:val="9AF645C8"/>
@@ -4787,7 +6904,7 @@
       </w:rPr>
     </w:lvl>
   </w:abstractNum>
-  <w:abstractNum w:abstractNumId="24">
+  <w:abstractNum w:abstractNumId="30">
     <w:nsid w:val="78B45652"/>
     <w:multiLevelType w:val="multilevel"/>
     <w:tmpl w:val="3CF25ED4"/>
@@ -4873,7 +6990,7 @@
       </w:pPr>
     </w:lvl>
   </w:abstractNum>
-  <w:abstractNum w:abstractNumId="25">
+  <w:abstractNum w:abstractNumId="31">
     <w:nsid w:val="7A444324"/>
     <w:multiLevelType w:val="multilevel"/>
     <w:tmpl w:val="FB7454A2"/>
@@ -4986,7 +7103,7 @@
       </w:pPr>
     </w:lvl>
   </w:abstractNum>
-  <w:abstractNum w:abstractNumId="26">
+  <w:abstractNum w:abstractNumId="32">
     <w:nsid w:val="7B2D4C2A"/>
     <w:multiLevelType w:val="multilevel"/>
     <w:tmpl w:val="3E5CA5F6"/>
@@ -5076,19 +7193,19 @@
     <w:abstractNumId w:val="2"/>
   </w:num>
   <w:num w:numId="2">
-    <w:abstractNumId w:val="7"/>
+    <w:abstractNumId w:val="9"/>
   </w:num>
   <w:num w:numId="3">
-    <w:abstractNumId w:val="8"/>
+    <w:abstractNumId w:val="10"/>
   </w:num>
   <w:num w:numId="4">
-    <w:abstractNumId w:val="21"/>
+    <w:abstractNumId w:val="26"/>
   </w:num>
   <w:num w:numId="5">
-    <w:abstractNumId w:val="15"/>
+    <w:abstractNumId w:val="19"/>
   </w:num>
   <w:num w:numId="6">
-    <w:abstractNumId w:val="6"/>
+    <w:abstractNumId w:val="8"/>
   </w:num>
   <w:num w:numId="7">
     <w:abstractNumId w:val="3"/>
@@ -5097,61 +7214,79 @@
     <w:abstractNumId w:val="4"/>
   </w:num>
   <w:num w:numId="9">
-    <w:abstractNumId w:val="13"/>
+    <w:abstractNumId w:val="17"/>
   </w:num>
   <w:num w:numId="10">
-    <w:abstractNumId w:val="17"/>
+    <w:abstractNumId w:val="22"/>
   </w:num>
   <w:num w:numId="11">
+    <w:abstractNumId w:val="31"/>
+  </w:num>
+  <w:num w:numId="12">
+    <w:abstractNumId w:val="29"/>
+  </w:num>
+  <w:num w:numId="13">
+    <w:abstractNumId w:val="18"/>
+  </w:num>
+  <w:num w:numId="14">
+    <w:abstractNumId w:val="21"/>
+  </w:num>
+  <w:num w:numId="15">
+    <w:abstractNumId w:val="11"/>
+  </w:num>
+  <w:num w:numId="16">
     <w:abstractNumId w:val="25"/>
   </w:num>
-  <w:num w:numId="12">
-    <w:abstractNumId w:val="23"/>
-  </w:num>
-  <w:num w:numId="13">
-    <w:abstractNumId w:val="14"/>
-  </w:num>
-  <w:num w:numId="14">
-    <w:abstractNumId w:val="16"/>
-  </w:num>
-  <w:num w:numId="15">
-    <w:abstractNumId w:val="9"/>
-  </w:num>
-  <w:num w:numId="16">
-    <w:abstractNumId w:val="20"/>
-  </w:num>
   <w:num w:numId="17">
-    <w:abstractNumId w:val="24"/>
+    <w:abstractNumId w:val="30"/>
   </w:num>
   <w:num w:numId="18">
     <w:abstractNumId w:val="1"/>
   </w:num>
   <w:num w:numId="19">
-    <w:abstractNumId w:val="11"/>
+    <w:abstractNumId w:val="14"/>
   </w:num>
   <w:num w:numId="20">
-    <w:abstractNumId w:val="18"/>
+    <w:abstractNumId w:val="23"/>
   </w:num>
   <w:num w:numId="21">
     <w:abstractNumId w:val="0"/>
   </w:num>
   <w:num w:numId="22">
+    <w:abstractNumId w:val="15"/>
+  </w:num>
+  <w:num w:numId="23">
+    <w:abstractNumId w:val="28"/>
+  </w:num>
+  <w:num w:numId="24">
+    <w:abstractNumId w:val="6"/>
+  </w:num>
+  <w:num w:numId="25">
     <w:abstractNumId w:val="12"/>
   </w:num>
-  <w:num w:numId="23">
-    <w:abstractNumId w:val="22"/>
-  </w:num>
-  <w:num w:numId="24">
-    <w:abstractNumId w:val="5"/>
-  </w:num>
-  <w:num w:numId="25">
-    <w:abstractNumId w:val="10"/>
-  </w:num>
   <w:num w:numId="26">
-    <w:abstractNumId w:val="19"/>
+    <w:abstractNumId w:val="24"/>
   </w:num>
   <w:num w:numId="27">
-    <w:abstractNumId w:val="26"/>
+    <w:abstractNumId w:val="32"/>
+  </w:num>
+  <w:num w:numId="28">
+    <w:abstractNumId w:val="27"/>
+  </w:num>
+  <w:num w:numId="29">
+    <w:abstractNumId w:val="16"/>
+  </w:num>
+  <w:num w:numId="30">
+    <w:abstractNumId w:val="13"/>
+  </w:num>
+  <w:num w:numId="31">
+    <w:abstractNumId w:val="20"/>
+  </w:num>
+  <w:num w:numId="32">
+    <w:abstractNumId w:val="7"/>
+  </w:num>
+  <w:num w:numId="33">
+    <w:abstractNumId w:val="5"/>
   </w:num>
 </w:numbering>
 </file>
@@ -6189,7 +8324,7 @@
 </file>
 
 <file path=customXml/itemProps2.xml><?xml version="1.0" encoding="utf-8"?>
-<ds:datastoreItem xmlns:ds="http://schemas.openxmlformats.org/officeDocument/2006/customXml" ds:itemID="{04C1E5FD-D40D-4B3B-A7D5-7AC52EB8E67D}">
+<ds:datastoreItem xmlns:ds="http://schemas.openxmlformats.org/officeDocument/2006/customXml" ds:itemID="{D9ABA569-DC67-4FA7-BE2B-772AAECC7328}">
   <ds:schemaRefs>
     <ds:schemaRef ds:uri="http://schemas.openxmlformats.org/officeDocument/2006/bibliography"/>
   </ds:schemaRefs>

</xml_diff>